<commit_message>
o hw3 progress, otter is lame
</commit_message>
<xml_diff>
--- a/Demore_Assignment3.docx
+++ b/Demore_Assignment3.docx
@@ -2055,17 +2055,198 @@
           </w:rPr>
           <m:t>∀x(</m:t>
         </m:r>
+        <m:r>
+          <w:rPr>
+            <w:rFonts w:ascii="Cambria Math" w:hAnsi="Cambria Math" w:cs="Times New Roman"/>
+            <w:sz w:val="24"/>
+            <w:szCs w:val="24"/>
+          </w:rPr>
+          <m:t>¬</m:t>
+        </m:r>
+        <m:r>
+          <w:rPr>
+            <w:rFonts w:ascii="Cambria Math" w:hAnsi="Cambria Math" w:cs="Times New Roman"/>
+            <w:sz w:val="24"/>
+            <w:szCs w:val="24"/>
+          </w:rPr>
+          <m:t>Siblings</m:t>
+        </m:r>
+        <m:d>
+          <m:dPr>
+            <m:ctrlPr>
+              <w:rPr>
+                <w:rFonts w:ascii="Cambria Math" w:hAnsi="Cambria Math" w:cs="Times New Roman"/>
+                <w:i/>
+                <w:sz w:val="24"/>
+                <w:szCs w:val="24"/>
+              </w:rPr>
+            </m:ctrlPr>
+          </m:dPr>
+          <m:e>
+            <m:r>
+              <w:rPr>
+                <w:rFonts w:ascii="Cambria Math" w:hAnsi="Cambria Math" w:cs="Times New Roman"/>
+                <w:sz w:val="24"/>
+                <w:szCs w:val="24"/>
+              </w:rPr>
+              <m:t>Jack,x</m:t>
+            </m:r>
+          </m:e>
+        </m:d>
+        <m:r>
+          <w:rPr>
+            <w:rFonts w:ascii="Cambria Math" w:hAnsi="Cambria Math" w:cs="Times New Roman"/>
+            <w:sz w:val="24"/>
+            <w:szCs w:val="24"/>
+          </w:rPr>
+          <m:t>∨¬</m:t>
+        </m:r>
+        <m:r>
+          <w:rPr>
+            <w:rFonts w:ascii="Cambria Math" w:hAnsi="Cambria Math" w:cs="Times New Roman"/>
+            <w:sz w:val="24"/>
+            <w:szCs w:val="24"/>
+          </w:rPr>
+          <m:t>Uncle</m:t>
+        </m:r>
+        <m:d>
+          <m:dPr>
+            <m:ctrlPr>
+              <w:rPr>
+                <w:rFonts w:ascii="Cambria Math" w:hAnsi="Cambria Math" w:cs="Times New Roman"/>
+                <w:i/>
+                <w:sz w:val="24"/>
+                <w:szCs w:val="24"/>
+              </w:rPr>
+            </m:ctrlPr>
+          </m:dPr>
+          <m:e>
+            <m:r>
+              <w:rPr>
+                <w:rFonts w:ascii="Cambria Math" w:hAnsi="Cambria Math" w:cs="Times New Roman"/>
+                <w:sz w:val="24"/>
+                <w:szCs w:val="24"/>
+              </w:rPr>
+              <m:t>John,x</m:t>
+            </m:r>
+          </m:e>
+        </m:d>
+        <m:r>
+          <w:rPr>
+            <w:rFonts w:ascii="Cambria Math" w:hAnsi="Cambria Math" w:cs="Times New Roman"/>
+            <w:sz w:val="24"/>
+            <w:szCs w:val="24"/>
+          </w:rPr>
+          <m:t>)</m:t>
+        </m:r>
       </m:oMath>
-      <w:r>
-        <w:rPr>
-          <w:rFonts w:ascii="Times New Roman" w:hAnsi="Times New Roman" w:cs="Times New Roman"/>
-          <w:sz w:val="24"/>
-          <w:szCs w:val="24"/>
-        </w:rPr>
-        <w:t>!</w:t>
-      </w:r>
-      <w:bookmarkStart w:id="0" w:name="_GoBack"/>
-      <w:bookmarkEnd w:id="0"/>
+    </w:p>
+    <w:p>
+      <w:pPr>
+        <w:ind w:firstLine="720"/>
+        <w:rPr>
+          <w:rFonts w:ascii="Times New Roman" w:hAnsi="Times New Roman" w:cs="Times New Roman"/>
+          <w:sz w:val="24"/>
+          <w:szCs w:val="24"/>
+        </w:rPr>
+      </w:pPr>
+      <w:r>
+        <w:rPr>
+          <w:rFonts w:ascii="Times New Roman" w:hAnsi="Times New Roman" w:cs="Times New Roman"/>
+          <w:sz w:val="24"/>
+          <w:szCs w:val="24"/>
+        </w:rPr>
+        <w:tab/>
+        <w:t xml:space="preserve">20. GOAL: </w:t>
+      </w:r>
+      <m:oMath>
+        <m:r>
+          <w:rPr>
+            <w:rFonts w:ascii="Cambria Math" w:hAnsi="Cambria Math" w:cs="Times New Roman"/>
+            <w:sz w:val="24"/>
+            <w:szCs w:val="24"/>
+          </w:rPr>
+          <m:t>¬Siblings</m:t>
+        </m:r>
+        <m:d>
+          <m:dPr>
+            <m:ctrlPr>
+              <w:rPr>
+                <w:rFonts w:ascii="Cambria Math" w:hAnsi="Cambria Math" w:cs="Times New Roman"/>
+                <w:i/>
+                <w:sz w:val="24"/>
+                <w:szCs w:val="24"/>
+              </w:rPr>
+            </m:ctrlPr>
+          </m:dPr>
+          <m:e>
+            <m:r>
+              <w:rPr>
+                <w:rFonts w:ascii="Cambria Math" w:hAnsi="Cambria Math" w:cs="Times New Roman"/>
+                <w:sz w:val="24"/>
+                <w:szCs w:val="24"/>
+              </w:rPr>
+              <m:t>Jack,x</m:t>
+            </m:r>
+          </m:e>
+        </m:d>
+        <m:r>
+          <w:rPr>
+            <w:rFonts w:ascii="Cambria Math" w:hAnsi="Cambria Math" w:cs="Times New Roman"/>
+            <w:sz w:val="24"/>
+            <w:szCs w:val="24"/>
+          </w:rPr>
+          <m:t>∨¬Uncle</m:t>
+        </m:r>
+        <m:d>
+          <m:dPr>
+            <m:ctrlPr>
+              <w:rPr>
+                <w:rFonts w:ascii="Cambria Math" w:hAnsi="Cambria Math" w:cs="Times New Roman"/>
+                <w:i/>
+                <w:sz w:val="24"/>
+                <w:szCs w:val="24"/>
+              </w:rPr>
+            </m:ctrlPr>
+          </m:dPr>
+          <m:e>
+            <m:r>
+              <w:rPr>
+                <w:rFonts w:ascii="Cambria Math" w:hAnsi="Cambria Math" w:cs="Times New Roman"/>
+                <w:sz w:val="24"/>
+                <w:szCs w:val="24"/>
+              </w:rPr>
+              <m:t>John,x</m:t>
+            </m:r>
+          </m:e>
+        </m:d>
+      </m:oMath>
+    </w:p>
+    <w:p>
+      <w:pPr>
+        <w:ind w:firstLine="720"/>
+        <w:rPr>
+          <w:rFonts w:ascii="Times New Roman" w:hAnsi="Times New Roman" w:cs="Times New Roman"/>
+          <w:sz w:val="24"/>
+          <w:szCs w:val="24"/>
+        </w:rPr>
+      </w:pPr>
+      <w:r>
+        <w:rPr>
+          <w:rFonts w:ascii="Times New Roman" w:hAnsi="Times New Roman" w:cs="Times New Roman"/>
+          <w:sz w:val="24"/>
+          <w:szCs w:val="24"/>
+        </w:rPr>
+        <w:tab/>
+      </w:r>
+      <w:r>
+        <w:rPr>
+          <w:rFonts w:ascii="Times New Roman" w:hAnsi="Times New Roman" w:cs="Times New Roman"/>
+          <w:sz w:val="24"/>
+          <w:szCs w:val="24"/>
+        </w:rPr>
+        <w:t>21. [9,20] NULL {x/Jack, z/John}</w:t>
+      </w:r>
     </w:p>
     <w:p>
       <w:pPr>
@@ -2106,6 +2287,8 @@
           <w:szCs w:val="24"/>
         </w:rPr>
       </w:pPr>
+      <w:bookmarkStart w:id="0" w:name="_GoBack"/>
+      <w:bookmarkEnd w:id="0"/>
     </w:p>
     <w:p>
       <w:pPr>
@@ -2120,64 +2303,6 @@
           <w:szCs w:val="24"/>
         </w:rPr>
       </w:pPr>
-    </w:p>
-    <w:p>
-      <w:pPr>
-        <w:pStyle w:val="ListParagraph"/>
-        <w:numPr>
-          <w:ilvl w:val="0"/>
-          <w:numId w:val="1"/>
-        </w:numPr>
-        <w:rPr>
-          <w:rFonts w:ascii="Times New Roman" w:hAnsi="Times New Roman" w:cs="Times New Roman"/>
-          <w:sz w:val="24"/>
-          <w:szCs w:val="24"/>
-        </w:rPr>
-      </w:pPr>
-    </w:p>
-    <w:p>
-      <w:pPr>
-        <w:pStyle w:val="ListParagraph"/>
-        <w:numPr>
-          <w:ilvl w:val="0"/>
-          <w:numId w:val="1"/>
-        </w:numPr>
-        <w:rPr>
-          <w:rFonts w:ascii="Times New Roman" w:hAnsi="Times New Roman" w:cs="Times New Roman"/>
-          <w:sz w:val="24"/>
-          <w:szCs w:val="24"/>
-        </w:rPr>
-      </w:pPr>
-      <w:r>
-        <w:rPr>
-          <w:rFonts w:ascii="Times New Roman" w:hAnsi="Times New Roman" w:cs="Times New Roman"/>
-          <w:sz w:val="24"/>
-          <w:szCs w:val="24"/>
-        </w:rPr>
-        <w:tab/>
-      </w:r>
-    </w:p>
-    <w:p>
-      <w:pPr>
-        <w:pStyle w:val="ListParagraph"/>
-        <w:numPr>
-          <w:ilvl w:val="0"/>
-          <w:numId w:val="1"/>
-        </w:numPr>
-        <w:rPr>
-          <w:rFonts w:ascii="Times New Roman" w:hAnsi="Times New Roman" w:cs="Times New Roman"/>
-          <w:sz w:val="24"/>
-          <w:szCs w:val="24"/>
-        </w:rPr>
-      </w:pPr>
-      <w:r>
-        <w:rPr>
-          <w:rFonts w:ascii="Times New Roman" w:hAnsi="Times New Roman" w:cs="Times New Roman"/>
-          <w:sz w:val="24"/>
-          <w:szCs w:val="24"/>
-        </w:rPr>
-        <w:t xml:space="preserve">  </w:t>
-      </w:r>
     </w:p>
     <w:p>
       <w:pPr>

</xml_diff>

<commit_message>
o broken for c/d/e
</commit_message>
<xml_diff>
--- a/Demore_Assignment3.docx
+++ b/Demore_Assignment3.docx
@@ -2053,23 +2053,7 @@
             <w:sz w:val="24"/>
             <w:szCs w:val="24"/>
           </w:rPr>
-          <m:t>∀x(</m:t>
-        </m:r>
-        <m:r>
-          <w:rPr>
-            <w:rFonts w:ascii="Cambria Math" w:hAnsi="Cambria Math" w:cs="Times New Roman"/>
-            <w:sz w:val="24"/>
-            <w:szCs w:val="24"/>
-          </w:rPr>
-          <m:t>¬</m:t>
-        </m:r>
-        <m:r>
-          <w:rPr>
-            <w:rFonts w:ascii="Cambria Math" w:hAnsi="Cambria Math" w:cs="Times New Roman"/>
-            <w:sz w:val="24"/>
-            <w:szCs w:val="24"/>
-          </w:rPr>
-          <m:t>Siblings</m:t>
+          <m:t>∀x(¬Siblings</m:t>
         </m:r>
         <m:d>
           <m:dPr>
@@ -2099,15 +2083,7 @@
             <w:sz w:val="24"/>
             <w:szCs w:val="24"/>
           </w:rPr>
-          <m:t>∨¬</m:t>
-        </m:r>
-        <m:r>
-          <w:rPr>
-            <w:rFonts w:ascii="Cambria Math" w:hAnsi="Cambria Math" w:cs="Times New Roman"/>
-            <w:sz w:val="24"/>
-            <w:szCs w:val="24"/>
-          </w:rPr>
-          <m:t>Uncle</m:t>
+          <m:t>∨¬Uncle</m:t>
         </m:r>
         <m:d>
           <m:dPr>
@@ -2287,6 +2263,134 @@
           <w:szCs w:val="24"/>
         </w:rPr>
       </w:pPr>
+      <w:r>
+        <w:rPr>
+          <w:rFonts w:ascii="Times New Roman" w:hAnsi="Times New Roman" w:cs="Times New Roman"/>
+          <w:sz w:val="24"/>
+          <w:szCs w:val="24"/>
+        </w:rPr>
+        <w:t xml:space="preserve">a) </w:t>
+      </w:r>
+      <w:r>
+        <w:rPr>
+          <w:noProof/>
+        </w:rPr>
+        <w:drawing>
+          <wp:inline distT="0" distB="0" distL="0" distR="0" wp14:anchorId="184EADB5" wp14:editId="1AAD4299">
+            <wp:extent cx="5943600" cy="650240"/>
+            <wp:effectExtent l="0" t="0" r="0" b="0"/>
+            <wp:docPr id="1" name="Picture 1"/>
+            <wp:cNvGraphicFramePr>
+              <a:graphicFrameLocks xmlns:a="http://schemas.openxmlformats.org/drawingml/2006/main" noChangeAspect="1"/>
+            </wp:cNvGraphicFramePr>
+            <a:graphic xmlns:a="http://schemas.openxmlformats.org/drawingml/2006/main">
+              <a:graphicData uri="http://schemas.openxmlformats.org/drawingml/2006/picture">
+                <pic:pic xmlns:pic="http://schemas.openxmlformats.org/drawingml/2006/picture">
+                  <pic:nvPicPr>
+                    <pic:cNvPr id="1" name=""/>
+                    <pic:cNvPicPr/>
+                  </pic:nvPicPr>
+                  <pic:blipFill>
+                    <a:blip r:embed="rId5"/>
+                    <a:stretch>
+                      <a:fillRect/>
+                    </a:stretch>
+                  </pic:blipFill>
+                  <pic:spPr>
+                    <a:xfrm>
+                      <a:off x="0" y="0"/>
+                      <a:ext cx="5943600" cy="650240"/>
+                    </a:xfrm>
+                    <a:prstGeom prst="rect">
+                      <a:avLst/>
+                    </a:prstGeom>
+                  </pic:spPr>
+                </pic:pic>
+              </a:graphicData>
+            </a:graphic>
+          </wp:inline>
+        </w:drawing>
+      </w:r>
+    </w:p>
+    <w:p>
+      <w:pPr>
+        <w:pStyle w:val="ListParagraph"/>
+        <w:rPr>
+          <w:noProof/>
+        </w:rPr>
+      </w:pPr>
+      <w:r>
+        <w:rPr>
+          <w:rFonts w:ascii="Times New Roman" w:hAnsi="Times New Roman" w:cs="Times New Roman"/>
+          <w:sz w:val="24"/>
+          <w:szCs w:val="24"/>
+        </w:rPr>
+        <w:t>b)</w:t>
+      </w:r>
+      <w:r>
+        <w:rPr>
+          <w:noProof/>
+        </w:rPr>
+        <w:t xml:space="preserve"> </w:t>
+      </w:r>
+      <w:r>
+        <w:rPr>
+          <w:noProof/>
+        </w:rPr>
+        <w:drawing>
+          <wp:inline distT="0" distB="0" distL="0" distR="0" wp14:anchorId="654D84B4" wp14:editId="4DDE0A17">
+            <wp:extent cx="5943600" cy="631190"/>
+            <wp:effectExtent l="0" t="0" r="0" b="0"/>
+            <wp:docPr id="2" name="Picture 2"/>
+            <wp:cNvGraphicFramePr>
+              <a:graphicFrameLocks xmlns:a="http://schemas.openxmlformats.org/drawingml/2006/main" noChangeAspect="1"/>
+            </wp:cNvGraphicFramePr>
+            <a:graphic xmlns:a="http://schemas.openxmlformats.org/drawingml/2006/main">
+              <a:graphicData uri="http://schemas.openxmlformats.org/drawingml/2006/picture">
+                <pic:pic xmlns:pic="http://schemas.openxmlformats.org/drawingml/2006/picture">
+                  <pic:nvPicPr>
+                    <pic:cNvPr id="1" name=""/>
+                    <pic:cNvPicPr/>
+                  </pic:nvPicPr>
+                  <pic:blipFill>
+                    <a:blip r:embed="rId6"/>
+                    <a:stretch>
+                      <a:fillRect/>
+                    </a:stretch>
+                  </pic:blipFill>
+                  <pic:spPr>
+                    <a:xfrm>
+                      <a:off x="0" y="0"/>
+                      <a:ext cx="5943600" cy="631190"/>
+                    </a:xfrm>
+                    <a:prstGeom prst="rect">
+                      <a:avLst/>
+                    </a:prstGeom>
+                  </pic:spPr>
+                </pic:pic>
+              </a:graphicData>
+            </a:graphic>
+          </wp:inline>
+        </w:drawing>
+      </w:r>
+    </w:p>
+    <w:p>
+      <w:pPr>
+        <w:pStyle w:val="ListParagraph"/>
+        <w:rPr>
+          <w:rFonts w:ascii="Times New Roman" w:hAnsi="Times New Roman" w:cs="Times New Roman"/>
+          <w:sz w:val="24"/>
+          <w:szCs w:val="24"/>
+        </w:rPr>
+      </w:pPr>
+      <w:r>
+        <w:rPr>
+          <w:rFonts w:ascii="Times New Roman" w:hAnsi="Times New Roman" w:cs="Times New Roman"/>
+          <w:sz w:val="24"/>
+          <w:szCs w:val="24"/>
+        </w:rPr>
+        <w:t>c)</w:t>
+      </w:r>
       <w:bookmarkStart w:id="0" w:name="_GoBack"/>
       <w:bookmarkEnd w:id="0"/>
     </w:p>

</xml_diff>

<commit_message>
o problem 6e works
</commit_message>
<xml_diff>
--- a/Demore_Assignment3.docx
+++ b/Demore_Assignment3.docx
@@ -2390,6 +2390,92 @@
           <w:szCs w:val="24"/>
         </w:rPr>
         <w:t>c)</w:t>
+      </w:r>
+    </w:p>
+    <w:p>
+      <w:pPr>
+        <w:pStyle w:val="ListParagraph"/>
+        <w:rPr>
+          <w:rFonts w:ascii="Times New Roman" w:hAnsi="Times New Roman" w:cs="Times New Roman"/>
+          <w:sz w:val="24"/>
+          <w:szCs w:val="24"/>
+        </w:rPr>
+      </w:pPr>
+      <w:r>
+        <w:rPr>
+          <w:rFonts w:ascii="Times New Roman" w:hAnsi="Times New Roman" w:cs="Times New Roman"/>
+          <w:sz w:val="24"/>
+          <w:szCs w:val="24"/>
+        </w:rPr>
+        <w:t>d)</w:t>
+      </w:r>
+    </w:p>
+    <w:p>
+      <w:pPr>
+        <w:pStyle w:val="ListParagraph"/>
+        <w:rPr>
+          <w:rFonts w:ascii="Times New Roman" w:hAnsi="Times New Roman" w:cs="Times New Roman"/>
+          <w:sz w:val="24"/>
+          <w:szCs w:val="24"/>
+        </w:rPr>
+      </w:pPr>
+      <w:r>
+        <w:rPr>
+          <w:rFonts w:ascii="Times New Roman" w:hAnsi="Times New Roman" w:cs="Times New Roman"/>
+          <w:sz w:val="24"/>
+          <w:szCs w:val="24"/>
+        </w:rPr>
+        <w:t>e)</w:t>
+      </w:r>
+    </w:p>
+    <w:p>
+      <w:pPr>
+        <w:pStyle w:val="ListParagraph"/>
+        <w:rPr>
+          <w:rFonts w:ascii="Times New Roman" w:hAnsi="Times New Roman" w:cs="Times New Roman"/>
+          <w:sz w:val="24"/>
+          <w:szCs w:val="24"/>
+        </w:rPr>
+      </w:pPr>
+      <w:r>
+        <w:rPr>
+          <w:noProof/>
+        </w:rPr>
+        <w:drawing>
+          <wp:inline distT="0" distB="0" distL="0" distR="0" wp14:anchorId="2316BB16" wp14:editId="0A3A7904">
+            <wp:extent cx="5943600" cy="765175"/>
+            <wp:effectExtent l="0" t="0" r="0" b="0"/>
+            <wp:docPr id="3" name="Picture 3"/>
+            <wp:cNvGraphicFramePr>
+              <a:graphicFrameLocks xmlns:a="http://schemas.openxmlformats.org/drawingml/2006/main" noChangeAspect="1"/>
+            </wp:cNvGraphicFramePr>
+            <a:graphic xmlns:a="http://schemas.openxmlformats.org/drawingml/2006/main">
+              <a:graphicData uri="http://schemas.openxmlformats.org/drawingml/2006/picture">
+                <pic:pic xmlns:pic="http://schemas.openxmlformats.org/drawingml/2006/picture">
+                  <pic:nvPicPr>
+                    <pic:cNvPr id="1" name=""/>
+                    <pic:cNvPicPr/>
+                  </pic:nvPicPr>
+                  <pic:blipFill>
+                    <a:blip r:embed="rId7"/>
+                    <a:stretch>
+                      <a:fillRect/>
+                    </a:stretch>
+                  </pic:blipFill>
+                  <pic:spPr>
+                    <a:xfrm>
+                      <a:off x="0" y="0"/>
+                      <a:ext cx="5943600" cy="765175"/>
+                    </a:xfrm>
+                    <a:prstGeom prst="rect">
+                      <a:avLst/>
+                    </a:prstGeom>
+                  </pic:spPr>
+                </pic:pic>
+              </a:graphicData>
+            </a:graphic>
+          </wp:inline>
+        </w:drawing>
       </w:r>
       <w:bookmarkStart w:id="0" w:name="_GoBack"/>
       <w:bookmarkEnd w:id="0"/>

</xml_diff>

<commit_message>
o done with otter? probs 6+7 complete
</commit_message>
<xml_diff>
--- a/Demore_Assignment3.docx
+++ b/Demore_Assignment3.docx
@@ -2316,6 +2316,16 @@
       <w:pPr>
         <w:pStyle w:val="ListParagraph"/>
         <w:rPr>
+          <w:rFonts w:ascii="Times New Roman" w:hAnsi="Times New Roman" w:cs="Times New Roman"/>
+          <w:sz w:val="24"/>
+          <w:szCs w:val="24"/>
+        </w:rPr>
+      </w:pPr>
+    </w:p>
+    <w:p>
+      <w:pPr>
+        <w:pStyle w:val="ListParagraph"/>
+        <w:rPr>
           <w:noProof/>
         </w:rPr>
       </w:pPr>
@@ -2378,19 +2388,9 @@
       <w:pPr>
         <w:pStyle w:val="ListParagraph"/>
         <w:rPr>
-          <w:rFonts w:ascii="Times New Roman" w:hAnsi="Times New Roman" w:cs="Times New Roman"/>
-          <w:sz w:val="24"/>
-          <w:szCs w:val="24"/>
-        </w:rPr>
-      </w:pPr>
-      <w:r>
-        <w:rPr>
-          <w:rFonts w:ascii="Times New Roman" w:hAnsi="Times New Roman" w:cs="Times New Roman"/>
-          <w:sz w:val="24"/>
-          <w:szCs w:val="24"/>
-        </w:rPr>
-        <w:t>c)</w:t>
-      </w:r>
+          <w:noProof/>
+        </w:rPr>
+      </w:pPr>
     </w:p>
     <w:p>
       <w:pPr>
@@ -2407,7 +2407,7 @@
           <w:sz w:val="24"/>
           <w:szCs w:val="24"/>
         </w:rPr>
-        <w:t>d)</w:t>
+        <w:t>c)</w:t>
       </w:r>
     </w:p>
     <w:p>
@@ -2421,31 +2421,13 @@
       </w:pPr>
       <w:r>
         <w:rPr>
-          <w:rFonts w:ascii="Times New Roman" w:hAnsi="Times New Roman" w:cs="Times New Roman"/>
-          <w:sz w:val="24"/>
-          <w:szCs w:val="24"/>
-        </w:rPr>
-        <w:t>e)</w:t>
-      </w:r>
-    </w:p>
-    <w:p>
-      <w:pPr>
-        <w:pStyle w:val="ListParagraph"/>
-        <w:rPr>
-          <w:rFonts w:ascii="Times New Roman" w:hAnsi="Times New Roman" w:cs="Times New Roman"/>
-          <w:sz w:val="24"/>
-          <w:szCs w:val="24"/>
-        </w:rPr>
-      </w:pPr>
-      <w:r>
-        <w:rPr>
           <w:noProof/>
         </w:rPr>
         <w:drawing>
-          <wp:inline distT="0" distB="0" distL="0" distR="0" wp14:anchorId="2316BB16" wp14:editId="0A3A7904">
-            <wp:extent cx="5943600" cy="765175"/>
-            <wp:effectExtent l="0" t="0" r="0" b="0"/>
-            <wp:docPr id="3" name="Picture 3"/>
+          <wp:inline distT="0" distB="0" distL="0" distR="0" wp14:anchorId="5A0497B2" wp14:editId="68D7F2C0">
+            <wp:extent cx="5943600" cy="756285"/>
+            <wp:effectExtent l="0" t="0" r="0" b="5715"/>
+            <wp:docPr id="4" name="Picture 4"/>
             <wp:cNvGraphicFramePr>
               <a:graphicFrameLocks xmlns:a="http://schemas.openxmlformats.org/drawingml/2006/main" noChangeAspect="1"/>
             </wp:cNvGraphicFramePr>
@@ -2465,6 +2447,229 @@
                   <pic:spPr>
                     <a:xfrm>
                       <a:off x="0" y="0"/>
+                      <a:ext cx="5943600" cy="756285"/>
+                    </a:xfrm>
+                    <a:prstGeom prst="rect">
+                      <a:avLst/>
+                    </a:prstGeom>
+                  </pic:spPr>
+                </pic:pic>
+              </a:graphicData>
+            </a:graphic>
+          </wp:inline>
+        </w:drawing>
+      </w:r>
+    </w:p>
+    <w:p>
+      <w:pPr>
+        <w:pStyle w:val="ListParagraph"/>
+        <w:rPr>
+          <w:rFonts w:ascii="Times New Roman" w:hAnsi="Times New Roman" w:cs="Times New Roman"/>
+          <w:sz w:val="24"/>
+          <w:szCs w:val="24"/>
+        </w:rPr>
+      </w:pPr>
+      <w:r>
+        <w:rPr>
+          <w:rFonts w:ascii="Times New Roman" w:hAnsi="Times New Roman" w:cs="Times New Roman"/>
+          <w:sz w:val="24"/>
+          <w:szCs w:val="24"/>
+        </w:rPr>
+        <w:lastRenderedPageBreak/>
+        <w:t>d)</w:t>
+      </w:r>
+    </w:p>
+    <w:p>
+      <w:pPr>
+        <w:pStyle w:val="ListParagraph"/>
+        <w:rPr>
+          <w:rFonts w:ascii="Times New Roman" w:hAnsi="Times New Roman" w:cs="Times New Roman"/>
+          <w:sz w:val="24"/>
+          <w:szCs w:val="24"/>
+        </w:rPr>
+      </w:pPr>
+      <w:r>
+        <w:rPr>
+          <w:rFonts w:ascii="Times New Roman" w:hAnsi="Times New Roman" w:cs="Times New Roman"/>
+          <w:sz w:val="24"/>
+          <w:szCs w:val="24"/>
+        </w:rPr>
+        <w:t>This problem cannot be solved using the existing knowledge base. One rule needs to be added so that it can be deduced that because Amy is siblings with Jack and Jack is siblings with Bill then Amy and Bill are also siblings. This would not invalidate the knowledge base.</w:t>
+      </w:r>
+    </w:p>
+    <w:p>
+      <w:pPr>
+        <w:pStyle w:val="ListParagraph"/>
+        <w:rPr>
+          <w:rFonts w:ascii="Times New Roman" w:hAnsi="Times New Roman" w:cs="Times New Roman"/>
+          <w:sz w:val="24"/>
+          <w:szCs w:val="24"/>
+        </w:rPr>
+      </w:pPr>
+      <w:r>
+        <w:rPr>
+          <w:rFonts w:ascii="Times New Roman" w:hAnsi="Times New Roman" w:cs="Times New Roman"/>
+          <w:sz w:val="24"/>
+          <w:szCs w:val="24"/>
+        </w:rPr>
+        <w:tab/>
+      </w:r>
+      <m:oMath>
+        <m:r>
+          <w:rPr>
+            <w:rFonts w:ascii="Cambria Math" w:hAnsi="Cambria Math" w:cs="Times New Roman"/>
+            <w:sz w:val="24"/>
+            <w:szCs w:val="24"/>
+          </w:rPr>
+          <m:t>all x all y all z (siblings</m:t>
+        </m:r>
+        <m:d>
+          <m:dPr>
+            <m:ctrlPr>
+              <w:rPr>
+                <w:rFonts w:ascii="Cambria Math" w:hAnsi="Cambria Math" w:cs="Times New Roman"/>
+                <w:i/>
+                <w:sz w:val="24"/>
+                <w:szCs w:val="24"/>
+              </w:rPr>
+            </m:ctrlPr>
+          </m:dPr>
+          <m:e>
+            <m:r>
+              <w:rPr>
+                <w:rFonts w:ascii="Cambria Math" w:hAnsi="Cambria Math" w:cs="Times New Roman"/>
+                <w:sz w:val="24"/>
+                <w:szCs w:val="24"/>
+              </w:rPr>
+              <m:t>x, y</m:t>
+            </m:r>
+          </m:e>
+        </m:d>
+        <m:r>
+          <w:rPr>
+            <w:rFonts w:ascii="Cambria Math" w:hAnsi="Cambria Math" w:cs="Times New Roman"/>
+            <w:sz w:val="24"/>
+            <w:szCs w:val="24"/>
+          </w:rPr>
+          <m:t xml:space="preserve"> &amp; siblings</m:t>
+        </m:r>
+        <m:d>
+          <m:dPr>
+            <m:ctrlPr>
+              <w:rPr>
+                <w:rFonts w:ascii="Cambria Math" w:hAnsi="Cambria Math" w:cs="Times New Roman"/>
+                <w:i/>
+                <w:sz w:val="24"/>
+                <w:szCs w:val="24"/>
+              </w:rPr>
+            </m:ctrlPr>
+          </m:dPr>
+          <m:e>
+            <m:r>
+              <w:rPr>
+                <w:rFonts w:ascii="Cambria Math" w:hAnsi="Cambria Math" w:cs="Times New Roman"/>
+                <w:sz w:val="24"/>
+                <w:szCs w:val="24"/>
+              </w:rPr>
+              <m:t>x, z</m:t>
+            </m:r>
+          </m:e>
+        </m:d>
+        <m:r>
+          <w:rPr>
+            <w:rFonts w:ascii="Cambria Math" w:hAnsi="Cambria Math" w:cs="Times New Roman"/>
+            <w:sz w:val="24"/>
+            <w:szCs w:val="24"/>
+          </w:rPr>
+          <m:t>→siblings</m:t>
+        </m:r>
+        <m:d>
+          <m:dPr>
+            <m:ctrlPr>
+              <w:rPr>
+                <w:rFonts w:ascii="Cambria Math" w:hAnsi="Cambria Math" w:cs="Times New Roman"/>
+                <w:i/>
+                <w:sz w:val="24"/>
+                <w:szCs w:val="24"/>
+              </w:rPr>
+            </m:ctrlPr>
+          </m:dPr>
+          <m:e>
+            <m:r>
+              <w:rPr>
+                <w:rFonts w:ascii="Cambria Math" w:hAnsi="Cambria Math" w:cs="Times New Roman"/>
+                <w:sz w:val="24"/>
+                <w:szCs w:val="24"/>
+              </w:rPr>
+              <m:t>y,z</m:t>
+            </m:r>
+          </m:e>
+        </m:d>
+        <m:r>
+          <w:rPr>
+            <w:rFonts w:ascii="Cambria Math" w:hAnsi="Cambria Math" w:cs="Times New Roman"/>
+            <w:sz w:val="24"/>
+            <w:szCs w:val="24"/>
+          </w:rPr>
+          <m:t>)</m:t>
+        </m:r>
+      </m:oMath>
+    </w:p>
+    <w:p>
+      <w:pPr>
+        <w:pStyle w:val="ListParagraph"/>
+        <w:rPr>
+          <w:rFonts w:ascii="Times New Roman" w:hAnsi="Times New Roman" w:cs="Times New Roman"/>
+          <w:sz w:val="24"/>
+          <w:szCs w:val="24"/>
+        </w:rPr>
+      </w:pPr>
+      <w:r>
+        <w:rPr>
+          <w:rFonts w:ascii="Times New Roman" w:hAnsi="Times New Roman" w:cs="Times New Roman"/>
+          <w:sz w:val="24"/>
+          <w:szCs w:val="24"/>
+        </w:rPr>
+        <w:t>e)</w:t>
+      </w:r>
+    </w:p>
+    <w:p>
+      <w:pPr>
+        <w:pStyle w:val="ListParagraph"/>
+        <w:rPr>
+          <w:rFonts w:ascii="Times New Roman" w:hAnsi="Times New Roman" w:cs="Times New Roman"/>
+          <w:sz w:val="24"/>
+          <w:szCs w:val="24"/>
+        </w:rPr>
+      </w:pPr>
+      <w:r>
+        <w:rPr>
+          <w:noProof/>
+        </w:rPr>
+        <w:drawing>
+          <wp:inline distT="0" distB="0" distL="0" distR="0" wp14:anchorId="2316BB16" wp14:editId="0A3A7904">
+            <wp:extent cx="5943600" cy="765175"/>
+            <wp:effectExtent l="0" t="0" r="0" b="0"/>
+            <wp:docPr id="3" name="Picture 3"/>
+            <wp:cNvGraphicFramePr>
+              <a:graphicFrameLocks xmlns:a="http://schemas.openxmlformats.org/drawingml/2006/main" noChangeAspect="1"/>
+            </wp:cNvGraphicFramePr>
+            <a:graphic xmlns:a="http://schemas.openxmlformats.org/drawingml/2006/main">
+              <a:graphicData uri="http://schemas.openxmlformats.org/drawingml/2006/picture">
+                <pic:pic xmlns:pic="http://schemas.openxmlformats.org/drawingml/2006/picture">
+                  <pic:nvPicPr>
+                    <pic:cNvPr id="1" name=""/>
+                    <pic:cNvPicPr/>
+                  </pic:nvPicPr>
+                  <pic:blipFill>
+                    <a:blip r:embed="rId8"/>
+                    <a:stretch>
+                      <a:fillRect/>
+                    </a:stretch>
+                  </pic:blipFill>
+                  <pic:spPr>
+                    <a:xfrm>
+                      <a:off x="0" y="0"/>
                       <a:ext cx="5943600" cy="765175"/>
                     </a:xfrm>
                     <a:prstGeom prst="rect">
@@ -2477,8 +2682,16 @@
           </wp:inline>
         </w:drawing>
       </w:r>
-      <w:bookmarkStart w:id="0" w:name="_GoBack"/>
-      <w:bookmarkEnd w:id="0"/>
+    </w:p>
+    <w:p>
+      <w:pPr>
+        <w:pStyle w:val="ListParagraph"/>
+        <w:rPr>
+          <w:rFonts w:ascii="Times New Roman" w:hAnsi="Times New Roman" w:cs="Times New Roman"/>
+          <w:sz w:val="24"/>
+          <w:szCs w:val="24"/>
+        </w:rPr>
+      </w:pPr>
     </w:p>
     <w:p>
       <w:pPr>
@@ -2493,6 +2706,4502 @@
           <w:szCs w:val="24"/>
         </w:rPr>
       </w:pPr>
+      <w:r>
+        <w:rPr>
+          <w:rFonts w:ascii="Times New Roman" w:hAnsi="Times New Roman" w:cs="Times New Roman"/>
+          <w:sz w:val="24"/>
+          <w:szCs w:val="24"/>
+        </w:rPr>
+        <w:t xml:space="preserve"> </w:t>
+      </w:r>
+    </w:p>
+    <w:p>
+      <w:pPr>
+        <w:pStyle w:val="ListParagraph"/>
+        <w:rPr>
+          <w:rFonts w:ascii="Times New Roman" w:hAnsi="Times New Roman" w:cs="Times New Roman"/>
+          <w:sz w:val="24"/>
+          <w:szCs w:val="24"/>
+        </w:rPr>
+      </w:pPr>
+      <w:r>
+        <w:rPr>
+          <w:rFonts w:ascii="Times New Roman" w:hAnsi="Times New Roman" w:cs="Times New Roman"/>
+          <w:sz w:val="24"/>
+          <w:szCs w:val="24"/>
+        </w:rPr>
+        <w:t>Clause 1:</w:t>
+      </w:r>
+    </w:p>
+    <w:tbl>
+      <w:tblPr>
+        <w:tblStyle w:val="TableGrid"/>
+        <w:tblW w:w="0" w:type="auto"/>
+        <w:tblInd w:w="720" w:type="dxa"/>
+        <w:tblLook w:val="04A0" w:firstRow="1" w:lastRow="0" w:firstColumn="1" w:lastColumn="0" w:noHBand="0" w:noVBand="1"/>
+      </w:tblPr>
+      <w:tblGrid>
+        <w:gridCol w:w="1109"/>
+        <w:gridCol w:w="1147"/>
+        <w:gridCol w:w="1418"/>
+        <w:gridCol w:w="1190"/>
+        <w:gridCol w:w="1103"/>
+        <w:gridCol w:w="1313"/>
+        <w:gridCol w:w="1350"/>
+      </w:tblGrid>
+      <w:tr>
+        <w:tc>
+          <w:tcPr>
+            <w:tcW w:w="1109" w:type="dxa"/>
+          </w:tcPr>
+          <w:p>
+            <w:pPr>
+              <w:pStyle w:val="ListParagraph"/>
+              <w:ind w:left="0"/>
+              <w:rPr>
+                <w:rFonts w:ascii="Times New Roman" w:hAnsi="Times New Roman" w:cs="Times New Roman"/>
+                <w:sz w:val="24"/>
+                <w:szCs w:val="24"/>
+              </w:rPr>
+            </w:pPr>
+          </w:p>
+        </w:tc>
+        <w:tc>
+          <w:tcPr>
+            <w:tcW w:w="1147" w:type="dxa"/>
+          </w:tcPr>
+          <w:p>
+            <w:pPr>
+              <w:pStyle w:val="ListParagraph"/>
+              <w:ind w:left="0"/>
+              <w:rPr>
+                <w:rFonts w:ascii="Times New Roman" w:hAnsi="Times New Roman" w:cs="Times New Roman"/>
+                <w:sz w:val="24"/>
+                <w:szCs w:val="24"/>
+              </w:rPr>
+            </w:pPr>
+            <w:r>
+              <w:rPr>
+                <w:rFonts w:ascii="Times New Roman" w:hAnsi="Times New Roman" w:cs="Times New Roman"/>
+                <w:sz w:val="24"/>
+                <w:szCs w:val="24"/>
+              </w:rPr>
+              <w:t>Link</w:t>
+            </w:r>
+          </w:p>
+        </w:tc>
+        <w:tc>
+          <w:tcPr>
+            <w:tcW w:w="1418" w:type="dxa"/>
+          </w:tcPr>
+          <w:p>
+            <w:pPr>
+              <w:pStyle w:val="ListParagraph"/>
+              <w:ind w:left="0"/>
+              <w:rPr>
+                <w:rFonts w:ascii="Times New Roman" w:hAnsi="Times New Roman" w:cs="Times New Roman"/>
+                <w:sz w:val="24"/>
+                <w:szCs w:val="24"/>
+              </w:rPr>
+            </w:pPr>
+            <w:r>
+              <w:rPr>
+                <w:rFonts w:ascii="Times New Roman" w:hAnsi="Times New Roman" w:cs="Times New Roman"/>
+                <w:sz w:val="24"/>
+                <w:szCs w:val="24"/>
+              </w:rPr>
+              <w:t>Ganondorf</w:t>
+            </w:r>
+          </w:p>
+        </w:tc>
+        <w:tc>
+          <w:tcPr>
+            <w:tcW w:w="1190" w:type="dxa"/>
+          </w:tcPr>
+          <w:p>
+            <w:pPr>
+              <w:pStyle w:val="ListParagraph"/>
+              <w:ind w:left="0"/>
+              <w:rPr>
+                <w:rFonts w:ascii="Times New Roman" w:hAnsi="Times New Roman" w:cs="Times New Roman"/>
+                <w:sz w:val="24"/>
+                <w:szCs w:val="24"/>
+              </w:rPr>
+            </w:pPr>
+            <w:r>
+              <w:rPr>
+                <w:rFonts w:ascii="Times New Roman" w:hAnsi="Times New Roman" w:cs="Times New Roman"/>
+                <w:sz w:val="24"/>
+                <w:szCs w:val="24"/>
+              </w:rPr>
+              <w:t>Zelda</w:t>
+            </w:r>
+          </w:p>
+        </w:tc>
+        <w:tc>
+          <w:tcPr>
+            <w:tcW w:w="1103" w:type="dxa"/>
+          </w:tcPr>
+          <w:p>
+            <w:pPr>
+              <w:pStyle w:val="ListParagraph"/>
+              <w:ind w:left="0"/>
+              <w:rPr>
+                <w:rFonts w:ascii="Times New Roman" w:hAnsi="Times New Roman" w:cs="Times New Roman"/>
+                <w:sz w:val="24"/>
+                <w:szCs w:val="24"/>
+              </w:rPr>
+            </w:pPr>
+            <w:r>
+              <w:rPr>
+                <w:rFonts w:ascii="Times New Roman" w:hAnsi="Times New Roman" w:cs="Times New Roman"/>
+                <w:sz w:val="24"/>
+                <w:szCs w:val="24"/>
+              </w:rPr>
+              <w:t>Poe</w:t>
+            </w:r>
+          </w:p>
+        </w:tc>
+        <w:tc>
+          <w:tcPr>
+            <w:tcW w:w="1313" w:type="dxa"/>
+          </w:tcPr>
+          <w:p>
+            <w:pPr>
+              <w:pStyle w:val="ListParagraph"/>
+              <w:ind w:left="0"/>
+              <w:rPr>
+                <w:rFonts w:ascii="Times New Roman" w:hAnsi="Times New Roman" w:cs="Times New Roman"/>
+                <w:sz w:val="24"/>
+                <w:szCs w:val="24"/>
+              </w:rPr>
+            </w:pPr>
+            <w:r>
+              <w:rPr>
+                <w:rFonts w:ascii="Times New Roman" w:hAnsi="Times New Roman" w:cs="Times New Roman"/>
+                <w:sz w:val="24"/>
+                <w:szCs w:val="24"/>
+              </w:rPr>
+              <w:t>Iron Knuckle</w:t>
+            </w:r>
+          </w:p>
+        </w:tc>
+        <w:tc>
+          <w:tcPr>
+            <w:tcW w:w="1350" w:type="dxa"/>
+          </w:tcPr>
+          <w:p>
+            <w:pPr>
+              <w:pStyle w:val="ListParagraph"/>
+              <w:ind w:left="0"/>
+              <w:rPr>
+                <w:rFonts w:ascii="Times New Roman" w:hAnsi="Times New Roman" w:cs="Times New Roman"/>
+                <w:sz w:val="24"/>
+                <w:szCs w:val="24"/>
+              </w:rPr>
+            </w:pPr>
+            <w:r>
+              <w:rPr>
+                <w:rFonts w:ascii="Times New Roman" w:hAnsi="Times New Roman" w:cs="Times New Roman"/>
+                <w:sz w:val="24"/>
+                <w:szCs w:val="24"/>
+              </w:rPr>
+              <w:t>Octorock</w:t>
+            </w:r>
+          </w:p>
+        </w:tc>
+      </w:tr>
+      <w:tr>
+        <w:tc>
+          <w:tcPr>
+            <w:tcW w:w="1109" w:type="dxa"/>
+          </w:tcPr>
+          <w:p>
+            <w:pPr>
+              <w:pStyle w:val="ListParagraph"/>
+              <w:ind w:left="0"/>
+              <w:rPr>
+                <w:rFonts w:ascii="Times New Roman" w:hAnsi="Times New Roman" w:cs="Times New Roman"/>
+                <w:sz w:val="24"/>
+                <w:szCs w:val="24"/>
+              </w:rPr>
+            </w:pPr>
+            <w:r>
+              <w:rPr>
+                <w:rFonts w:ascii="Times New Roman" w:hAnsi="Times New Roman" w:cs="Times New Roman"/>
+                <w:sz w:val="24"/>
+                <w:szCs w:val="24"/>
+              </w:rPr>
+              <w:t>Bow</w:t>
+            </w:r>
+          </w:p>
+        </w:tc>
+        <w:tc>
+          <w:tcPr>
+            <w:tcW w:w="1147" w:type="dxa"/>
+          </w:tcPr>
+          <w:p>
+            <w:pPr>
+              <w:pStyle w:val="ListParagraph"/>
+              <w:ind w:left="0"/>
+              <w:rPr>
+                <w:rFonts w:ascii="Times New Roman" w:hAnsi="Times New Roman" w:cs="Times New Roman"/>
+                <w:sz w:val="24"/>
+                <w:szCs w:val="24"/>
+              </w:rPr>
+            </w:pPr>
+          </w:p>
+        </w:tc>
+        <w:tc>
+          <w:tcPr>
+            <w:tcW w:w="1418" w:type="dxa"/>
+          </w:tcPr>
+          <w:p>
+            <w:pPr>
+              <w:pStyle w:val="ListParagraph"/>
+              <w:ind w:left="0"/>
+              <w:rPr>
+                <w:rFonts w:ascii="Times New Roman" w:hAnsi="Times New Roman" w:cs="Times New Roman"/>
+                <w:sz w:val="24"/>
+                <w:szCs w:val="24"/>
+              </w:rPr>
+            </w:pPr>
+          </w:p>
+        </w:tc>
+        <w:tc>
+          <w:tcPr>
+            <w:tcW w:w="1190" w:type="dxa"/>
+          </w:tcPr>
+          <w:p>
+            <w:pPr>
+              <w:pStyle w:val="ListParagraph"/>
+              <w:ind w:left="0"/>
+              <w:rPr>
+                <w:rFonts w:ascii="Times New Roman" w:hAnsi="Times New Roman" w:cs="Times New Roman"/>
+                <w:sz w:val="24"/>
+                <w:szCs w:val="24"/>
+              </w:rPr>
+            </w:pPr>
+          </w:p>
+        </w:tc>
+        <w:tc>
+          <w:tcPr>
+            <w:tcW w:w="1103" w:type="dxa"/>
+          </w:tcPr>
+          <w:p>
+            <w:pPr>
+              <w:pStyle w:val="ListParagraph"/>
+              <w:ind w:left="0"/>
+              <w:rPr>
+                <w:rFonts w:ascii="Times New Roman" w:hAnsi="Times New Roman" w:cs="Times New Roman"/>
+                <w:sz w:val="24"/>
+                <w:szCs w:val="24"/>
+              </w:rPr>
+            </w:pPr>
+          </w:p>
+        </w:tc>
+        <w:tc>
+          <w:tcPr>
+            <w:tcW w:w="1313" w:type="dxa"/>
+          </w:tcPr>
+          <w:p>
+            <w:pPr>
+              <w:pStyle w:val="ListParagraph"/>
+              <w:ind w:left="0"/>
+              <w:rPr>
+                <w:rFonts w:ascii="Times New Roman" w:hAnsi="Times New Roman" w:cs="Times New Roman"/>
+                <w:sz w:val="24"/>
+                <w:szCs w:val="24"/>
+              </w:rPr>
+            </w:pPr>
+          </w:p>
+        </w:tc>
+        <w:tc>
+          <w:tcPr>
+            <w:tcW w:w="1350" w:type="dxa"/>
+          </w:tcPr>
+          <w:p>
+            <w:pPr>
+              <w:pStyle w:val="ListParagraph"/>
+              <w:ind w:left="0"/>
+              <w:rPr>
+                <w:rFonts w:ascii="Times New Roman" w:hAnsi="Times New Roman" w:cs="Times New Roman"/>
+                <w:sz w:val="24"/>
+                <w:szCs w:val="24"/>
+              </w:rPr>
+            </w:pPr>
+          </w:p>
+        </w:tc>
+      </w:tr>
+      <w:tr>
+        <w:tc>
+          <w:tcPr>
+            <w:tcW w:w="1109" w:type="dxa"/>
+          </w:tcPr>
+          <w:p>
+            <w:pPr>
+              <w:pStyle w:val="ListParagraph"/>
+              <w:ind w:left="0"/>
+              <w:rPr>
+                <w:rFonts w:ascii="Times New Roman" w:hAnsi="Times New Roman" w:cs="Times New Roman"/>
+                <w:sz w:val="24"/>
+                <w:szCs w:val="24"/>
+              </w:rPr>
+            </w:pPr>
+            <w:r>
+              <w:rPr>
+                <w:rFonts w:ascii="Times New Roman" w:hAnsi="Times New Roman" w:cs="Times New Roman"/>
+                <w:sz w:val="24"/>
+                <w:szCs w:val="24"/>
+              </w:rPr>
+              <w:t>Magic</w:t>
+            </w:r>
+          </w:p>
+        </w:tc>
+        <w:tc>
+          <w:tcPr>
+            <w:tcW w:w="1147" w:type="dxa"/>
+          </w:tcPr>
+          <w:p>
+            <w:pPr>
+              <w:pStyle w:val="ListParagraph"/>
+              <w:ind w:left="0"/>
+              <w:rPr>
+                <w:rFonts w:ascii="Times New Roman" w:hAnsi="Times New Roman" w:cs="Times New Roman"/>
+                <w:sz w:val="24"/>
+                <w:szCs w:val="24"/>
+              </w:rPr>
+            </w:pPr>
+          </w:p>
+        </w:tc>
+        <w:tc>
+          <w:tcPr>
+            <w:tcW w:w="1418" w:type="dxa"/>
+          </w:tcPr>
+          <w:p>
+            <w:pPr>
+              <w:pStyle w:val="ListParagraph"/>
+              <w:ind w:left="0"/>
+              <w:rPr>
+                <w:rFonts w:ascii="Times New Roman" w:hAnsi="Times New Roman" w:cs="Times New Roman"/>
+                <w:sz w:val="24"/>
+                <w:szCs w:val="24"/>
+              </w:rPr>
+            </w:pPr>
+          </w:p>
+        </w:tc>
+        <w:tc>
+          <w:tcPr>
+            <w:tcW w:w="1190" w:type="dxa"/>
+          </w:tcPr>
+          <w:p>
+            <w:pPr>
+              <w:pStyle w:val="ListParagraph"/>
+              <w:ind w:left="0"/>
+              <w:rPr>
+                <w:rFonts w:ascii="Times New Roman" w:hAnsi="Times New Roman" w:cs="Times New Roman"/>
+                <w:sz w:val="24"/>
+                <w:szCs w:val="24"/>
+              </w:rPr>
+            </w:pPr>
+          </w:p>
+        </w:tc>
+        <w:tc>
+          <w:tcPr>
+            <w:tcW w:w="1103" w:type="dxa"/>
+          </w:tcPr>
+          <w:p>
+            <w:pPr>
+              <w:pStyle w:val="ListParagraph"/>
+              <w:ind w:left="0"/>
+              <w:rPr>
+                <w:rFonts w:ascii="Times New Roman" w:hAnsi="Times New Roman" w:cs="Times New Roman"/>
+                <w:sz w:val="24"/>
+                <w:szCs w:val="24"/>
+              </w:rPr>
+            </w:pPr>
+          </w:p>
+        </w:tc>
+        <w:tc>
+          <w:tcPr>
+            <w:tcW w:w="1313" w:type="dxa"/>
+          </w:tcPr>
+          <w:p>
+            <w:pPr>
+              <w:pStyle w:val="ListParagraph"/>
+              <w:ind w:left="0"/>
+              <w:rPr>
+                <w:rFonts w:ascii="Times New Roman" w:hAnsi="Times New Roman" w:cs="Times New Roman"/>
+                <w:sz w:val="24"/>
+                <w:szCs w:val="24"/>
+              </w:rPr>
+            </w:pPr>
+          </w:p>
+        </w:tc>
+        <w:tc>
+          <w:tcPr>
+            <w:tcW w:w="1350" w:type="dxa"/>
+          </w:tcPr>
+          <w:p>
+            <w:pPr>
+              <w:pStyle w:val="ListParagraph"/>
+              <w:ind w:left="0"/>
+              <w:rPr>
+                <w:rFonts w:ascii="Times New Roman" w:hAnsi="Times New Roman" w:cs="Times New Roman"/>
+                <w:sz w:val="24"/>
+                <w:szCs w:val="24"/>
+              </w:rPr>
+            </w:pPr>
+          </w:p>
+        </w:tc>
+      </w:tr>
+      <w:tr>
+        <w:tc>
+          <w:tcPr>
+            <w:tcW w:w="1109" w:type="dxa"/>
+          </w:tcPr>
+          <w:p>
+            <w:pPr>
+              <w:pStyle w:val="ListParagraph"/>
+              <w:ind w:left="0"/>
+              <w:rPr>
+                <w:rFonts w:ascii="Times New Roman" w:hAnsi="Times New Roman" w:cs="Times New Roman"/>
+                <w:sz w:val="24"/>
+                <w:szCs w:val="24"/>
+              </w:rPr>
+            </w:pPr>
+            <w:r>
+              <w:rPr>
+                <w:rFonts w:ascii="Times New Roman" w:hAnsi="Times New Roman" w:cs="Times New Roman"/>
+                <w:sz w:val="24"/>
+                <w:szCs w:val="24"/>
+              </w:rPr>
+              <w:t>Sword</w:t>
+            </w:r>
+          </w:p>
+        </w:tc>
+        <w:tc>
+          <w:tcPr>
+            <w:tcW w:w="1147" w:type="dxa"/>
+          </w:tcPr>
+          <w:p>
+            <w:pPr>
+              <w:pStyle w:val="ListParagraph"/>
+              <w:ind w:left="0"/>
+              <w:rPr>
+                <w:rFonts w:ascii="Times New Roman" w:hAnsi="Times New Roman" w:cs="Times New Roman"/>
+                <w:sz w:val="24"/>
+                <w:szCs w:val="24"/>
+              </w:rPr>
+            </w:pPr>
+          </w:p>
+        </w:tc>
+        <w:tc>
+          <w:tcPr>
+            <w:tcW w:w="1418" w:type="dxa"/>
+          </w:tcPr>
+          <w:p>
+            <w:pPr>
+              <w:pStyle w:val="ListParagraph"/>
+              <w:ind w:left="0"/>
+              <w:rPr>
+                <w:rFonts w:ascii="Times New Roman" w:hAnsi="Times New Roman" w:cs="Times New Roman"/>
+                <w:sz w:val="24"/>
+                <w:szCs w:val="24"/>
+              </w:rPr>
+            </w:pPr>
+          </w:p>
+        </w:tc>
+        <w:tc>
+          <w:tcPr>
+            <w:tcW w:w="1190" w:type="dxa"/>
+          </w:tcPr>
+          <w:p>
+            <w:pPr>
+              <w:pStyle w:val="ListParagraph"/>
+              <w:ind w:left="0"/>
+              <w:rPr>
+                <w:rFonts w:ascii="Times New Roman" w:hAnsi="Times New Roman" w:cs="Times New Roman"/>
+                <w:sz w:val="24"/>
+                <w:szCs w:val="24"/>
+              </w:rPr>
+            </w:pPr>
+          </w:p>
+        </w:tc>
+        <w:tc>
+          <w:tcPr>
+            <w:tcW w:w="1103" w:type="dxa"/>
+          </w:tcPr>
+          <w:p>
+            <w:pPr>
+              <w:pStyle w:val="ListParagraph"/>
+              <w:ind w:left="0"/>
+              <w:rPr>
+                <w:rFonts w:ascii="Times New Roman" w:hAnsi="Times New Roman" w:cs="Times New Roman"/>
+                <w:sz w:val="24"/>
+                <w:szCs w:val="24"/>
+              </w:rPr>
+            </w:pPr>
+          </w:p>
+        </w:tc>
+        <w:tc>
+          <w:tcPr>
+            <w:tcW w:w="1313" w:type="dxa"/>
+          </w:tcPr>
+          <w:p>
+            <w:pPr>
+              <w:pStyle w:val="ListParagraph"/>
+              <w:ind w:left="0"/>
+              <w:rPr>
+                <w:rFonts w:ascii="Times New Roman" w:hAnsi="Times New Roman" w:cs="Times New Roman"/>
+                <w:sz w:val="24"/>
+                <w:szCs w:val="24"/>
+              </w:rPr>
+            </w:pPr>
+          </w:p>
+        </w:tc>
+        <w:tc>
+          <w:tcPr>
+            <w:tcW w:w="1350" w:type="dxa"/>
+          </w:tcPr>
+          <w:p>
+            <w:pPr>
+              <w:pStyle w:val="ListParagraph"/>
+              <w:ind w:left="0"/>
+              <w:rPr>
+                <w:rFonts w:ascii="Times New Roman" w:hAnsi="Times New Roman" w:cs="Times New Roman"/>
+                <w:sz w:val="24"/>
+                <w:szCs w:val="24"/>
+              </w:rPr>
+            </w:pPr>
+          </w:p>
+        </w:tc>
+      </w:tr>
+      <w:tr>
+        <w:trPr>
+          <w:gridAfter w:val="3"/>
+          <w:wAfter w:w="3766" w:type="dxa"/>
+        </w:trPr>
+        <w:tc>
+          <w:tcPr>
+            <w:tcW w:w="1109" w:type="dxa"/>
+          </w:tcPr>
+          <w:p>
+            <w:pPr>
+              <w:pStyle w:val="ListParagraph"/>
+              <w:ind w:left="0"/>
+              <w:rPr>
+                <w:rFonts w:ascii="Times New Roman" w:hAnsi="Times New Roman" w:cs="Times New Roman"/>
+                <w:sz w:val="24"/>
+                <w:szCs w:val="24"/>
+              </w:rPr>
+            </w:pPr>
+            <w:r>
+              <w:rPr>
+                <w:rFonts w:ascii="Times New Roman" w:hAnsi="Times New Roman" w:cs="Times New Roman"/>
+                <w:sz w:val="24"/>
+                <w:szCs w:val="24"/>
+              </w:rPr>
+              <w:t>Poe</w:t>
+            </w:r>
+          </w:p>
+        </w:tc>
+        <w:tc>
+          <w:tcPr>
+            <w:tcW w:w="1147" w:type="dxa"/>
+          </w:tcPr>
+          <w:p>
+            <w:pPr>
+              <w:pStyle w:val="ListParagraph"/>
+              <w:ind w:left="0"/>
+              <w:rPr>
+                <w:rFonts w:ascii="Times New Roman" w:hAnsi="Times New Roman" w:cs="Times New Roman"/>
+                <w:sz w:val="24"/>
+                <w:szCs w:val="24"/>
+              </w:rPr>
+            </w:pPr>
+          </w:p>
+        </w:tc>
+        <w:tc>
+          <w:tcPr>
+            <w:tcW w:w="1418" w:type="dxa"/>
+          </w:tcPr>
+          <w:p>
+            <w:pPr>
+              <w:pStyle w:val="ListParagraph"/>
+              <w:ind w:left="0"/>
+              <w:rPr>
+                <w:rFonts w:ascii="Times New Roman" w:hAnsi="Times New Roman" w:cs="Times New Roman"/>
+                <w:sz w:val="24"/>
+                <w:szCs w:val="24"/>
+              </w:rPr>
+            </w:pPr>
+          </w:p>
+        </w:tc>
+        <w:tc>
+          <w:tcPr>
+            <w:tcW w:w="1190" w:type="dxa"/>
+          </w:tcPr>
+          <w:p>
+            <w:pPr>
+              <w:pStyle w:val="ListParagraph"/>
+              <w:ind w:left="0"/>
+              <w:rPr>
+                <w:rFonts w:ascii="Times New Roman" w:hAnsi="Times New Roman" w:cs="Times New Roman"/>
+                <w:sz w:val="24"/>
+                <w:szCs w:val="24"/>
+              </w:rPr>
+            </w:pPr>
+          </w:p>
+        </w:tc>
+      </w:tr>
+      <w:tr>
+        <w:trPr>
+          <w:gridAfter w:val="3"/>
+          <w:wAfter w:w="3766" w:type="dxa"/>
+        </w:trPr>
+        <w:tc>
+          <w:tcPr>
+            <w:tcW w:w="1109" w:type="dxa"/>
+          </w:tcPr>
+          <w:p>
+            <w:pPr>
+              <w:pStyle w:val="ListParagraph"/>
+              <w:ind w:left="0"/>
+              <w:rPr>
+                <w:rFonts w:ascii="Times New Roman" w:hAnsi="Times New Roman" w:cs="Times New Roman"/>
+                <w:sz w:val="24"/>
+                <w:szCs w:val="24"/>
+              </w:rPr>
+            </w:pPr>
+            <w:r>
+              <w:rPr>
+                <w:rFonts w:ascii="Times New Roman" w:hAnsi="Times New Roman" w:cs="Times New Roman"/>
+                <w:sz w:val="24"/>
+                <w:szCs w:val="24"/>
+              </w:rPr>
+              <w:t>Iron Knuckle</w:t>
+            </w:r>
+          </w:p>
+        </w:tc>
+        <w:tc>
+          <w:tcPr>
+            <w:tcW w:w="1147" w:type="dxa"/>
+          </w:tcPr>
+          <w:p>
+            <w:pPr>
+              <w:pStyle w:val="ListParagraph"/>
+              <w:ind w:left="0"/>
+              <w:rPr>
+                <w:rFonts w:ascii="Times New Roman" w:hAnsi="Times New Roman" w:cs="Times New Roman"/>
+                <w:sz w:val="24"/>
+                <w:szCs w:val="24"/>
+              </w:rPr>
+            </w:pPr>
+          </w:p>
+        </w:tc>
+        <w:tc>
+          <w:tcPr>
+            <w:tcW w:w="1418" w:type="dxa"/>
+          </w:tcPr>
+          <w:p>
+            <w:pPr>
+              <w:pStyle w:val="ListParagraph"/>
+              <w:ind w:left="0"/>
+              <w:rPr>
+                <w:rFonts w:ascii="Times New Roman" w:hAnsi="Times New Roman" w:cs="Times New Roman"/>
+                <w:sz w:val="24"/>
+                <w:szCs w:val="24"/>
+              </w:rPr>
+            </w:pPr>
+          </w:p>
+        </w:tc>
+        <w:tc>
+          <w:tcPr>
+            <w:tcW w:w="1190" w:type="dxa"/>
+          </w:tcPr>
+          <w:p>
+            <w:pPr>
+              <w:pStyle w:val="ListParagraph"/>
+              <w:ind w:left="0"/>
+              <w:rPr>
+                <w:rFonts w:ascii="Times New Roman" w:hAnsi="Times New Roman" w:cs="Times New Roman"/>
+                <w:sz w:val="24"/>
+                <w:szCs w:val="24"/>
+              </w:rPr>
+            </w:pPr>
+          </w:p>
+        </w:tc>
+      </w:tr>
+      <w:tr>
+        <w:trPr>
+          <w:gridAfter w:val="3"/>
+          <w:wAfter w:w="3766" w:type="dxa"/>
+        </w:trPr>
+        <w:tc>
+          <w:tcPr>
+            <w:tcW w:w="1109" w:type="dxa"/>
+          </w:tcPr>
+          <w:p>
+            <w:pPr>
+              <w:pStyle w:val="ListParagraph"/>
+              <w:ind w:left="0"/>
+              <w:rPr>
+                <w:rFonts w:ascii="Times New Roman" w:hAnsi="Times New Roman" w:cs="Times New Roman"/>
+                <w:sz w:val="24"/>
+                <w:szCs w:val="24"/>
+              </w:rPr>
+            </w:pPr>
+            <w:r>
+              <w:rPr>
+                <w:rFonts w:ascii="Times New Roman" w:hAnsi="Times New Roman" w:cs="Times New Roman"/>
+                <w:sz w:val="24"/>
+                <w:szCs w:val="24"/>
+              </w:rPr>
+              <w:t>Octorock</w:t>
+            </w:r>
+          </w:p>
+        </w:tc>
+        <w:tc>
+          <w:tcPr>
+            <w:tcW w:w="1147" w:type="dxa"/>
+          </w:tcPr>
+          <w:p>
+            <w:pPr>
+              <w:pStyle w:val="ListParagraph"/>
+              <w:ind w:left="0"/>
+              <w:rPr>
+                <w:rFonts w:ascii="Times New Roman" w:hAnsi="Times New Roman" w:cs="Times New Roman"/>
+                <w:sz w:val="24"/>
+                <w:szCs w:val="24"/>
+              </w:rPr>
+            </w:pPr>
+          </w:p>
+        </w:tc>
+        <w:tc>
+          <w:tcPr>
+            <w:tcW w:w="1418" w:type="dxa"/>
+          </w:tcPr>
+          <w:p>
+            <w:pPr>
+              <w:pStyle w:val="ListParagraph"/>
+              <w:ind w:left="0"/>
+              <w:rPr>
+                <w:rFonts w:ascii="Times New Roman" w:hAnsi="Times New Roman" w:cs="Times New Roman"/>
+                <w:sz w:val="24"/>
+                <w:szCs w:val="24"/>
+              </w:rPr>
+            </w:pPr>
+            <w:r>
+              <w:rPr>
+                <w:rFonts w:ascii="Times New Roman" w:hAnsi="Times New Roman" w:cs="Times New Roman"/>
+                <w:sz w:val="24"/>
+                <w:szCs w:val="24"/>
+              </w:rPr>
+              <w:t>!</w:t>
+            </w:r>
+          </w:p>
+        </w:tc>
+        <w:tc>
+          <w:tcPr>
+            <w:tcW w:w="1190" w:type="dxa"/>
+          </w:tcPr>
+          <w:p>
+            <w:pPr>
+              <w:pStyle w:val="ListParagraph"/>
+              <w:ind w:left="0"/>
+              <w:rPr>
+                <w:rFonts w:ascii="Times New Roman" w:hAnsi="Times New Roman" w:cs="Times New Roman"/>
+                <w:sz w:val="24"/>
+                <w:szCs w:val="24"/>
+              </w:rPr>
+            </w:pPr>
+          </w:p>
+        </w:tc>
+      </w:tr>
+    </w:tbl>
+    <w:p>
+      <w:pPr>
+        <w:pStyle w:val="ListParagraph"/>
+        <w:rPr>
+          <w:rFonts w:ascii="Times New Roman" w:hAnsi="Times New Roman" w:cs="Times New Roman"/>
+          <w:sz w:val="24"/>
+          <w:szCs w:val="24"/>
+        </w:rPr>
+      </w:pPr>
+    </w:p>
+    <w:p>
+      <w:pPr>
+        <w:pStyle w:val="ListParagraph"/>
+        <w:rPr>
+          <w:rFonts w:ascii="Times New Roman" w:hAnsi="Times New Roman" w:cs="Times New Roman"/>
+          <w:sz w:val="24"/>
+          <w:szCs w:val="24"/>
+        </w:rPr>
+      </w:pPr>
+      <w:r>
+        <w:rPr>
+          <w:rFonts w:ascii="Times New Roman" w:hAnsi="Times New Roman" w:cs="Times New Roman"/>
+          <w:sz w:val="24"/>
+          <w:szCs w:val="24"/>
+        </w:rPr>
+        <w:t>Clause 2:</w:t>
+      </w:r>
+    </w:p>
+    <w:tbl>
+      <w:tblPr>
+        <w:tblStyle w:val="TableGrid"/>
+        <w:tblW w:w="0" w:type="auto"/>
+        <w:tblInd w:w="720" w:type="dxa"/>
+        <w:tblLook w:val="04A0" w:firstRow="1" w:lastRow="0" w:firstColumn="1" w:lastColumn="0" w:noHBand="0" w:noVBand="1"/>
+      </w:tblPr>
+      <w:tblGrid>
+        <w:gridCol w:w="1109"/>
+        <w:gridCol w:w="1147"/>
+        <w:gridCol w:w="1418"/>
+        <w:gridCol w:w="1190"/>
+        <w:gridCol w:w="1103"/>
+        <w:gridCol w:w="1313"/>
+        <w:gridCol w:w="1350"/>
+      </w:tblGrid>
+      <w:tr>
+        <w:tc>
+          <w:tcPr>
+            <w:tcW w:w="1109" w:type="dxa"/>
+          </w:tcPr>
+          <w:p>
+            <w:pPr>
+              <w:pStyle w:val="ListParagraph"/>
+              <w:ind w:left="0"/>
+              <w:rPr>
+                <w:rFonts w:ascii="Times New Roman" w:hAnsi="Times New Roman" w:cs="Times New Roman"/>
+                <w:sz w:val="24"/>
+                <w:szCs w:val="24"/>
+              </w:rPr>
+            </w:pPr>
+          </w:p>
+        </w:tc>
+        <w:tc>
+          <w:tcPr>
+            <w:tcW w:w="1147" w:type="dxa"/>
+          </w:tcPr>
+          <w:p>
+            <w:pPr>
+              <w:pStyle w:val="ListParagraph"/>
+              <w:ind w:left="0"/>
+              <w:rPr>
+                <w:rFonts w:ascii="Times New Roman" w:hAnsi="Times New Roman" w:cs="Times New Roman"/>
+                <w:sz w:val="24"/>
+                <w:szCs w:val="24"/>
+              </w:rPr>
+            </w:pPr>
+            <w:r>
+              <w:rPr>
+                <w:rFonts w:ascii="Times New Roman" w:hAnsi="Times New Roman" w:cs="Times New Roman"/>
+                <w:sz w:val="24"/>
+                <w:szCs w:val="24"/>
+              </w:rPr>
+              <w:t>Link</w:t>
+            </w:r>
+          </w:p>
+        </w:tc>
+        <w:tc>
+          <w:tcPr>
+            <w:tcW w:w="1418" w:type="dxa"/>
+          </w:tcPr>
+          <w:p>
+            <w:pPr>
+              <w:pStyle w:val="ListParagraph"/>
+              <w:ind w:left="0"/>
+              <w:rPr>
+                <w:rFonts w:ascii="Times New Roman" w:hAnsi="Times New Roman" w:cs="Times New Roman"/>
+                <w:sz w:val="24"/>
+                <w:szCs w:val="24"/>
+              </w:rPr>
+            </w:pPr>
+            <w:r>
+              <w:rPr>
+                <w:rFonts w:ascii="Times New Roman" w:hAnsi="Times New Roman" w:cs="Times New Roman"/>
+                <w:sz w:val="24"/>
+                <w:szCs w:val="24"/>
+              </w:rPr>
+              <w:t>Ganondorf</w:t>
+            </w:r>
+          </w:p>
+        </w:tc>
+        <w:tc>
+          <w:tcPr>
+            <w:tcW w:w="1190" w:type="dxa"/>
+          </w:tcPr>
+          <w:p>
+            <w:pPr>
+              <w:pStyle w:val="ListParagraph"/>
+              <w:ind w:left="0"/>
+              <w:rPr>
+                <w:rFonts w:ascii="Times New Roman" w:hAnsi="Times New Roman" w:cs="Times New Roman"/>
+                <w:sz w:val="24"/>
+                <w:szCs w:val="24"/>
+              </w:rPr>
+            </w:pPr>
+            <w:r>
+              <w:rPr>
+                <w:rFonts w:ascii="Times New Roman" w:hAnsi="Times New Roman" w:cs="Times New Roman"/>
+                <w:sz w:val="24"/>
+                <w:szCs w:val="24"/>
+              </w:rPr>
+              <w:t>Zelda</w:t>
+            </w:r>
+          </w:p>
+        </w:tc>
+        <w:tc>
+          <w:tcPr>
+            <w:tcW w:w="1103" w:type="dxa"/>
+          </w:tcPr>
+          <w:p>
+            <w:pPr>
+              <w:pStyle w:val="ListParagraph"/>
+              <w:ind w:left="0"/>
+              <w:rPr>
+                <w:rFonts w:ascii="Times New Roman" w:hAnsi="Times New Roman" w:cs="Times New Roman"/>
+                <w:sz w:val="24"/>
+                <w:szCs w:val="24"/>
+              </w:rPr>
+            </w:pPr>
+            <w:r>
+              <w:rPr>
+                <w:rFonts w:ascii="Times New Roman" w:hAnsi="Times New Roman" w:cs="Times New Roman"/>
+                <w:sz w:val="24"/>
+                <w:szCs w:val="24"/>
+              </w:rPr>
+              <w:t>Poe</w:t>
+            </w:r>
+          </w:p>
+        </w:tc>
+        <w:tc>
+          <w:tcPr>
+            <w:tcW w:w="1313" w:type="dxa"/>
+          </w:tcPr>
+          <w:p>
+            <w:pPr>
+              <w:pStyle w:val="ListParagraph"/>
+              <w:ind w:left="0"/>
+              <w:rPr>
+                <w:rFonts w:ascii="Times New Roman" w:hAnsi="Times New Roman" w:cs="Times New Roman"/>
+                <w:sz w:val="24"/>
+                <w:szCs w:val="24"/>
+              </w:rPr>
+            </w:pPr>
+            <w:r>
+              <w:rPr>
+                <w:rFonts w:ascii="Times New Roman" w:hAnsi="Times New Roman" w:cs="Times New Roman"/>
+                <w:sz w:val="24"/>
+                <w:szCs w:val="24"/>
+              </w:rPr>
+              <w:t>Iron Knuckle</w:t>
+            </w:r>
+          </w:p>
+        </w:tc>
+        <w:tc>
+          <w:tcPr>
+            <w:tcW w:w="1350" w:type="dxa"/>
+          </w:tcPr>
+          <w:p>
+            <w:pPr>
+              <w:pStyle w:val="ListParagraph"/>
+              <w:ind w:left="0"/>
+              <w:rPr>
+                <w:rFonts w:ascii="Times New Roman" w:hAnsi="Times New Roman" w:cs="Times New Roman"/>
+                <w:sz w:val="24"/>
+                <w:szCs w:val="24"/>
+              </w:rPr>
+            </w:pPr>
+            <w:r>
+              <w:rPr>
+                <w:rFonts w:ascii="Times New Roman" w:hAnsi="Times New Roman" w:cs="Times New Roman"/>
+                <w:sz w:val="24"/>
+                <w:szCs w:val="24"/>
+              </w:rPr>
+              <w:t>Octorock</w:t>
+            </w:r>
+          </w:p>
+        </w:tc>
+      </w:tr>
+      <w:tr>
+        <w:tc>
+          <w:tcPr>
+            <w:tcW w:w="1109" w:type="dxa"/>
+          </w:tcPr>
+          <w:p>
+            <w:pPr>
+              <w:pStyle w:val="ListParagraph"/>
+              <w:ind w:left="0"/>
+              <w:rPr>
+                <w:rFonts w:ascii="Times New Roman" w:hAnsi="Times New Roman" w:cs="Times New Roman"/>
+                <w:sz w:val="24"/>
+                <w:szCs w:val="24"/>
+              </w:rPr>
+            </w:pPr>
+            <w:r>
+              <w:rPr>
+                <w:rFonts w:ascii="Times New Roman" w:hAnsi="Times New Roman" w:cs="Times New Roman"/>
+                <w:sz w:val="24"/>
+                <w:szCs w:val="24"/>
+              </w:rPr>
+              <w:t>Bow</w:t>
+            </w:r>
+          </w:p>
+        </w:tc>
+        <w:tc>
+          <w:tcPr>
+            <w:tcW w:w="1147" w:type="dxa"/>
+          </w:tcPr>
+          <w:p>
+            <w:pPr>
+              <w:pStyle w:val="ListParagraph"/>
+              <w:ind w:left="0"/>
+              <w:rPr>
+                <w:rFonts w:ascii="Times New Roman" w:hAnsi="Times New Roman" w:cs="Times New Roman"/>
+                <w:sz w:val="24"/>
+                <w:szCs w:val="24"/>
+              </w:rPr>
+            </w:pPr>
+          </w:p>
+        </w:tc>
+        <w:tc>
+          <w:tcPr>
+            <w:tcW w:w="1418" w:type="dxa"/>
+          </w:tcPr>
+          <w:p>
+            <w:pPr>
+              <w:pStyle w:val="ListParagraph"/>
+              <w:ind w:left="0"/>
+              <w:rPr>
+                <w:rFonts w:ascii="Times New Roman" w:hAnsi="Times New Roman" w:cs="Times New Roman"/>
+                <w:sz w:val="24"/>
+                <w:szCs w:val="24"/>
+              </w:rPr>
+            </w:pPr>
+          </w:p>
+        </w:tc>
+        <w:tc>
+          <w:tcPr>
+            <w:tcW w:w="1190" w:type="dxa"/>
+          </w:tcPr>
+          <w:p>
+            <w:pPr>
+              <w:pStyle w:val="ListParagraph"/>
+              <w:ind w:left="0"/>
+              <w:rPr>
+                <w:rFonts w:ascii="Times New Roman" w:hAnsi="Times New Roman" w:cs="Times New Roman"/>
+                <w:sz w:val="24"/>
+                <w:szCs w:val="24"/>
+              </w:rPr>
+            </w:pPr>
+          </w:p>
+        </w:tc>
+        <w:tc>
+          <w:tcPr>
+            <w:tcW w:w="1103" w:type="dxa"/>
+          </w:tcPr>
+          <w:p>
+            <w:pPr>
+              <w:pStyle w:val="ListParagraph"/>
+              <w:ind w:left="0"/>
+              <w:rPr>
+                <w:rFonts w:ascii="Times New Roman" w:hAnsi="Times New Roman" w:cs="Times New Roman"/>
+                <w:sz w:val="24"/>
+                <w:szCs w:val="24"/>
+              </w:rPr>
+            </w:pPr>
+          </w:p>
+        </w:tc>
+        <w:tc>
+          <w:tcPr>
+            <w:tcW w:w="1313" w:type="dxa"/>
+          </w:tcPr>
+          <w:p>
+            <w:pPr>
+              <w:pStyle w:val="ListParagraph"/>
+              <w:ind w:left="0"/>
+              <w:rPr>
+                <w:rFonts w:ascii="Times New Roman" w:hAnsi="Times New Roman" w:cs="Times New Roman"/>
+                <w:sz w:val="24"/>
+                <w:szCs w:val="24"/>
+              </w:rPr>
+            </w:pPr>
+          </w:p>
+        </w:tc>
+        <w:tc>
+          <w:tcPr>
+            <w:tcW w:w="1350" w:type="dxa"/>
+          </w:tcPr>
+          <w:p>
+            <w:pPr>
+              <w:pStyle w:val="ListParagraph"/>
+              <w:ind w:left="0"/>
+              <w:rPr>
+                <w:rFonts w:ascii="Times New Roman" w:hAnsi="Times New Roman" w:cs="Times New Roman"/>
+                <w:sz w:val="24"/>
+                <w:szCs w:val="24"/>
+              </w:rPr>
+            </w:pPr>
+          </w:p>
+        </w:tc>
+      </w:tr>
+      <w:tr>
+        <w:tc>
+          <w:tcPr>
+            <w:tcW w:w="1109" w:type="dxa"/>
+          </w:tcPr>
+          <w:p>
+            <w:pPr>
+              <w:pStyle w:val="ListParagraph"/>
+              <w:ind w:left="0"/>
+              <w:rPr>
+                <w:rFonts w:ascii="Times New Roman" w:hAnsi="Times New Roman" w:cs="Times New Roman"/>
+                <w:sz w:val="24"/>
+                <w:szCs w:val="24"/>
+              </w:rPr>
+            </w:pPr>
+            <w:r>
+              <w:rPr>
+                <w:rFonts w:ascii="Times New Roman" w:hAnsi="Times New Roman" w:cs="Times New Roman"/>
+                <w:sz w:val="24"/>
+                <w:szCs w:val="24"/>
+              </w:rPr>
+              <w:t>Magic</w:t>
+            </w:r>
+          </w:p>
+        </w:tc>
+        <w:tc>
+          <w:tcPr>
+            <w:tcW w:w="1147" w:type="dxa"/>
+          </w:tcPr>
+          <w:p>
+            <w:pPr>
+              <w:pStyle w:val="ListParagraph"/>
+              <w:ind w:left="0"/>
+              <w:rPr>
+                <w:rFonts w:ascii="Times New Roman" w:hAnsi="Times New Roman" w:cs="Times New Roman"/>
+                <w:sz w:val="24"/>
+                <w:szCs w:val="24"/>
+              </w:rPr>
+            </w:pPr>
+          </w:p>
+        </w:tc>
+        <w:tc>
+          <w:tcPr>
+            <w:tcW w:w="1418" w:type="dxa"/>
+          </w:tcPr>
+          <w:p>
+            <w:pPr>
+              <w:pStyle w:val="ListParagraph"/>
+              <w:ind w:left="0"/>
+              <w:rPr>
+                <w:rFonts w:ascii="Times New Roman" w:hAnsi="Times New Roman" w:cs="Times New Roman"/>
+                <w:sz w:val="24"/>
+                <w:szCs w:val="24"/>
+              </w:rPr>
+            </w:pPr>
+          </w:p>
+        </w:tc>
+        <w:tc>
+          <w:tcPr>
+            <w:tcW w:w="1190" w:type="dxa"/>
+          </w:tcPr>
+          <w:p>
+            <w:pPr>
+              <w:pStyle w:val="ListParagraph"/>
+              <w:ind w:left="0"/>
+              <w:rPr>
+                <w:rFonts w:ascii="Times New Roman" w:hAnsi="Times New Roman" w:cs="Times New Roman"/>
+                <w:sz w:val="24"/>
+                <w:szCs w:val="24"/>
+              </w:rPr>
+            </w:pPr>
+          </w:p>
+        </w:tc>
+        <w:tc>
+          <w:tcPr>
+            <w:tcW w:w="1103" w:type="dxa"/>
+          </w:tcPr>
+          <w:p>
+            <w:pPr>
+              <w:pStyle w:val="ListParagraph"/>
+              <w:ind w:left="0"/>
+              <w:rPr>
+                <w:rFonts w:ascii="Times New Roman" w:hAnsi="Times New Roman" w:cs="Times New Roman"/>
+                <w:sz w:val="24"/>
+                <w:szCs w:val="24"/>
+              </w:rPr>
+            </w:pPr>
+          </w:p>
+        </w:tc>
+        <w:tc>
+          <w:tcPr>
+            <w:tcW w:w="1313" w:type="dxa"/>
+          </w:tcPr>
+          <w:p>
+            <w:pPr>
+              <w:pStyle w:val="ListParagraph"/>
+              <w:ind w:left="0"/>
+              <w:rPr>
+                <w:rFonts w:ascii="Times New Roman" w:hAnsi="Times New Roman" w:cs="Times New Roman"/>
+                <w:sz w:val="24"/>
+                <w:szCs w:val="24"/>
+              </w:rPr>
+            </w:pPr>
+            <w:r>
+              <w:rPr>
+                <w:rFonts w:ascii="Times New Roman" w:hAnsi="Times New Roman" w:cs="Times New Roman"/>
+                <w:sz w:val="24"/>
+                <w:szCs w:val="24"/>
+              </w:rPr>
+              <w:t>!</w:t>
+            </w:r>
+          </w:p>
+        </w:tc>
+        <w:tc>
+          <w:tcPr>
+            <w:tcW w:w="1350" w:type="dxa"/>
+          </w:tcPr>
+          <w:p>
+            <w:pPr>
+              <w:pStyle w:val="ListParagraph"/>
+              <w:ind w:left="0"/>
+              <w:rPr>
+                <w:rFonts w:ascii="Times New Roman" w:hAnsi="Times New Roman" w:cs="Times New Roman"/>
+                <w:sz w:val="24"/>
+                <w:szCs w:val="24"/>
+              </w:rPr>
+            </w:pPr>
+          </w:p>
+        </w:tc>
+      </w:tr>
+      <w:tr>
+        <w:tc>
+          <w:tcPr>
+            <w:tcW w:w="1109" w:type="dxa"/>
+          </w:tcPr>
+          <w:p>
+            <w:pPr>
+              <w:pStyle w:val="ListParagraph"/>
+              <w:ind w:left="0"/>
+              <w:rPr>
+                <w:rFonts w:ascii="Times New Roman" w:hAnsi="Times New Roman" w:cs="Times New Roman"/>
+                <w:sz w:val="24"/>
+                <w:szCs w:val="24"/>
+              </w:rPr>
+            </w:pPr>
+            <w:r>
+              <w:rPr>
+                <w:rFonts w:ascii="Times New Roman" w:hAnsi="Times New Roman" w:cs="Times New Roman"/>
+                <w:sz w:val="24"/>
+                <w:szCs w:val="24"/>
+              </w:rPr>
+              <w:t>Sword</w:t>
+            </w:r>
+          </w:p>
+        </w:tc>
+        <w:tc>
+          <w:tcPr>
+            <w:tcW w:w="1147" w:type="dxa"/>
+          </w:tcPr>
+          <w:p>
+            <w:pPr>
+              <w:pStyle w:val="ListParagraph"/>
+              <w:ind w:left="0"/>
+              <w:rPr>
+                <w:rFonts w:ascii="Times New Roman" w:hAnsi="Times New Roman" w:cs="Times New Roman"/>
+                <w:sz w:val="24"/>
+                <w:szCs w:val="24"/>
+              </w:rPr>
+            </w:pPr>
+          </w:p>
+        </w:tc>
+        <w:tc>
+          <w:tcPr>
+            <w:tcW w:w="1418" w:type="dxa"/>
+          </w:tcPr>
+          <w:p>
+            <w:pPr>
+              <w:pStyle w:val="ListParagraph"/>
+              <w:ind w:left="0"/>
+              <w:rPr>
+                <w:rFonts w:ascii="Times New Roman" w:hAnsi="Times New Roman" w:cs="Times New Roman"/>
+                <w:sz w:val="24"/>
+                <w:szCs w:val="24"/>
+              </w:rPr>
+            </w:pPr>
+          </w:p>
+        </w:tc>
+        <w:tc>
+          <w:tcPr>
+            <w:tcW w:w="1190" w:type="dxa"/>
+          </w:tcPr>
+          <w:p>
+            <w:pPr>
+              <w:pStyle w:val="ListParagraph"/>
+              <w:ind w:left="0"/>
+              <w:rPr>
+                <w:rFonts w:ascii="Times New Roman" w:hAnsi="Times New Roman" w:cs="Times New Roman"/>
+                <w:sz w:val="24"/>
+                <w:szCs w:val="24"/>
+              </w:rPr>
+            </w:pPr>
+          </w:p>
+        </w:tc>
+        <w:tc>
+          <w:tcPr>
+            <w:tcW w:w="1103" w:type="dxa"/>
+          </w:tcPr>
+          <w:p>
+            <w:pPr>
+              <w:pStyle w:val="ListParagraph"/>
+              <w:ind w:left="0"/>
+              <w:rPr>
+                <w:rFonts w:ascii="Times New Roman" w:hAnsi="Times New Roman" w:cs="Times New Roman"/>
+                <w:sz w:val="24"/>
+                <w:szCs w:val="24"/>
+              </w:rPr>
+            </w:pPr>
+          </w:p>
+        </w:tc>
+        <w:tc>
+          <w:tcPr>
+            <w:tcW w:w="1313" w:type="dxa"/>
+          </w:tcPr>
+          <w:p>
+            <w:pPr>
+              <w:pStyle w:val="ListParagraph"/>
+              <w:ind w:left="0"/>
+              <w:rPr>
+                <w:rFonts w:ascii="Times New Roman" w:hAnsi="Times New Roman" w:cs="Times New Roman"/>
+                <w:sz w:val="24"/>
+                <w:szCs w:val="24"/>
+              </w:rPr>
+            </w:pPr>
+          </w:p>
+        </w:tc>
+        <w:tc>
+          <w:tcPr>
+            <w:tcW w:w="1350" w:type="dxa"/>
+          </w:tcPr>
+          <w:p>
+            <w:pPr>
+              <w:pStyle w:val="ListParagraph"/>
+              <w:ind w:left="0"/>
+              <w:rPr>
+                <w:rFonts w:ascii="Times New Roman" w:hAnsi="Times New Roman" w:cs="Times New Roman"/>
+                <w:sz w:val="24"/>
+                <w:szCs w:val="24"/>
+              </w:rPr>
+            </w:pPr>
+          </w:p>
+        </w:tc>
+      </w:tr>
+      <w:tr>
+        <w:trPr>
+          <w:gridAfter w:val="3"/>
+          <w:wAfter w:w="3766" w:type="dxa"/>
+        </w:trPr>
+        <w:tc>
+          <w:tcPr>
+            <w:tcW w:w="1109" w:type="dxa"/>
+          </w:tcPr>
+          <w:p>
+            <w:pPr>
+              <w:pStyle w:val="ListParagraph"/>
+              <w:ind w:left="0"/>
+              <w:rPr>
+                <w:rFonts w:ascii="Times New Roman" w:hAnsi="Times New Roman" w:cs="Times New Roman"/>
+                <w:sz w:val="24"/>
+                <w:szCs w:val="24"/>
+              </w:rPr>
+            </w:pPr>
+            <w:r>
+              <w:rPr>
+                <w:rFonts w:ascii="Times New Roman" w:hAnsi="Times New Roman" w:cs="Times New Roman"/>
+                <w:sz w:val="24"/>
+                <w:szCs w:val="24"/>
+              </w:rPr>
+              <w:t>Poe</w:t>
+            </w:r>
+          </w:p>
+        </w:tc>
+        <w:tc>
+          <w:tcPr>
+            <w:tcW w:w="1147" w:type="dxa"/>
+          </w:tcPr>
+          <w:p>
+            <w:pPr>
+              <w:pStyle w:val="ListParagraph"/>
+              <w:ind w:left="0"/>
+              <w:rPr>
+                <w:rFonts w:ascii="Times New Roman" w:hAnsi="Times New Roman" w:cs="Times New Roman"/>
+                <w:sz w:val="24"/>
+                <w:szCs w:val="24"/>
+              </w:rPr>
+            </w:pPr>
+          </w:p>
+        </w:tc>
+        <w:tc>
+          <w:tcPr>
+            <w:tcW w:w="1418" w:type="dxa"/>
+          </w:tcPr>
+          <w:p>
+            <w:pPr>
+              <w:pStyle w:val="ListParagraph"/>
+              <w:ind w:left="0"/>
+              <w:rPr>
+                <w:rFonts w:ascii="Times New Roman" w:hAnsi="Times New Roman" w:cs="Times New Roman"/>
+                <w:sz w:val="24"/>
+                <w:szCs w:val="24"/>
+              </w:rPr>
+            </w:pPr>
+          </w:p>
+        </w:tc>
+        <w:tc>
+          <w:tcPr>
+            <w:tcW w:w="1190" w:type="dxa"/>
+          </w:tcPr>
+          <w:p>
+            <w:pPr>
+              <w:pStyle w:val="ListParagraph"/>
+              <w:ind w:left="0"/>
+              <w:rPr>
+                <w:rFonts w:ascii="Times New Roman" w:hAnsi="Times New Roman" w:cs="Times New Roman"/>
+                <w:sz w:val="24"/>
+                <w:szCs w:val="24"/>
+              </w:rPr>
+            </w:pPr>
+          </w:p>
+        </w:tc>
+      </w:tr>
+      <w:tr>
+        <w:trPr>
+          <w:gridAfter w:val="3"/>
+          <w:wAfter w:w="3766" w:type="dxa"/>
+        </w:trPr>
+        <w:tc>
+          <w:tcPr>
+            <w:tcW w:w="1109" w:type="dxa"/>
+          </w:tcPr>
+          <w:p>
+            <w:pPr>
+              <w:pStyle w:val="ListParagraph"/>
+              <w:ind w:left="0"/>
+              <w:rPr>
+                <w:rFonts w:ascii="Times New Roman" w:hAnsi="Times New Roman" w:cs="Times New Roman"/>
+                <w:sz w:val="24"/>
+                <w:szCs w:val="24"/>
+              </w:rPr>
+            </w:pPr>
+            <w:r>
+              <w:rPr>
+                <w:rFonts w:ascii="Times New Roman" w:hAnsi="Times New Roman" w:cs="Times New Roman"/>
+                <w:sz w:val="24"/>
+                <w:szCs w:val="24"/>
+              </w:rPr>
+              <w:t>Iron Knuckle</w:t>
+            </w:r>
+          </w:p>
+        </w:tc>
+        <w:tc>
+          <w:tcPr>
+            <w:tcW w:w="1147" w:type="dxa"/>
+          </w:tcPr>
+          <w:p>
+            <w:pPr>
+              <w:pStyle w:val="ListParagraph"/>
+              <w:ind w:left="0"/>
+              <w:rPr>
+                <w:rFonts w:ascii="Times New Roman" w:hAnsi="Times New Roman" w:cs="Times New Roman"/>
+                <w:sz w:val="24"/>
+                <w:szCs w:val="24"/>
+              </w:rPr>
+            </w:pPr>
+          </w:p>
+        </w:tc>
+        <w:tc>
+          <w:tcPr>
+            <w:tcW w:w="1418" w:type="dxa"/>
+          </w:tcPr>
+          <w:p>
+            <w:pPr>
+              <w:pStyle w:val="ListParagraph"/>
+              <w:ind w:left="0"/>
+              <w:rPr>
+                <w:rFonts w:ascii="Times New Roman" w:hAnsi="Times New Roman" w:cs="Times New Roman"/>
+                <w:sz w:val="24"/>
+                <w:szCs w:val="24"/>
+              </w:rPr>
+            </w:pPr>
+          </w:p>
+        </w:tc>
+        <w:tc>
+          <w:tcPr>
+            <w:tcW w:w="1190" w:type="dxa"/>
+          </w:tcPr>
+          <w:p>
+            <w:pPr>
+              <w:pStyle w:val="ListParagraph"/>
+              <w:ind w:left="0"/>
+              <w:rPr>
+                <w:rFonts w:ascii="Times New Roman" w:hAnsi="Times New Roman" w:cs="Times New Roman"/>
+                <w:sz w:val="24"/>
+                <w:szCs w:val="24"/>
+              </w:rPr>
+            </w:pPr>
+          </w:p>
+        </w:tc>
+      </w:tr>
+      <w:tr>
+        <w:trPr>
+          <w:gridAfter w:val="3"/>
+          <w:wAfter w:w="3766" w:type="dxa"/>
+        </w:trPr>
+        <w:tc>
+          <w:tcPr>
+            <w:tcW w:w="1109" w:type="dxa"/>
+          </w:tcPr>
+          <w:p>
+            <w:pPr>
+              <w:pStyle w:val="ListParagraph"/>
+              <w:ind w:left="0"/>
+              <w:rPr>
+                <w:rFonts w:ascii="Times New Roman" w:hAnsi="Times New Roman" w:cs="Times New Roman"/>
+                <w:sz w:val="24"/>
+                <w:szCs w:val="24"/>
+              </w:rPr>
+            </w:pPr>
+            <w:r>
+              <w:rPr>
+                <w:rFonts w:ascii="Times New Roman" w:hAnsi="Times New Roman" w:cs="Times New Roman"/>
+                <w:sz w:val="24"/>
+                <w:szCs w:val="24"/>
+              </w:rPr>
+              <w:t>Octorock</w:t>
+            </w:r>
+          </w:p>
+        </w:tc>
+        <w:tc>
+          <w:tcPr>
+            <w:tcW w:w="1147" w:type="dxa"/>
+          </w:tcPr>
+          <w:p>
+            <w:pPr>
+              <w:pStyle w:val="ListParagraph"/>
+              <w:ind w:left="0"/>
+              <w:rPr>
+                <w:rFonts w:ascii="Times New Roman" w:hAnsi="Times New Roman" w:cs="Times New Roman"/>
+                <w:sz w:val="24"/>
+                <w:szCs w:val="24"/>
+              </w:rPr>
+            </w:pPr>
+          </w:p>
+        </w:tc>
+        <w:tc>
+          <w:tcPr>
+            <w:tcW w:w="1418" w:type="dxa"/>
+          </w:tcPr>
+          <w:p>
+            <w:pPr>
+              <w:pStyle w:val="ListParagraph"/>
+              <w:ind w:left="0"/>
+              <w:rPr>
+                <w:rFonts w:ascii="Times New Roman" w:hAnsi="Times New Roman" w:cs="Times New Roman"/>
+                <w:sz w:val="24"/>
+                <w:szCs w:val="24"/>
+              </w:rPr>
+            </w:pPr>
+            <w:r>
+              <w:rPr>
+                <w:rFonts w:ascii="Times New Roman" w:hAnsi="Times New Roman" w:cs="Times New Roman"/>
+                <w:sz w:val="24"/>
+                <w:szCs w:val="24"/>
+              </w:rPr>
+              <w:t>!</w:t>
+            </w:r>
+          </w:p>
+        </w:tc>
+        <w:tc>
+          <w:tcPr>
+            <w:tcW w:w="1190" w:type="dxa"/>
+          </w:tcPr>
+          <w:p>
+            <w:pPr>
+              <w:pStyle w:val="ListParagraph"/>
+              <w:ind w:left="0"/>
+              <w:rPr>
+                <w:rFonts w:ascii="Times New Roman" w:hAnsi="Times New Roman" w:cs="Times New Roman"/>
+                <w:sz w:val="24"/>
+                <w:szCs w:val="24"/>
+              </w:rPr>
+            </w:pPr>
+          </w:p>
+        </w:tc>
+      </w:tr>
+    </w:tbl>
+    <w:p>
+      <w:pPr>
+        <w:pStyle w:val="ListParagraph"/>
+        <w:rPr>
+          <w:rFonts w:ascii="Times New Roman" w:hAnsi="Times New Roman" w:cs="Times New Roman"/>
+          <w:sz w:val="24"/>
+          <w:szCs w:val="24"/>
+        </w:rPr>
+      </w:pPr>
+    </w:p>
+    <w:p>
+      <w:pPr>
+        <w:pStyle w:val="ListParagraph"/>
+        <w:rPr>
+          <w:rFonts w:ascii="Times New Roman" w:hAnsi="Times New Roman" w:cs="Times New Roman"/>
+          <w:sz w:val="24"/>
+          <w:szCs w:val="24"/>
+        </w:rPr>
+      </w:pPr>
+      <w:r>
+        <w:rPr>
+          <w:rFonts w:ascii="Times New Roman" w:hAnsi="Times New Roman" w:cs="Times New Roman"/>
+          <w:sz w:val="24"/>
+          <w:szCs w:val="24"/>
+        </w:rPr>
+        <w:t>Clause 3:</w:t>
+      </w:r>
+    </w:p>
+    <w:tbl>
+      <w:tblPr>
+        <w:tblStyle w:val="TableGrid"/>
+        <w:tblW w:w="0" w:type="auto"/>
+        <w:tblInd w:w="720" w:type="dxa"/>
+        <w:tblLook w:val="04A0" w:firstRow="1" w:lastRow="0" w:firstColumn="1" w:lastColumn="0" w:noHBand="0" w:noVBand="1"/>
+      </w:tblPr>
+      <w:tblGrid>
+        <w:gridCol w:w="1109"/>
+        <w:gridCol w:w="1147"/>
+        <w:gridCol w:w="1418"/>
+        <w:gridCol w:w="1190"/>
+        <w:gridCol w:w="1103"/>
+        <w:gridCol w:w="1313"/>
+        <w:gridCol w:w="1350"/>
+      </w:tblGrid>
+      <w:tr>
+        <w:tc>
+          <w:tcPr>
+            <w:tcW w:w="1109" w:type="dxa"/>
+          </w:tcPr>
+          <w:p>
+            <w:pPr>
+              <w:pStyle w:val="ListParagraph"/>
+              <w:ind w:left="0"/>
+              <w:rPr>
+                <w:rFonts w:ascii="Times New Roman" w:hAnsi="Times New Roman" w:cs="Times New Roman"/>
+                <w:sz w:val="24"/>
+                <w:szCs w:val="24"/>
+              </w:rPr>
+            </w:pPr>
+          </w:p>
+        </w:tc>
+        <w:tc>
+          <w:tcPr>
+            <w:tcW w:w="1147" w:type="dxa"/>
+          </w:tcPr>
+          <w:p>
+            <w:pPr>
+              <w:pStyle w:val="ListParagraph"/>
+              <w:ind w:left="0"/>
+              <w:rPr>
+                <w:rFonts w:ascii="Times New Roman" w:hAnsi="Times New Roman" w:cs="Times New Roman"/>
+                <w:sz w:val="24"/>
+                <w:szCs w:val="24"/>
+              </w:rPr>
+            </w:pPr>
+            <w:r>
+              <w:rPr>
+                <w:rFonts w:ascii="Times New Roman" w:hAnsi="Times New Roman" w:cs="Times New Roman"/>
+                <w:sz w:val="24"/>
+                <w:szCs w:val="24"/>
+              </w:rPr>
+              <w:t>Link</w:t>
+            </w:r>
+          </w:p>
+        </w:tc>
+        <w:tc>
+          <w:tcPr>
+            <w:tcW w:w="1418" w:type="dxa"/>
+          </w:tcPr>
+          <w:p>
+            <w:pPr>
+              <w:pStyle w:val="ListParagraph"/>
+              <w:ind w:left="0"/>
+              <w:rPr>
+                <w:rFonts w:ascii="Times New Roman" w:hAnsi="Times New Roman" w:cs="Times New Roman"/>
+                <w:sz w:val="24"/>
+                <w:szCs w:val="24"/>
+              </w:rPr>
+            </w:pPr>
+            <w:r>
+              <w:rPr>
+                <w:rFonts w:ascii="Times New Roman" w:hAnsi="Times New Roman" w:cs="Times New Roman"/>
+                <w:sz w:val="24"/>
+                <w:szCs w:val="24"/>
+              </w:rPr>
+              <w:t>Ganondorf</w:t>
+            </w:r>
+          </w:p>
+        </w:tc>
+        <w:tc>
+          <w:tcPr>
+            <w:tcW w:w="1190" w:type="dxa"/>
+          </w:tcPr>
+          <w:p>
+            <w:pPr>
+              <w:pStyle w:val="ListParagraph"/>
+              <w:ind w:left="0"/>
+              <w:rPr>
+                <w:rFonts w:ascii="Times New Roman" w:hAnsi="Times New Roman" w:cs="Times New Roman"/>
+                <w:sz w:val="24"/>
+                <w:szCs w:val="24"/>
+              </w:rPr>
+            </w:pPr>
+            <w:r>
+              <w:rPr>
+                <w:rFonts w:ascii="Times New Roman" w:hAnsi="Times New Roman" w:cs="Times New Roman"/>
+                <w:sz w:val="24"/>
+                <w:szCs w:val="24"/>
+              </w:rPr>
+              <w:t>Zelda</w:t>
+            </w:r>
+          </w:p>
+        </w:tc>
+        <w:tc>
+          <w:tcPr>
+            <w:tcW w:w="1103" w:type="dxa"/>
+          </w:tcPr>
+          <w:p>
+            <w:pPr>
+              <w:pStyle w:val="ListParagraph"/>
+              <w:ind w:left="0"/>
+              <w:rPr>
+                <w:rFonts w:ascii="Times New Roman" w:hAnsi="Times New Roman" w:cs="Times New Roman"/>
+                <w:sz w:val="24"/>
+                <w:szCs w:val="24"/>
+              </w:rPr>
+            </w:pPr>
+            <w:r>
+              <w:rPr>
+                <w:rFonts w:ascii="Times New Roman" w:hAnsi="Times New Roman" w:cs="Times New Roman"/>
+                <w:sz w:val="24"/>
+                <w:szCs w:val="24"/>
+              </w:rPr>
+              <w:t>Poe</w:t>
+            </w:r>
+          </w:p>
+        </w:tc>
+        <w:tc>
+          <w:tcPr>
+            <w:tcW w:w="1313" w:type="dxa"/>
+          </w:tcPr>
+          <w:p>
+            <w:pPr>
+              <w:pStyle w:val="ListParagraph"/>
+              <w:ind w:left="0"/>
+              <w:rPr>
+                <w:rFonts w:ascii="Times New Roman" w:hAnsi="Times New Roman" w:cs="Times New Roman"/>
+                <w:sz w:val="24"/>
+                <w:szCs w:val="24"/>
+              </w:rPr>
+            </w:pPr>
+            <w:r>
+              <w:rPr>
+                <w:rFonts w:ascii="Times New Roman" w:hAnsi="Times New Roman" w:cs="Times New Roman"/>
+                <w:sz w:val="24"/>
+                <w:szCs w:val="24"/>
+              </w:rPr>
+              <w:t>Iron Knuckle</w:t>
+            </w:r>
+          </w:p>
+        </w:tc>
+        <w:tc>
+          <w:tcPr>
+            <w:tcW w:w="1350" w:type="dxa"/>
+          </w:tcPr>
+          <w:p>
+            <w:pPr>
+              <w:pStyle w:val="ListParagraph"/>
+              <w:ind w:left="0"/>
+              <w:rPr>
+                <w:rFonts w:ascii="Times New Roman" w:hAnsi="Times New Roman" w:cs="Times New Roman"/>
+                <w:sz w:val="24"/>
+                <w:szCs w:val="24"/>
+              </w:rPr>
+            </w:pPr>
+            <w:r>
+              <w:rPr>
+                <w:rFonts w:ascii="Times New Roman" w:hAnsi="Times New Roman" w:cs="Times New Roman"/>
+                <w:sz w:val="24"/>
+                <w:szCs w:val="24"/>
+              </w:rPr>
+              <w:t>Octorock</w:t>
+            </w:r>
+          </w:p>
+        </w:tc>
+      </w:tr>
+      <w:tr>
+        <w:tc>
+          <w:tcPr>
+            <w:tcW w:w="1109" w:type="dxa"/>
+          </w:tcPr>
+          <w:p>
+            <w:pPr>
+              <w:pStyle w:val="ListParagraph"/>
+              <w:ind w:left="0"/>
+              <w:rPr>
+                <w:rFonts w:ascii="Times New Roman" w:hAnsi="Times New Roman" w:cs="Times New Roman"/>
+                <w:sz w:val="24"/>
+                <w:szCs w:val="24"/>
+              </w:rPr>
+            </w:pPr>
+            <w:r>
+              <w:rPr>
+                <w:rFonts w:ascii="Times New Roman" w:hAnsi="Times New Roman" w:cs="Times New Roman"/>
+                <w:sz w:val="24"/>
+                <w:szCs w:val="24"/>
+              </w:rPr>
+              <w:t>Bow</w:t>
+            </w:r>
+          </w:p>
+        </w:tc>
+        <w:tc>
+          <w:tcPr>
+            <w:tcW w:w="1147" w:type="dxa"/>
+          </w:tcPr>
+          <w:p>
+            <w:pPr>
+              <w:pStyle w:val="ListParagraph"/>
+              <w:ind w:left="0"/>
+              <w:rPr>
+                <w:rFonts w:ascii="Times New Roman" w:hAnsi="Times New Roman" w:cs="Times New Roman"/>
+                <w:sz w:val="24"/>
+                <w:szCs w:val="24"/>
+              </w:rPr>
+            </w:pPr>
+          </w:p>
+        </w:tc>
+        <w:tc>
+          <w:tcPr>
+            <w:tcW w:w="1418" w:type="dxa"/>
+          </w:tcPr>
+          <w:p>
+            <w:pPr>
+              <w:pStyle w:val="ListParagraph"/>
+              <w:ind w:left="0"/>
+              <w:rPr>
+                <w:rFonts w:ascii="Times New Roman" w:hAnsi="Times New Roman" w:cs="Times New Roman"/>
+                <w:sz w:val="24"/>
+                <w:szCs w:val="24"/>
+              </w:rPr>
+            </w:pPr>
+          </w:p>
+        </w:tc>
+        <w:tc>
+          <w:tcPr>
+            <w:tcW w:w="1190" w:type="dxa"/>
+          </w:tcPr>
+          <w:p>
+            <w:pPr>
+              <w:pStyle w:val="ListParagraph"/>
+              <w:ind w:left="0"/>
+              <w:rPr>
+                <w:rFonts w:ascii="Times New Roman" w:hAnsi="Times New Roman" w:cs="Times New Roman"/>
+                <w:sz w:val="24"/>
+                <w:szCs w:val="24"/>
+              </w:rPr>
+            </w:pPr>
+          </w:p>
+        </w:tc>
+        <w:tc>
+          <w:tcPr>
+            <w:tcW w:w="1103" w:type="dxa"/>
+          </w:tcPr>
+          <w:p>
+            <w:pPr>
+              <w:pStyle w:val="ListParagraph"/>
+              <w:ind w:left="0"/>
+              <w:rPr>
+                <w:rFonts w:ascii="Times New Roman" w:hAnsi="Times New Roman" w:cs="Times New Roman"/>
+                <w:sz w:val="24"/>
+                <w:szCs w:val="24"/>
+              </w:rPr>
+            </w:pPr>
+          </w:p>
+        </w:tc>
+        <w:tc>
+          <w:tcPr>
+            <w:tcW w:w="1313" w:type="dxa"/>
+          </w:tcPr>
+          <w:p>
+            <w:pPr>
+              <w:pStyle w:val="ListParagraph"/>
+              <w:ind w:left="0"/>
+              <w:rPr>
+                <w:rFonts w:ascii="Times New Roman" w:hAnsi="Times New Roman" w:cs="Times New Roman"/>
+                <w:sz w:val="24"/>
+                <w:szCs w:val="24"/>
+              </w:rPr>
+            </w:pPr>
+          </w:p>
+        </w:tc>
+        <w:tc>
+          <w:tcPr>
+            <w:tcW w:w="1350" w:type="dxa"/>
+          </w:tcPr>
+          <w:p>
+            <w:pPr>
+              <w:pStyle w:val="ListParagraph"/>
+              <w:ind w:left="0"/>
+              <w:rPr>
+                <w:rFonts w:ascii="Times New Roman" w:hAnsi="Times New Roman" w:cs="Times New Roman"/>
+                <w:sz w:val="24"/>
+                <w:szCs w:val="24"/>
+              </w:rPr>
+            </w:pPr>
+          </w:p>
+        </w:tc>
+      </w:tr>
+      <w:tr>
+        <w:tc>
+          <w:tcPr>
+            <w:tcW w:w="1109" w:type="dxa"/>
+          </w:tcPr>
+          <w:p>
+            <w:pPr>
+              <w:pStyle w:val="ListParagraph"/>
+              <w:ind w:left="0"/>
+              <w:rPr>
+                <w:rFonts w:ascii="Times New Roman" w:hAnsi="Times New Roman" w:cs="Times New Roman"/>
+                <w:sz w:val="24"/>
+                <w:szCs w:val="24"/>
+              </w:rPr>
+            </w:pPr>
+            <w:r>
+              <w:rPr>
+                <w:rFonts w:ascii="Times New Roman" w:hAnsi="Times New Roman" w:cs="Times New Roman"/>
+                <w:sz w:val="24"/>
+                <w:szCs w:val="24"/>
+              </w:rPr>
+              <w:t>Magic</w:t>
+            </w:r>
+          </w:p>
+        </w:tc>
+        <w:tc>
+          <w:tcPr>
+            <w:tcW w:w="1147" w:type="dxa"/>
+          </w:tcPr>
+          <w:p>
+            <w:pPr>
+              <w:pStyle w:val="ListParagraph"/>
+              <w:ind w:left="0"/>
+              <w:rPr>
+                <w:rFonts w:ascii="Times New Roman" w:hAnsi="Times New Roman" w:cs="Times New Roman"/>
+                <w:sz w:val="24"/>
+                <w:szCs w:val="24"/>
+              </w:rPr>
+            </w:pPr>
+          </w:p>
+        </w:tc>
+        <w:tc>
+          <w:tcPr>
+            <w:tcW w:w="1418" w:type="dxa"/>
+          </w:tcPr>
+          <w:p>
+            <w:pPr>
+              <w:pStyle w:val="ListParagraph"/>
+              <w:ind w:left="0"/>
+              <w:rPr>
+                <w:rFonts w:ascii="Times New Roman" w:hAnsi="Times New Roman" w:cs="Times New Roman"/>
+                <w:sz w:val="24"/>
+                <w:szCs w:val="24"/>
+              </w:rPr>
+            </w:pPr>
+          </w:p>
+        </w:tc>
+        <w:tc>
+          <w:tcPr>
+            <w:tcW w:w="1190" w:type="dxa"/>
+          </w:tcPr>
+          <w:p>
+            <w:pPr>
+              <w:pStyle w:val="ListParagraph"/>
+              <w:ind w:left="0"/>
+              <w:rPr>
+                <w:rFonts w:ascii="Times New Roman" w:hAnsi="Times New Roman" w:cs="Times New Roman"/>
+                <w:sz w:val="24"/>
+                <w:szCs w:val="24"/>
+              </w:rPr>
+            </w:pPr>
+          </w:p>
+        </w:tc>
+        <w:tc>
+          <w:tcPr>
+            <w:tcW w:w="1103" w:type="dxa"/>
+          </w:tcPr>
+          <w:p>
+            <w:pPr>
+              <w:pStyle w:val="ListParagraph"/>
+              <w:ind w:left="0"/>
+              <w:rPr>
+                <w:rFonts w:ascii="Times New Roman" w:hAnsi="Times New Roman" w:cs="Times New Roman"/>
+                <w:sz w:val="24"/>
+                <w:szCs w:val="24"/>
+              </w:rPr>
+            </w:pPr>
+          </w:p>
+        </w:tc>
+        <w:tc>
+          <w:tcPr>
+            <w:tcW w:w="1313" w:type="dxa"/>
+          </w:tcPr>
+          <w:p>
+            <w:pPr>
+              <w:pStyle w:val="ListParagraph"/>
+              <w:ind w:left="0"/>
+              <w:rPr>
+                <w:rFonts w:ascii="Times New Roman" w:hAnsi="Times New Roman" w:cs="Times New Roman"/>
+                <w:sz w:val="24"/>
+                <w:szCs w:val="24"/>
+              </w:rPr>
+            </w:pPr>
+            <w:r>
+              <w:rPr>
+                <w:rFonts w:ascii="Times New Roman" w:hAnsi="Times New Roman" w:cs="Times New Roman"/>
+                <w:sz w:val="24"/>
+                <w:szCs w:val="24"/>
+              </w:rPr>
+              <w:t>!</w:t>
+            </w:r>
+          </w:p>
+        </w:tc>
+        <w:tc>
+          <w:tcPr>
+            <w:tcW w:w="1350" w:type="dxa"/>
+          </w:tcPr>
+          <w:p>
+            <w:pPr>
+              <w:pStyle w:val="ListParagraph"/>
+              <w:ind w:left="0"/>
+              <w:rPr>
+                <w:rFonts w:ascii="Times New Roman" w:hAnsi="Times New Roman" w:cs="Times New Roman"/>
+                <w:sz w:val="24"/>
+                <w:szCs w:val="24"/>
+              </w:rPr>
+            </w:pPr>
+          </w:p>
+        </w:tc>
+      </w:tr>
+      <w:tr>
+        <w:tc>
+          <w:tcPr>
+            <w:tcW w:w="1109" w:type="dxa"/>
+          </w:tcPr>
+          <w:p>
+            <w:pPr>
+              <w:pStyle w:val="ListParagraph"/>
+              <w:ind w:left="0"/>
+              <w:rPr>
+                <w:rFonts w:ascii="Times New Roman" w:hAnsi="Times New Roman" w:cs="Times New Roman"/>
+                <w:sz w:val="24"/>
+                <w:szCs w:val="24"/>
+              </w:rPr>
+            </w:pPr>
+            <w:r>
+              <w:rPr>
+                <w:rFonts w:ascii="Times New Roman" w:hAnsi="Times New Roman" w:cs="Times New Roman"/>
+                <w:sz w:val="24"/>
+                <w:szCs w:val="24"/>
+              </w:rPr>
+              <w:t>Sword</w:t>
+            </w:r>
+          </w:p>
+        </w:tc>
+        <w:tc>
+          <w:tcPr>
+            <w:tcW w:w="1147" w:type="dxa"/>
+          </w:tcPr>
+          <w:p>
+            <w:pPr>
+              <w:pStyle w:val="ListParagraph"/>
+              <w:ind w:left="0"/>
+              <w:rPr>
+                <w:rFonts w:ascii="Times New Roman" w:hAnsi="Times New Roman" w:cs="Times New Roman"/>
+                <w:sz w:val="24"/>
+                <w:szCs w:val="24"/>
+              </w:rPr>
+            </w:pPr>
+          </w:p>
+        </w:tc>
+        <w:tc>
+          <w:tcPr>
+            <w:tcW w:w="1418" w:type="dxa"/>
+          </w:tcPr>
+          <w:p>
+            <w:pPr>
+              <w:pStyle w:val="ListParagraph"/>
+              <w:ind w:left="0"/>
+              <w:rPr>
+                <w:rFonts w:ascii="Times New Roman" w:hAnsi="Times New Roman" w:cs="Times New Roman"/>
+                <w:sz w:val="24"/>
+                <w:szCs w:val="24"/>
+              </w:rPr>
+            </w:pPr>
+          </w:p>
+        </w:tc>
+        <w:tc>
+          <w:tcPr>
+            <w:tcW w:w="1190" w:type="dxa"/>
+          </w:tcPr>
+          <w:p>
+            <w:pPr>
+              <w:pStyle w:val="ListParagraph"/>
+              <w:ind w:left="0"/>
+              <w:rPr>
+                <w:rFonts w:ascii="Times New Roman" w:hAnsi="Times New Roman" w:cs="Times New Roman"/>
+                <w:sz w:val="24"/>
+                <w:szCs w:val="24"/>
+              </w:rPr>
+            </w:pPr>
+          </w:p>
+        </w:tc>
+        <w:tc>
+          <w:tcPr>
+            <w:tcW w:w="1103" w:type="dxa"/>
+          </w:tcPr>
+          <w:p>
+            <w:pPr>
+              <w:pStyle w:val="ListParagraph"/>
+              <w:ind w:left="0"/>
+              <w:rPr>
+                <w:rFonts w:ascii="Times New Roman" w:hAnsi="Times New Roman" w:cs="Times New Roman"/>
+                <w:sz w:val="24"/>
+                <w:szCs w:val="24"/>
+              </w:rPr>
+            </w:pPr>
+          </w:p>
+        </w:tc>
+        <w:tc>
+          <w:tcPr>
+            <w:tcW w:w="1313" w:type="dxa"/>
+          </w:tcPr>
+          <w:p>
+            <w:pPr>
+              <w:pStyle w:val="ListParagraph"/>
+              <w:ind w:left="0"/>
+              <w:rPr>
+                <w:rFonts w:ascii="Times New Roman" w:hAnsi="Times New Roman" w:cs="Times New Roman"/>
+                <w:sz w:val="24"/>
+                <w:szCs w:val="24"/>
+              </w:rPr>
+            </w:pPr>
+          </w:p>
+        </w:tc>
+        <w:tc>
+          <w:tcPr>
+            <w:tcW w:w="1350" w:type="dxa"/>
+          </w:tcPr>
+          <w:p>
+            <w:pPr>
+              <w:pStyle w:val="ListParagraph"/>
+              <w:ind w:left="0"/>
+              <w:rPr>
+                <w:rFonts w:ascii="Times New Roman" w:hAnsi="Times New Roman" w:cs="Times New Roman"/>
+                <w:sz w:val="24"/>
+                <w:szCs w:val="24"/>
+              </w:rPr>
+            </w:pPr>
+          </w:p>
+        </w:tc>
+      </w:tr>
+      <w:tr>
+        <w:trPr>
+          <w:gridAfter w:val="3"/>
+          <w:wAfter w:w="3766" w:type="dxa"/>
+        </w:trPr>
+        <w:tc>
+          <w:tcPr>
+            <w:tcW w:w="1109" w:type="dxa"/>
+          </w:tcPr>
+          <w:p>
+            <w:pPr>
+              <w:pStyle w:val="ListParagraph"/>
+              <w:ind w:left="0"/>
+              <w:rPr>
+                <w:rFonts w:ascii="Times New Roman" w:hAnsi="Times New Roman" w:cs="Times New Roman"/>
+                <w:sz w:val="24"/>
+                <w:szCs w:val="24"/>
+              </w:rPr>
+            </w:pPr>
+            <w:r>
+              <w:rPr>
+                <w:rFonts w:ascii="Times New Roman" w:hAnsi="Times New Roman" w:cs="Times New Roman"/>
+                <w:sz w:val="24"/>
+                <w:szCs w:val="24"/>
+              </w:rPr>
+              <w:t>Poe</w:t>
+            </w:r>
+          </w:p>
+        </w:tc>
+        <w:tc>
+          <w:tcPr>
+            <w:tcW w:w="1147" w:type="dxa"/>
+          </w:tcPr>
+          <w:p>
+            <w:pPr>
+              <w:pStyle w:val="ListParagraph"/>
+              <w:ind w:left="0"/>
+              <w:rPr>
+                <w:rFonts w:ascii="Times New Roman" w:hAnsi="Times New Roman" w:cs="Times New Roman"/>
+                <w:sz w:val="24"/>
+                <w:szCs w:val="24"/>
+              </w:rPr>
+            </w:pPr>
+          </w:p>
+        </w:tc>
+        <w:tc>
+          <w:tcPr>
+            <w:tcW w:w="1418" w:type="dxa"/>
+          </w:tcPr>
+          <w:p>
+            <w:pPr>
+              <w:pStyle w:val="ListParagraph"/>
+              <w:ind w:left="0"/>
+              <w:rPr>
+                <w:rFonts w:ascii="Times New Roman" w:hAnsi="Times New Roman" w:cs="Times New Roman"/>
+                <w:sz w:val="24"/>
+                <w:szCs w:val="24"/>
+              </w:rPr>
+            </w:pPr>
+          </w:p>
+        </w:tc>
+        <w:tc>
+          <w:tcPr>
+            <w:tcW w:w="1190" w:type="dxa"/>
+          </w:tcPr>
+          <w:p>
+            <w:pPr>
+              <w:pStyle w:val="ListParagraph"/>
+              <w:ind w:left="0"/>
+              <w:rPr>
+                <w:rFonts w:ascii="Times New Roman" w:hAnsi="Times New Roman" w:cs="Times New Roman"/>
+                <w:sz w:val="24"/>
+                <w:szCs w:val="24"/>
+              </w:rPr>
+            </w:pPr>
+            <w:r>
+              <w:rPr>
+                <w:rFonts w:ascii="Times New Roman" w:hAnsi="Times New Roman" w:cs="Times New Roman"/>
+                <w:sz w:val="24"/>
+                <w:szCs w:val="24"/>
+              </w:rPr>
+              <w:t>!</w:t>
+            </w:r>
+          </w:p>
+        </w:tc>
+      </w:tr>
+      <w:tr>
+        <w:trPr>
+          <w:gridAfter w:val="3"/>
+          <w:wAfter w:w="3766" w:type="dxa"/>
+        </w:trPr>
+        <w:tc>
+          <w:tcPr>
+            <w:tcW w:w="1109" w:type="dxa"/>
+          </w:tcPr>
+          <w:p>
+            <w:pPr>
+              <w:pStyle w:val="ListParagraph"/>
+              <w:ind w:left="0"/>
+              <w:rPr>
+                <w:rFonts w:ascii="Times New Roman" w:hAnsi="Times New Roman" w:cs="Times New Roman"/>
+                <w:sz w:val="24"/>
+                <w:szCs w:val="24"/>
+              </w:rPr>
+            </w:pPr>
+            <w:r>
+              <w:rPr>
+                <w:rFonts w:ascii="Times New Roman" w:hAnsi="Times New Roman" w:cs="Times New Roman"/>
+                <w:sz w:val="24"/>
+                <w:szCs w:val="24"/>
+              </w:rPr>
+              <w:t>Iron Knuckle</w:t>
+            </w:r>
+          </w:p>
+        </w:tc>
+        <w:tc>
+          <w:tcPr>
+            <w:tcW w:w="1147" w:type="dxa"/>
+          </w:tcPr>
+          <w:p>
+            <w:pPr>
+              <w:pStyle w:val="ListParagraph"/>
+              <w:ind w:left="0"/>
+              <w:rPr>
+                <w:rFonts w:ascii="Times New Roman" w:hAnsi="Times New Roman" w:cs="Times New Roman"/>
+                <w:sz w:val="24"/>
+                <w:szCs w:val="24"/>
+              </w:rPr>
+            </w:pPr>
+          </w:p>
+        </w:tc>
+        <w:tc>
+          <w:tcPr>
+            <w:tcW w:w="1418" w:type="dxa"/>
+          </w:tcPr>
+          <w:p>
+            <w:pPr>
+              <w:pStyle w:val="ListParagraph"/>
+              <w:ind w:left="0"/>
+              <w:rPr>
+                <w:rFonts w:ascii="Times New Roman" w:hAnsi="Times New Roman" w:cs="Times New Roman"/>
+                <w:sz w:val="24"/>
+                <w:szCs w:val="24"/>
+              </w:rPr>
+            </w:pPr>
+          </w:p>
+        </w:tc>
+        <w:tc>
+          <w:tcPr>
+            <w:tcW w:w="1190" w:type="dxa"/>
+          </w:tcPr>
+          <w:p>
+            <w:pPr>
+              <w:pStyle w:val="ListParagraph"/>
+              <w:ind w:left="0"/>
+              <w:rPr>
+                <w:rFonts w:ascii="Times New Roman" w:hAnsi="Times New Roman" w:cs="Times New Roman"/>
+                <w:sz w:val="24"/>
+                <w:szCs w:val="24"/>
+              </w:rPr>
+            </w:pPr>
+            <w:r>
+              <w:rPr>
+                <w:rFonts w:ascii="Times New Roman" w:hAnsi="Times New Roman" w:cs="Times New Roman"/>
+                <w:sz w:val="24"/>
+                <w:szCs w:val="24"/>
+              </w:rPr>
+              <w:t>!</w:t>
+            </w:r>
+          </w:p>
+        </w:tc>
+      </w:tr>
+      <w:tr>
+        <w:trPr>
+          <w:gridAfter w:val="3"/>
+          <w:wAfter w:w="3766" w:type="dxa"/>
+        </w:trPr>
+        <w:tc>
+          <w:tcPr>
+            <w:tcW w:w="1109" w:type="dxa"/>
+          </w:tcPr>
+          <w:p>
+            <w:pPr>
+              <w:pStyle w:val="ListParagraph"/>
+              <w:ind w:left="0"/>
+              <w:rPr>
+                <w:rFonts w:ascii="Times New Roman" w:hAnsi="Times New Roman" w:cs="Times New Roman"/>
+                <w:sz w:val="24"/>
+                <w:szCs w:val="24"/>
+              </w:rPr>
+            </w:pPr>
+            <w:r>
+              <w:rPr>
+                <w:rFonts w:ascii="Times New Roman" w:hAnsi="Times New Roman" w:cs="Times New Roman"/>
+                <w:sz w:val="24"/>
+                <w:szCs w:val="24"/>
+              </w:rPr>
+              <w:lastRenderedPageBreak/>
+              <w:t>Octorock</w:t>
+            </w:r>
+          </w:p>
+        </w:tc>
+        <w:tc>
+          <w:tcPr>
+            <w:tcW w:w="1147" w:type="dxa"/>
+          </w:tcPr>
+          <w:p>
+            <w:pPr>
+              <w:pStyle w:val="ListParagraph"/>
+              <w:ind w:left="0"/>
+              <w:rPr>
+                <w:rFonts w:ascii="Times New Roman" w:hAnsi="Times New Roman" w:cs="Times New Roman"/>
+                <w:sz w:val="24"/>
+                <w:szCs w:val="24"/>
+              </w:rPr>
+            </w:pPr>
+            <w:r>
+              <w:rPr>
+                <w:rFonts w:ascii="Times New Roman" w:hAnsi="Times New Roman" w:cs="Times New Roman"/>
+                <w:sz w:val="24"/>
+                <w:szCs w:val="24"/>
+              </w:rPr>
+              <w:t>!</w:t>
+            </w:r>
+          </w:p>
+        </w:tc>
+        <w:tc>
+          <w:tcPr>
+            <w:tcW w:w="1418" w:type="dxa"/>
+          </w:tcPr>
+          <w:p>
+            <w:pPr>
+              <w:pStyle w:val="ListParagraph"/>
+              <w:ind w:left="0"/>
+              <w:rPr>
+                <w:rFonts w:ascii="Times New Roman" w:hAnsi="Times New Roman" w:cs="Times New Roman"/>
+                <w:sz w:val="24"/>
+                <w:szCs w:val="24"/>
+              </w:rPr>
+            </w:pPr>
+            <w:r>
+              <w:rPr>
+                <w:rFonts w:ascii="Times New Roman" w:hAnsi="Times New Roman" w:cs="Times New Roman"/>
+                <w:sz w:val="24"/>
+                <w:szCs w:val="24"/>
+              </w:rPr>
+              <w:t>!</w:t>
+            </w:r>
+          </w:p>
+        </w:tc>
+        <w:tc>
+          <w:tcPr>
+            <w:tcW w:w="1190" w:type="dxa"/>
+          </w:tcPr>
+          <w:p>
+            <w:pPr>
+              <w:pStyle w:val="ListParagraph"/>
+              <w:ind w:left="0"/>
+              <w:rPr>
+                <w:rFonts w:ascii="Times New Roman" w:hAnsi="Times New Roman" w:cs="Times New Roman"/>
+                <w:sz w:val="24"/>
+                <w:szCs w:val="24"/>
+              </w:rPr>
+            </w:pPr>
+            <w:r>
+              <w:rPr>
+                <w:rFonts w:ascii="Times New Roman" w:hAnsi="Times New Roman" w:cs="Times New Roman"/>
+                <w:sz w:val="24"/>
+                <w:szCs w:val="24"/>
+              </w:rPr>
+              <w:t>=</w:t>
+            </w:r>
+          </w:p>
+        </w:tc>
+      </w:tr>
+    </w:tbl>
+    <w:p>
+      <w:pPr>
+        <w:pStyle w:val="ListParagraph"/>
+        <w:rPr>
+          <w:rFonts w:ascii="Times New Roman" w:hAnsi="Times New Roman" w:cs="Times New Roman"/>
+          <w:sz w:val="24"/>
+          <w:szCs w:val="24"/>
+        </w:rPr>
+      </w:pPr>
+    </w:p>
+    <w:p>
+      <w:pPr>
+        <w:pStyle w:val="ListParagraph"/>
+        <w:rPr>
+          <w:rFonts w:ascii="Times New Roman" w:hAnsi="Times New Roman" w:cs="Times New Roman"/>
+          <w:sz w:val="24"/>
+          <w:szCs w:val="24"/>
+        </w:rPr>
+      </w:pPr>
+      <w:r>
+        <w:rPr>
+          <w:rFonts w:ascii="Times New Roman" w:hAnsi="Times New Roman" w:cs="Times New Roman"/>
+          <w:sz w:val="24"/>
+          <w:szCs w:val="24"/>
+        </w:rPr>
+        <w:t>Clause 4:</w:t>
+      </w:r>
+    </w:p>
+    <w:tbl>
+      <w:tblPr>
+        <w:tblStyle w:val="TableGrid"/>
+        <w:tblW w:w="0" w:type="auto"/>
+        <w:tblInd w:w="720" w:type="dxa"/>
+        <w:tblLook w:val="04A0" w:firstRow="1" w:lastRow="0" w:firstColumn="1" w:lastColumn="0" w:noHBand="0" w:noVBand="1"/>
+      </w:tblPr>
+      <w:tblGrid>
+        <w:gridCol w:w="1109"/>
+        <w:gridCol w:w="1147"/>
+        <w:gridCol w:w="1418"/>
+        <w:gridCol w:w="1190"/>
+        <w:gridCol w:w="1103"/>
+        <w:gridCol w:w="1313"/>
+        <w:gridCol w:w="1350"/>
+      </w:tblGrid>
+      <w:tr>
+        <w:tc>
+          <w:tcPr>
+            <w:tcW w:w="1109" w:type="dxa"/>
+          </w:tcPr>
+          <w:p>
+            <w:pPr>
+              <w:pStyle w:val="ListParagraph"/>
+              <w:ind w:left="0"/>
+              <w:rPr>
+                <w:rFonts w:ascii="Times New Roman" w:hAnsi="Times New Roman" w:cs="Times New Roman"/>
+                <w:sz w:val="24"/>
+                <w:szCs w:val="24"/>
+              </w:rPr>
+            </w:pPr>
+          </w:p>
+        </w:tc>
+        <w:tc>
+          <w:tcPr>
+            <w:tcW w:w="1147" w:type="dxa"/>
+          </w:tcPr>
+          <w:p>
+            <w:pPr>
+              <w:pStyle w:val="ListParagraph"/>
+              <w:ind w:left="0"/>
+              <w:rPr>
+                <w:rFonts w:ascii="Times New Roman" w:hAnsi="Times New Roman" w:cs="Times New Roman"/>
+                <w:sz w:val="24"/>
+                <w:szCs w:val="24"/>
+              </w:rPr>
+            </w:pPr>
+            <w:r>
+              <w:rPr>
+                <w:rFonts w:ascii="Times New Roman" w:hAnsi="Times New Roman" w:cs="Times New Roman"/>
+                <w:sz w:val="24"/>
+                <w:szCs w:val="24"/>
+              </w:rPr>
+              <w:t>Link</w:t>
+            </w:r>
+          </w:p>
+        </w:tc>
+        <w:tc>
+          <w:tcPr>
+            <w:tcW w:w="1418" w:type="dxa"/>
+          </w:tcPr>
+          <w:p>
+            <w:pPr>
+              <w:pStyle w:val="ListParagraph"/>
+              <w:ind w:left="0"/>
+              <w:rPr>
+                <w:rFonts w:ascii="Times New Roman" w:hAnsi="Times New Roman" w:cs="Times New Roman"/>
+                <w:sz w:val="24"/>
+                <w:szCs w:val="24"/>
+              </w:rPr>
+            </w:pPr>
+            <w:r>
+              <w:rPr>
+                <w:rFonts w:ascii="Times New Roman" w:hAnsi="Times New Roman" w:cs="Times New Roman"/>
+                <w:sz w:val="24"/>
+                <w:szCs w:val="24"/>
+              </w:rPr>
+              <w:t>Ganondorf</w:t>
+            </w:r>
+          </w:p>
+        </w:tc>
+        <w:tc>
+          <w:tcPr>
+            <w:tcW w:w="1190" w:type="dxa"/>
+          </w:tcPr>
+          <w:p>
+            <w:pPr>
+              <w:pStyle w:val="ListParagraph"/>
+              <w:ind w:left="0"/>
+              <w:rPr>
+                <w:rFonts w:ascii="Times New Roman" w:hAnsi="Times New Roman" w:cs="Times New Roman"/>
+                <w:sz w:val="24"/>
+                <w:szCs w:val="24"/>
+              </w:rPr>
+            </w:pPr>
+            <w:r>
+              <w:rPr>
+                <w:rFonts w:ascii="Times New Roman" w:hAnsi="Times New Roman" w:cs="Times New Roman"/>
+                <w:sz w:val="24"/>
+                <w:szCs w:val="24"/>
+              </w:rPr>
+              <w:t>Zelda</w:t>
+            </w:r>
+          </w:p>
+        </w:tc>
+        <w:tc>
+          <w:tcPr>
+            <w:tcW w:w="1103" w:type="dxa"/>
+          </w:tcPr>
+          <w:p>
+            <w:pPr>
+              <w:pStyle w:val="ListParagraph"/>
+              <w:ind w:left="0"/>
+              <w:rPr>
+                <w:rFonts w:ascii="Times New Roman" w:hAnsi="Times New Roman" w:cs="Times New Roman"/>
+                <w:sz w:val="24"/>
+                <w:szCs w:val="24"/>
+              </w:rPr>
+            </w:pPr>
+            <w:r>
+              <w:rPr>
+                <w:rFonts w:ascii="Times New Roman" w:hAnsi="Times New Roman" w:cs="Times New Roman"/>
+                <w:sz w:val="24"/>
+                <w:szCs w:val="24"/>
+              </w:rPr>
+              <w:t>Poe</w:t>
+            </w:r>
+          </w:p>
+        </w:tc>
+        <w:tc>
+          <w:tcPr>
+            <w:tcW w:w="1313" w:type="dxa"/>
+          </w:tcPr>
+          <w:p>
+            <w:pPr>
+              <w:pStyle w:val="ListParagraph"/>
+              <w:ind w:left="0"/>
+              <w:rPr>
+                <w:rFonts w:ascii="Times New Roman" w:hAnsi="Times New Roman" w:cs="Times New Roman"/>
+                <w:sz w:val="24"/>
+                <w:szCs w:val="24"/>
+              </w:rPr>
+            </w:pPr>
+            <w:r>
+              <w:rPr>
+                <w:rFonts w:ascii="Times New Roman" w:hAnsi="Times New Roman" w:cs="Times New Roman"/>
+                <w:sz w:val="24"/>
+                <w:szCs w:val="24"/>
+              </w:rPr>
+              <w:t>Iron Knuckle</w:t>
+            </w:r>
+          </w:p>
+        </w:tc>
+        <w:tc>
+          <w:tcPr>
+            <w:tcW w:w="1350" w:type="dxa"/>
+          </w:tcPr>
+          <w:p>
+            <w:pPr>
+              <w:pStyle w:val="ListParagraph"/>
+              <w:ind w:left="0"/>
+              <w:rPr>
+                <w:rFonts w:ascii="Times New Roman" w:hAnsi="Times New Roman" w:cs="Times New Roman"/>
+                <w:sz w:val="24"/>
+                <w:szCs w:val="24"/>
+              </w:rPr>
+            </w:pPr>
+            <w:r>
+              <w:rPr>
+                <w:rFonts w:ascii="Times New Roman" w:hAnsi="Times New Roman" w:cs="Times New Roman"/>
+                <w:sz w:val="24"/>
+                <w:szCs w:val="24"/>
+              </w:rPr>
+              <w:t>Octorock</w:t>
+            </w:r>
+          </w:p>
+        </w:tc>
+      </w:tr>
+      <w:tr>
+        <w:tc>
+          <w:tcPr>
+            <w:tcW w:w="1109" w:type="dxa"/>
+          </w:tcPr>
+          <w:p>
+            <w:pPr>
+              <w:pStyle w:val="ListParagraph"/>
+              <w:ind w:left="0"/>
+              <w:rPr>
+                <w:rFonts w:ascii="Times New Roman" w:hAnsi="Times New Roman" w:cs="Times New Roman"/>
+                <w:sz w:val="24"/>
+                <w:szCs w:val="24"/>
+              </w:rPr>
+            </w:pPr>
+            <w:r>
+              <w:rPr>
+                <w:rFonts w:ascii="Times New Roman" w:hAnsi="Times New Roman" w:cs="Times New Roman"/>
+                <w:sz w:val="24"/>
+                <w:szCs w:val="24"/>
+              </w:rPr>
+              <w:t>Bow</w:t>
+            </w:r>
+          </w:p>
+        </w:tc>
+        <w:tc>
+          <w:tcPr>
+            <w:tcW w:w="1147" w:type="dxa"/>
+          </w:tcPr>
+          <w:p>
+            <w:pPr>
+              <w:pStyle w:val="ListParagraph"/>
+              <w:ind w:left="0"/>
+              <w:rPr>
+                <w:rFonts w:ascii="Times New Roman" w:hAnsi="Times New Roman" w:cs="Times New Roman"/>
+                <w:sz w:val="24"/>
+                <w:szCs w:val="24"/>
+              </w:rPr>
+            </w:pPr>
+            <w:r>
+              <w:rPr>
+                <w:rFonts w:ascii="Times New Roman" w:hAnsi="Times New Roman" w:cs="Times New Roman"/>
+                <w:sz w:val="24"/>
+                <w:szCs w:val="24"/>
+              </w:rPr>
+              <w:t>!</w:t>
+            </w:r>
+          </w:p>
+        </w:tc>
+        <w:tc>
+          <w:tcPr>
+            <w:tcW w:w="1418" w:type="dxa"/>
+          </w:tcPr>
+          <w:p>
+            <w:pPr>
+              <w:pStyle w:val="ListParagraph"/>
+              <w:ind w:left="0"/>
+              <w:rPr>
+                <w:rFonts w:ascii="Times New Roman" w:hAnsi="Times New Roman" w:cs="Times New Roman"/>
+                <w:sz w:val="24"/>
+                <w:szCs w:val="24"/>
+              </w:rPr>
+            </w:pPr>
+          </w:p>
+        </w:tc>
+        <w:tc>
+          <w:tcPr>
+            <w:tcW w:w="1190" w:type="dxa"/>
+          </w:tcPr>
+          <w:p>
+            <w:pPr>
+              <w:pStyle w:val="ListParagraph"/>
+              <w:ind w:left="0"/>
+              <w:rPr>
+                <w:rFonts w:ascii="Times New Roman" w:hAnsi="Times New Roman" w:cs="Times New Roman"/>
+                <w:sz w:val="24"/>
+                <w:szCs w:val="24"/>
+              </w:rPr>
+            </w:pPr>
+          </w:p>
+        </w:tc>
+        <w:tc>
+          <w:tcPr>
+            <w:tcW w:w="1103" w:type="dxa"/>
+          </w:tcPr>
+          <w:p>
+            <w:pPr>
+              <w:pStyle w:val="ListParagraph"/>
+              <w:ind w:left="0"/>
+              <w:rPr>
+                <w:rFonts w:ascii="Times New Roman" w:hAnsi="Times New Roman" w:cs="Times New Roman"/>
+                <w:sz w:val="24"/>
+                <w:szCs w:val="24"/>
+              </w:rPr>
+            </w:pPr>
+          </w:p>
+        </w:tc>
+        <w:tc>
+          <w:tcPr>
+            <w:tcW w:w="1313" w:type="dxa"/>
+          </w:tcPr>
+          <w:p>
+            <w:pPr>
+              <w:pStyle w:val="ListParagraph"/>
+              <w:ind w:left="0"/>
+              <w:rPr>
+                <w:rFonts w:ascii="Times New Roman" w:hAnsi="Times New Roman" w:cs="Times New Roman"/>
+                <w:sz w:val="24"/>
+                <w:szCs w:val="24"/>
+              </w:rPr>
+            </w:pPr>
+            <w:r>
+              <w:rPr>
+                <w:rFonts w:ascii="Times New Roman" w:hAnsi="Times New Roman" w:cs="Times New Roman"/>
+                <w:sz w:val="24"/>
+                <w:szCs w:val="24"/>
+              </w:rPr>
+              <w:t>!</w:t>
+            </w:r>
+          </w:p>
+        </w:tc>
+        <w:tc>
+          <w:tcPr>
+            <w:tcW w:w="1350" w:type="dxa"/>
+          </w:tcPr>
+          <w:p>
+            <w:pPr>
+              <w:pStyle w:val="ListParagraph"/>
+              <w:ind w:left="0"/>
+              <w:rPr>
+                <w:rFonts w:ascii="Times New Roman" w:hAnsi="Times New Roman" w:cs="Times New Roman"/>
+                <w:sz w:val="24"/>
+                <w:szCs w:val="24"/>
+              </w:rPr>
+            </w:pPr>
+          </w:p>
+        </w:tc>
+      </w:tr>
+      <w:tr>
+        <w:tc>
+          <w:tcPr>
+            <w:tcW w:w="1109" w:type="dxa"/>
+          </w:tcPr>
+          <w:p>
+            <w:pPr>
+              <w:pStyle w:val="ListParagraph"/>
+              <w:ind w:left="0"/>
+              <w:rPr>
+                <w:rFonts w:ascii="Times New Roman" w:hAnsi="Times New Roman" w:cs="Times New Roman"/>
+                <w:sz w:val="24"/>
+                <w:szCs w:val="24"/>
+              </w:rPr>
+            </w:pPr>
+            <w:r>
+              <w:rPr>
+                <w:rFonts w:ascii="Times New Roman" w:hAnsi="Times New Roman" w:cs="Times New Roman"/>
+                <w:sz w:val="24"/>
+                <w:szCs w:val="24"/>
+              </w:rPr>
+              <w:t>Magic</w:t>
+            </w:r>
+          </w:p>
+        </w:tc>
+        <w:tc>
+          <w:tcPr>
+            <w:tcW w:w="1147" w:type="dxa"/>
+          </w:tcPr>
+          <w:p>
+            <w:pPr>
+              <w:pStyle w:val="ListParagraph"/>
+              <w:ind w:left="0"/>
+              <w:rPr>
+                <w:rFonts w:ascii="Times New Roman" w:hAnsi="Times New Roman" w:cs="Times New Roman"/>
+                <w:sz w:val="24"/>
+                <w:szCs w:val="24"/>
+              </w:rPr>
+            </w:pPr>
+            <w:r>
+              <w:rPr>
+                <w:rFonts w:ascii="Times New Roman" w:hAnsi="Times New Roman" w:cs="Times New Roman"/>
+                <w:sz w:val="24"/>
+                <w:szCs w:val="24"/>
+              </w:rPr>
+              <w:t>!</w:t>
+            </w:r>
+          </w:p>
+        </w:tc>
+        <w:tc>
+          <w:tcPr>
+            <w:tcW w:w="1418" w:type="dxa"/>
+          </w:tcPr>
+          <w:p>
+            <w:pPr>
+              <w:pStyle w:val="ListParagraph"/>
+              <w:ind w:left="0"/>
+              <w:rPr>
+                <w:rFonts w:ascii="Times New Roman" w:hAnsi="Times New Roman" w:cs="Times New Roman"/>
+                <w:sz w:val="24"/>
+                <w:szCs w:val="24"/>
+              </w:rPr>
+            </w:pPr>
+          </w:p>
+        </w:tc>
+        <w:tc>
+          <w:tcPr>
+            <w:tcW w:w="1190" w:type="dxa"/>
+          </w:tcPr>
+          <w:p>
+            <w:pPr>
+              <w:pStyle w:val="ListParagraph"/>
+              <w:ind w:left="0"/>
+              <w:rPr>
+                <w:rFonts w:ascii="Times New Roman" w:hAnsi="Times New Roman" w:cs="Times New Roman"/>
+                <w:sz w:val="24"/>
+                <w:szCs w:val="24"/>
+              </w:rPr>
+            </w:pPr>
+          </w:p>
+        </w:tc>
+        <w:tc>
+          <w:tcPr>
+            <w:tcW w:w="1103" w:type="dxa"/>
+          </w:tcPr>
+          <w:p>
+            <w:pPr>
+              <w:pStyle w:val="ListParagraph"/>
+              <w:ind w:left="0"/>
+              <w:rPr>
+                <w:rFonts w:ascii="Times New Roman" w:hAnsi="Times New Roman" w:cs="Times New Roman"/>
+                <w:sz w:val="24"/>
+                <w:szCs w:val="24"/>
+              </w:rPr>
+            </w:pPr>
+          </w:p>
+        </w:tc>
+        <w:tc>
+          <w:tcPr>
+            <w:tcW w:w="1313" w:type="dxa"/>
+          </w:tcPr>
+          <w:p>
+            <w:pPr>
+              <w:pStyle w:val="ListParagraph"/>
+              <w:ind w:left="0"/>
+              <w:rPr>
+                <w:rFonts w:ascii="Times New Roman" w:hAnsi="Times New Roman" w:cs="Times New Roman"/>
+                <w:sz w:val="24"/>
+                <w:szCs w:val="24"/>
+              </w:rPr>
+            </w:pPr>
+            <w:r>
+              <w:rPr>
+                <w:rFonts w:ascii="Times New Roman" w:hAnsi="Times New Roman" w:cs="Times New Roman"/>
+                <w:sz w:val="24"/>
+                <w:szCs w:val="24"/>
+              </w:rPr>
+              <w:t>!</w:t>
+            </w:r>
+          </w:p>
+        </w:tc>
+        <w:tc>
+          <w:tcPr>
+            <w:tcW w:w="1350" w:type="dxa"/>
+          </w:tcPr>
+          <w:p>
+            <w:pPr>
+              <w:pStyle w:val="ListParagraph"/>
+              <w:ind w:left="0"/>
+              <w:rPr>
+                <w:rFonts w:ascii="Times New Roman" w:hAnsi="Times New Roman" w:cs="Times New Roman"/>
+                <w:sz w:val="24"/>
+                <w:szCs w:val="24"/>
+              </w:rPr>
+            </w:pPr>
+          </w:p>
+        </w:tc>
+      </w:tr>
+      <w:tr>
+        <w:tc>
+          <w:tcPr>
+            <w:tcW w:w="1109" w:type="dxa"/>
+          </w:tcPr>
+          <w:p>
+            <w:pPr>
+              <w:pStyle w:val="ListParagraph"/>
+              <w:ind w:left="0"/>
+              <w:rPr>
+                <w:rFonts w:ascii="Times New Roman" w:hAnsi="Times New Roman" w:cs="Times New Roman"/>
+                <w:sz w:val="24"/>
+                <w:szCs w:val="24"/>
+              </w:rPr>
+            </w:pPr>
+            <w:r>
+              <w:rPr>
+                <w:rFonts w:ascii="Times New Roman" w:hAnsi="Times New Roman" w:cs="Times New Roman"/>
+                <w:sz w:val="24"/>
+                <w:szCs w:val="24"/>
+              </w:rPr>
+              <w:t>Sword</w:t>
+            </w:r>
+          </w:p>
+        </w:tc>
+        <w:tc>
+          <w:tcPr>
+            <w:tcW w:w="1147" w:type="dxa"/>
+          </w:tcPr>
+          <w:p>
+            <w:pPr>
+              <w:pStyle w:val="ListParagraph"/>
+              <w:ind w:left="0"/>
+              <w:rPr>
+                <w:rFonts w:ascii="Times New Roman" w:hAnsi="Times New Roman" w:cs="Times New Roman"/>
+                <w:sz w:val="24"/>
+                <w:szCs w:val="24"/>
+              </w:rPr>
+            </w:pPr>
+            <w:r>
+              <w:rPr>
+                <w:rFonts w:ascii="Times New Roman" w:hAnsi="Times New Roman" w:cs="Times New Roman"/>
+                <w:sz w:val="24"/>
+                <w:szCs w:val="24"/>
+              </w:rPr>
+              <w:t>=</w:t>
+            </w:r>
+          </w:p>
+        </w:tc>
+        <w:tc>
+          <w:tcPr>
+            <w:tcW w:w="1418" w:type="dxa"/>
+          </w:tcPr>
+          <w:p>
+            <w:pPr>
+              <w:pStyle w:val="ListParagraph"/>
+              <w:ind w:left="0"/>
+              <w:rPr>
+                <w:rFonts w:ascii="Times New Roman" w:hAnsi="Times New Roman" w:cs="Times New Roman"/>
+                <w:sz w:val="24"/>
+                <w:szCs w:val="24"/>
+              </w:rPr>
+            </w:pPr>
+            <w:r>
+              <w:rPr>
+                <w:rFonts w:ascii="Times New Roman" w:hAnsi="Times New Roman" w:cs="Times New Roman"/>
+                <w:sz w:val="24"/>
+                <w:szCs w:val="24"/>
+              </w:rPr>
+              <w:t>!</w:t>
+            </w:r>
+          </w:p>
+        </w:tc>
+        <w:tc>
+          <w:tcPr>
+            <w:tcW w:w="1190" w:type="dxa"/>
+          </w:tcPr>
+          <w:p>
+            <w:pPr>
+              <w:pStyle w:val="ListParagraph"/>
+              <w:ind w:left="0"/>
+              <w:rPr>
+                <w:rFonts w:ascii="Times New Roman" w:hAnsi="Times New Roman" w:cs="Times New Roman"/>
+                <w:sz w:val="24"/>
+                <w:szCs w:val="24"/>
+              </w:rPr>
+            </w:pPr>
+            <w:r>
+              <w:rPr>
+                <w:rFonts w:ascii="Times New Roman" w:hAnsi="Times New Roman" w:cs="Times New Roman"/>
+                <w:sz w:val="24"/>
+                <w:szCs w:val="24"/>
+              </w:rPr>
+              <w:t>!</w:t>
+            </w:r>
+          </w:p>
+        </w:tc>
+        <w:tc>
+          <w:tcPr>
+            <w:tcW w:w="1103" w:type="dxa"/>
+          </w:tcPr>
+          <w:p>
+            <w:pPr>
+              <w:pStyle w:val="ListParagraph"/>
+              <w:ind w:left="0"/>
+              <w:rPr>
+                <w:rFonts w:ascii="Times New Roman" w:hAnsi="Times New Roman" w:cs="Times New Roman"/>
+                <w:sz w:val="24"/>
+                <w:szCs w:val="24"/>
+              </w:rPr>
+            </w:pPr>
+            <w:r>
+              <w:rPr>
+                <w:rFonts w:ascii="Times New Roman" w:hAnsi="Times New Roman" w:cs="Times New Roman"/>
+                <w:sz w:val="24"/>
+                <w:szCs w:val="24"/>
+              </w:rPr>
+              <w:t>!</w:t>
+            </w:r>
+          </w:p>
+        </w:tc>
+        <w:tc>
+          <w:tcPr>
+            <w:tcW w:w="1313" w:type="dxa"/>
+          </w:tcPr>
+          <w:p>
+            <w:pPr>
+              <w:pStyle w:val="ListParagraph"/>
+              <w:ind w:left="0"/>
+              <w:rPr>
+                <w:rFonts w:ascii="Times New Roman" w:hAnsi="Times New Roman" w:cs="Times New Roman"/>
+                <w:sz w:val="24"/>
+                <w:szCs w:val="24"/>
+              </w:rPr>
+            </w:pPr>
+            <w:r>
+              <w:rPr>
+                <w:rFonts w:ascii="Times New Roman" w:hAnsi="Times New Roman" w:cs="Times New Roman"/>
+                <w:sz w:val="24"/>
+                <w:szCs w:val="24"/>
+              </w:rPr>
+              <w:t>=</w:t>
+            </w:r>
+          </w:p>
+        </w:tc>
+        <w:tc>
+          <w:tcPr>
+            <w:tcW w:w="1350" w:type="dxa"/>
+          </w:tcPr>
+          <w:p>
+            <w:pPr>
+              <w:pStyle w:val="ListParagraph"/>
+              <w:ind w:left="0"/>
+              <w:rPr>
+                <w:rFonts w:ascii="Times New Roman" w:hAnsi="Times New Roman" w:cs="Times New Roman"/>
+                <w:sz w:val="24"/>
+                <w:szCs w:val="24"/>
+              </w:rPr>
+            </w:pPr>
+            <w:r>
+              <w:rPr>
+                <w:rFonts w:ascii="Times New Roman" w:hAnsi="Times New Roman" w:cs="Times New Roman"/>
+                <w:sz w:val="24"/>
+                <w:szCs w:val="24"/>
+              </w:rPr>
+              <w:t>!</w:t>
+            </w:r>
+          </w:p>
+        </w:tc>
+      </w:tr>
+      <w:tr>
+        <w:trPr>
+          <w:gridAfter w:val="3"/>
+          <w:wAfter w:w="3766" w:type="dxa"/>
+        </w:trPr>
+        <w:tc>
+          <w:tcPr>
+            <w:tcW w:w="1109" w:type="dxa"/>
+          </w:tcPr>
+          <w:p>
+            <w:pPr>
+              <w:pStyle w:val="ListParagraph"/>
+              <w:ind w:left="0"/>
+              <w:rPr>
+                <w:rFonts w:ascii="Times New Roman" w:hAnsi="Times New Roman" w:cs="Times New Roman"/>
+                <w:sz w:val="24"/>
+                <w:szCs w:val="24"/>
+              </w:rPr>
+            </w:pPr>
+            <w:r>
+              <w:rPr>
+                <w:rFonts w:ascii="Times New Roman" w:hAnsi="Times New Roman" w:cs="Times New Roman"/>
+                <w:sz w:val="24"/>
+                <w:szCs w:val="24"/>
+              </w:rPr>
+              <w:t>Poe</w:t>
+            </w:r>
+          </w:p>
+        </w:tc>
+        <w:tc>
+          <w:tcPr>
+            <w:tcW w:w="1147" w:type="dxa"/>
+          </w:tcPr>
+          <w:p>
+            <w:pPr>
+              <w:pStyle w:val="ListParagraph"/>
+              <w:ind w:left="0"/>
+              <w:rPr>
+                <w:rFonts w:ascii="Times New Roman" w:hAnsi="Times New Roman" w:cs="Times New Roman"/>
+                <w:sz w:val="24"/>
+                <w:szCs w:val="24"/>
+              </w:rPr>
+            </w:pPr>
+            <w:r>
+              <w:rPr>
+                <w:rFonts w:ascii="Times New Roman" w:hAnsi="Times New Roman" w:cs="Times New Roman"/>
+                <w:sz w:val="24"/>
+                <w:szCs w:val="24"/>
+              </w:rPr>
+              <w:t>!</w:t>
+            </w:r>
+          </w:p>
+        </w:tc>
+        <w:tc>
+          <w:tcPr>
+            <w:tcW w:w="1418" w:type="dxa"/>
+          </w:tcPr>
+          <w:p>
+            <w:pPr>
+              <w:pStyle w:val="ListParagraph"/>
+              <w:ind w:left="0"/>
+              <w:rPr>
+                <w:rFonts w:ascii="Times New Roman" w:hAnsi="Times New Roman" w:cs="Times New Roman"/>
+                <w:sz w:val="24"/>
+                <w:szCs w:val="24"/>
+              </w:rPr>
+            </w:pPr>
+            <w:r>
+              <w:rPr>
+                <w:rFonts w:ascii="Times New Roman" w:hAnsi="Times New Roman" w:cs="Times New Roman"/>
+                <w:sz w:val="24"/>
+                <w:szCs w:val="24"/>
+              </w:rPr>
+              <w:t>=</w:t>
+            </w:r>
+          </w:p>
+        </w:tc>
+        <w:tc>
+          <w:tcPr>
+            <w:tcW w:w="1190" w:type="dxa"/>
+          </w:tcPr>
+          <w:p>
+            <w:pPr>
+              <w:pStyle w:val="ListParagraph"/>
+              <w:ind w:left="0"/>
+              <w:rPr>
+                <w:rFonts w:ascii="Times New Roman" w:hAnsi="Times New Roman" w:cs="Times New Roman"/>
+                <w:sz w:val="24"/>
+                <w:szCs w:val="24"/>
+              </w:rPr>
+            </w:pPr>
+            <w:r>
+              <w:rPr>
+                <w:rFonts w:ascii="Times New Roman" w:hAnsi="Times New Roman" w:cs="Times New Roman"/>
+                <w:sz w:val="24"/>
+                <w:szCs w:val="24"/>
+              </w:rPr>
+              <w:t>!</w:t>
+            </w:r>
+          </w:p>
+        </w:tc>
+      </w:tr>
+      <w:tr>
+        <w:trPr>
+          <w:gridAfter w:val="3"/>
+          <w:wAfter w:w="3766" w:type="dxa"/>
+        </w:trPr>
+        <w:tc>
+          <w:tcPr>
+            <w:tcW w:w="1109" w:type="dxa"/>
+          </w:tcPr>
+          <w:p>
+            <w:pPr>
+              <w:pStyle w:val="ListParagraph"/>
+              <w:ind w:left="0"/>
+              <w:rPr>
+                <w:rFonts w:ascii="Times New Roman" w:hAnsi="Times New Roman" w:cs="Times New Roman"/>
+                <w:sz w:val="24"/>
+                <w:szCs w:val="24"/>
+              </w:rPr>
+            </w:pPr>
+            <w:r>
+              <w:rPr>
+                <w:rFonts w:ascii="Times New Roman" w:hAnsi="Times New Roman" w:cs="Times New Roman"/>
+                <w:sz w:val="24"/>
+                <w:szCs w:val="24"/>
+              </w:rPr>
+              <w:t>Iron Knuckle</w:t>
+            </w:r>
+          </w:p>
+        </w:tc>
+        <w:tc>
+          <w:tcPr>
+            <w:tcW w:w="1147" w:type="dxa"/>
+          </w:tcPr>
+          <w:p>
+            <w:pPr>
+              <w:pStyle w:val="ListParagraph"/>
+              <w:ind w:left="0"/>
+              <w:rPr>
+                <w:rFonts w:ascii="Times New Roman" w:hAnsi="Times New Roman" w:cs="Times New Roman"/>
+                <w:sz w:val="24"/>
+                <w:szCs w:val="24"/>
+              </w:rPr>
+            </w:pPr>
+            <w:r>
+              <w:rPr>
+                <w:rFonts w:ascii="Times New Roman" w:hAnsi="Times New Roman" w:cs="Times New Roman"/>
+                <w:sz w:val="24"/>
+                <w:szCs w:val="24"/>
+              </w:rPr>
+              <w:t>=</w:t>
+            </w:r>
+          </w:p>
+        </w:tc>
+        <w:tc>
+          <w:tcPr>
+            <w:tcW w:w="1418" w:type="dxa"/>
+          </w:tcPr>
+          <w:p>
+            <w:pPr>
+              <w:pStyle w:val="ListParagraph"/>
+              <w:ind w:left="0"/>
+              <w:rPr>
+                <w:rFonts w:ascii="Times New Roman" w:hAnsi="Times New Roman" w:cs="Times New Roman"/>
+                <w:sz w:val="24"/>
+                <w:szCs w:val="24"/>
+              </w:rPr>
+            </w:pPr>
+            <w:r>
+              <w:rPr>
+                <w:rFonts w:ascii="Times New Roman" w:hAnsi="Times New Roman" w:cs="Times New Roman"/>
+                <w:sz w:val="24"/>
+                <w:szCs w:val="24"/>
+              </w:rPr>
+              <w:t>!</w:t>
+            </w:r>
+          </w:p>
+        </w:tc>
+        <w:tc>
+          <w:tcPr>
+            <w:tcW w:w="1190" w:type="dxa"/>
+          </w:tcPr>
+          <w:p>
+            <w:pPr>
+              <w:pStyle w:val="ListParagraph"/>
+              <w:ind w:left="0"/>
+              <w:rPr>
+                <w:rFonts w:ascii="Times New Roman" w:hAnsi="Times New Roman" w:cs="Times New Roman"/>
+                <w:sz w:val="24"/>
+                <w:szCs w:val="24"/>
+              </w:rPr>
+            </w:pPr>
+            <w:r>
+              <w:rPr>
+                <w:rFonts w:ascii="Times New Roman" w:hAnsi="Times New Roman" w:cs="Times New Roman"/>
+                <w:sz w:val="24"/>
+                <w:szCs w:val="24"/>
+              </w:rPr>
+              <w:t>!</w:t>
+            </w:r>
+          </w:p>
+        </w:tc>
+      </w:tr>
+      <w:tr>
+        <w:trPr>
+          <w:gridAfter w:val="3"/>
+          <w:wAfter w:w="3766" w:type="dxa"/>
+        </w:trPr>
+        <w:tc>
+          <w:tcPr>
+            <w:tcW w:w="1109" w:type="dxa"/>
+          </w:tcPr>
+          <w:p>
+            <w:pPr>
+              <w:pStyle w:val="ListParagraph"/>
+              <w:ind w:left="0"/>
+              <w:rPr>
+                <w:rFonts w:ascii="Times New Roman" w:hAnsi="Times New Roman" w:cs="Times New Roman"/>
+                <w:sz w:val="24"/>
+                <w:szCs w:val="24"/>
+              </w:rPr>
+            </w:pPr>
+            <w:r>
+              <w:rPr>
+                <w:rFonts w:ascii="Times New Roman" w:hAnsi="Times New Roman" w:cs="Times New Roman"/>
+                <w:sz w:val="24"/>
+                <w:szCs w:val="24"/>
+              </w:rPr>
+              <w:t>Octorock</w:t>
+            </w:r>
+          </w:p>
+        </w:tc>
+        <w:tc>
+          <w:tcPr>
+            <w:tcW w:w="1147" w:type="dxa"/>
+          </w:tcPr>
+          <w:p>
+            <w:pPr>
+              <w:pStyle w:val="ListParagraph"/>
+              <w:ind w:left="0"/>
+              <w:rPr>
+                <w:rFonts w:ascii="Times New Roman" w:hAnsi="Times New Roman" w:cs="Times New Roman"/>
+                <w:sz w:val="24"/>
+                <w:szCs w:val="24"/>
+              </w:rPr>
+            </w:pPr>
+            <w:r>
+              <w:rPr>
+                <w:rFonts w:ascii="Times New Roman" w:hAnsi="Times New Roman" w:cs="Times New Roman"/>
+                <w:sz w:val="24"/>
+                <w:szCs w:val="24"/>
+              </w:rPr>
+              <w:t>!</w:t>
+            </w:r>
+          </w:p>
+        </w:tc>
+        <w:tc>
+          <w:tcPr>
+            <w:tcW w:w="1418" w:type="dxa"/>
+          </w:tcPr>
+          <w:p>
+            <w:pPr>
+              <w:pStyle w:val="ListParagraph"/>
+              <w:ind w:left="0"/>
+              <w:rPr>
+                <w:rFonts w:ascii="Times New Roman" w:hAnsi="Times New Roman" w:cs="Times New Roman"/>
+                <w:sz w:val="24"/>
+                <w:szCs w:val="24"/>
+              </w:rPr>
+            </w:pPr>
+            <w:r>
+              <w:rPr>
+                <w:rFonts w:ascii="Times New Roman" w:hAnsi="Times New Roman" w:cs="Times New Roman"/>
+                <w:sz w:val="24"/>
+                <w:szCs w:val="24"/>
+              </w:rPr>
+              <w:t>!</w:t>
+            </w:r>
+          </w:p>
+        </w:tc>
+        <w:tc>
+          <w:tcPr>
+            <w:tcW w:w="1190" w:type="dxa"/>
+          </w:tcPr>
+          <w:p>
+            <w:pPr>
+              <w:pStyle w:val="ListParagraph"/>
+              <w:ind w:left="0"/>
+              <w:rPr>
+                <w:rFonts w:ascii="Times New Roman" w:hAnsi="Times New Roman" w:cs="Times New Roman"/>
+                <w:sz w:val="24"/>
+                <w:szCs w:val="24"/>
+              </w:rPr>
+            </w:pPr>
+            <w:r>
+              <w:rPr>
+                <w:rFonts w:ascii="Times New Roman" w:hAnsi="Times New Roman" w:cs="Times New Roman"/>
+                <w:sz w:val="24"/>
+                <w:szCs w:val="24"/>
+              </w:rPr>
+              <w:t>=</w:t>
+            </w:r>
+          </w:p>
+        </w:tc>
+      </w:tr>
+    </w:tbl>
+    <w:p>
+      <w:pPr>
+        <w:pStyle w:val="ListParagraph"/>
+        <w:rPr>
+          <w:rFonts w:ascii="Times New Roman" w:hAnsi="Times New Roman" w:cs="Times New Roman"/>
+          <w:sz w:val="24"/>
+          <w:szCs w:val="24"/>
+        </w:rPr>
+      </w:pPr>
+    </w:p>
+    <w:p>
+      <w:pPr>
+        <w:pStyle w:val="ListParagraph"/>
+        <w:rPr>
+          <w:rFonts w:ascii="Times New Roman" w:hAnsi="Times New Roman" w:cs="Times New Roman"/>
+          <w:sz w:val="24"/>
+          <w:szCs w:val="24"/>
+        </w:rPr>
+      </w:pPr>
+      <w:r>
+        <w:rPr>
+          <w:rFonts w:ascii="Times New Roman" w:hAnsi="Times New Roman" w:cs="Times New Roman"/>
+          <w:sz w:val="24"/>
+          <w:szCs w:val="24"/>
+        </w:rPr>
+        <w:t>Clause 5:</w:t>
+      </w:r>
+      <w:bookmarkStart w:id="0" w:name="_GoBack"/>
+      <w:bookmarkEnd w:id="0"/>
+    </w:p>
+    <w:tbl>
+      <w:tblPr>
+        <w:tblStyle w:val="TableGrid"/>
+        <w:tblW w:w="0" w:type="auto"/>
+        <w:tblInd w:w="720" w:type="dxa"/>
+        <w:tblLook w:val="04A0" w:firstRow="1" w:lastRow="0" w:firstColumn="1" w:lastColumn="0" w:noHBand="0" w:noVBand="1"/>
+      </w:tblPr>
+      <w:tblGrid>
+        <w:gridCol w:w="1109"/>
+        <w:gridCol w:w="1147"/>
+        <w:gridCol w:w="1418"/>
+        <w:gridCol w:w="1190"/>
+        <w:gridCol w:w="1103"/>
+        <w:gridCol w:w="1313"/>
+        <w:gridCol w:w="1350"/>
+      </w:tblGrid>
+      <w:tr>
+        <w:tc>
+          <w:tcPr>
+            <w:tcW w:w="1109" w:type="dxa"/>
+          </w:tcPr>
+          <w:p>
+            <w:pPr>
+              <w:pStyle w:val="ListParagraph"/>
+              <w:ind w:left="0"/>
+              <w:rPr>
+                <w:rFonts w:ascii="Times New Roman" w:hAnsi="Times New Roman" w:cs="Times New Roman"/>
+                <w:sz w:val="24"/>
+                <w:szCs w:val="24"/>
+              </w:rPr>
+            </w:pPr>
+          </w:p>
+        </w:tc>
+        <w:tc>
+          <w:tcPr>
+            <w:tcW w:w="1147" w:type="dxa"/>
+          </w:tcPr>
+          <w:p>
+            <w:pPr>
+              <w:pStyle w:val="ListParagraph"/>
+              <w:ind w:left="0"/>
+              <w:rPr>
+                <w:rFonts w:ascii="Times New Roman" w:hAnsi="Times New Roman" w:cs="Times New Roman"/>
+                <w:sz w:val="24"/>
+                <w:szCs w:val="24"/>
+              </w:rPr>
+            </w:pPr>
+            <w:r>
+              <w:rPr>
+                <w:rFonts w:ascii="Times New Roman" w:hAnsi="Times New Roman" w:cs="Times New Roman"/>
+                <w:sz w:val="24"/>
+                <w:szCs w:val="24"/>
+              </w:rPr>
+              <w:t>Link</w:t>
+            </w:r>
+          </w:p>
+        </w:tc>
+        <w:tc>
+          <w:tcPr>
+            <w:tcW w:w="1418" w:type="dxa"/>
+          </w:tcPr>
+          <w:p>
+            <w:pPr>
+              <w:pStyle w:val="ListParagraph"/>
+              <w:ind w:left="0"/>
+              <w:rPr>
+                <w:rFonts w:ascii="Times New Roman" w:hAnsi="Times New Roman" w:cs="Times New Roman"/>
+                <w:sz w:val="24"/>
+                <w:szCs w:val="24"/>
+              </w:rPr>
+            </w:pPr>
+            <w:r>
+              <w:rPr>
+                <w:rFonts w:ascii="Times New Roman" w:hAnsi="Times New Roman" w:cs="Times New Roman"/>
+                <w:sz w:val="24"/>
+                <w:szCs w:val="24"/>
+              </w:rPr>
+              <w:t>Ganondorf</w:t>
+            </w:r>
+          </w:p>
+        </w:tc>
+        <w:tc>
+          <w:tcPr>
+            <w:tcW w:w="1190" w:type="dxa"/>
+          </w:tcPr>
+          <w:p>
+            <w:pPr>
+              <w:pStyle w:val="ListParagraph"/>
+              <w:ind w:left="0"/>
+              <w:rPr>
+                <w:rFonts w:ascii="Times New Roman" w:hAnsi="Times New Roman" w:cs="Times New Roman"/>
+                <w:sz w:val="24"/>
+                <w:szCs w:val="24"/>
+              </w:rPr>
+            </w:pPr>
+            <w:r>
+              <w:rPr>
+                <w:rFonts w:ascii="Times New Roman" w:hAnsi="Times New Roman" w:cs="Times New Roman"/>
+                <w:sz w:val="24"/>
+                <w:szCs w:val="24"/>
+              </w:rPr>
+              <w:t>Zelda</w:t>
+            </w:r>
+          </w:p>
+        </w:tc>
+        <w:tc>
+          <w:tcPr>
+            <w:tcW w:w="1103" w:type="dxa"/>
+          </w:tcPr>
+          <w:p>
+            <w:pPr>
+              <w:pStyle w:val="ListParagraph"/>
+              <w:ind w:left="0"/>
+              <w:rPr>
+                <w:rFonts w:ascii="Times New Roman" w:hAnsi="Times New Roman" w:cs="Times New Roman"/>
+                <w:sz w:val="24"/>
+                <w:szCs w:val="24"/>
+              </w:rPr>
+            </w:pPr>
+            <w:r>
+              <w:rPr>
+                <w:rFonts w:ascii="Times New Roman" w:hAnsi="Times New Roman" w:cs="Times New Roman"/>
+                <w:sz w:val="24"/>
+                <w:szCs w:val="24"/>
+              </w:rPr>
+              <w:t>Poe</w:t>
+            </w:r>
+          </w:p>
+        </w:tc>
+        <w:tc>
+          <w:tcPr>
+            <w:tcW w:w="1313" w:type="dxa"/>
+          </w:tcPr>
+          <w:p>
+            <w:pPr>
+              <w:pStyle w:val="ListParagraph"/>
+              <w:ind w:left="0"/>
+              <w:rPr>
+                <w:rFonts w:ascii="Times New Roman" w:hAnsi="Times New Roman" w:cs="Times New Roman"/>
+                <w:sz w:val="24"/>
+                <w:szCs w:val="24"/>
+              </w:rPr>
+            </w:pPr>
+            <w:r>
+              <w:rPr>
+                <w:rFonts w:ascii="Times New Roman" w:hAnsi="Times New Roman" w:cs="Times New Roman"/>
+                <w:sz w:val="24"/>
+                <w:szCs w:val="24"/>
+              </w:rPr>
+              <w:t>Iron Knuckle</w:t>
+            </w:r>
+          </w:p>
+        </w:tc>
+        <w:tc>
+          <w:tcPr>
+            <w:tcW w:w="1350" w:type="dxa"/>
+          </w:tcPr>
+          <w:p>
+            <w:pPr>
+              <w:pStyle w:val="ListParagraph"/>
+              <w:ind w:left="0"/>
+              <w:rPr>
+                <w:rFonts w:ascii="Times New Roman" w:hAnsi="Times New Roman" w:cs="Times New Roman"/>
+                <w:sz w:val="24"/>
+                <w:szCs w:val="24"/>
+              </w:rPr>
+            </w:pPr>
+            <w:r>
+              <w:rPr>
+                <w:rFonts w:ascii="Times New Roman" w:hAnsi="Times New Roman" w:cs="Times New Roman"/>
+                <w:sz w:val="24"/>
+                <w:szCs w:val="24"/>
+              </w:rPr>
+              <w:t>Octorock</w:t>
+            </w:r>
+          </w:p>
+        </w:tc>
+      </w:tr>
+      <w:tr>
+        <w:tc>
+          <w:tcPr>
+            <w:tcW w:w="1109" w:type="dxa"/>
+          </w:tcPr>
+          <w:p>
+            <w:pPr>
+              <w:pStyle w:val="ListParagraph"/>
+              <w:ind w:left="0"/>
+              <w:rPr>
+                <w:rFonts w:ascii="Times New Roman" w:hAnsi="Times New Roman" w:cs="Times New Roman"/>
+                <w:sz w:val="24"/>
+                <w:szCs w:val="24"/>
+              </w:rPr>
+            </w:pPr>
+            <w:r>
+              <w:rPr>
+                <w:rFonts w:ascii="Times New Roman" w:hAnsi="Times New Roman" w:cs="Times New Roman"/>
+                <w:sz w:val="24"/>
+                <w:szCs w:val="24"/>
+              </w:rPr>
+              <w:t>Bow</w:t>
+            </w:r>
+          </w:p>
+        </w:tc>
+        <w:tc>
+          <w:tcPr>
+            <w:tcW w:w="1147" w:type="dxa"/>
+          </w:tcPr>
+          <w:p>
+            <w:pPr>
+              <w:pStyle w:val="ListParagraph"/>
+              <w:ind w:left="0"/>
+              <w:rPr>
+                <w:rFonts w:ascii="Times New Roman" w:hAnsi="Times New Roman" w:cs="Times New Roman"/>
+                <w:sz w:val="24"/>
+                <w:szCs w:val="24"/>
+              </w:rPr>
+            </w:pPr>
+            <w:r>
+              <w:rPr>
+                <w:rFonts w:ascii="Times New Roman" w:hAnsi="Times New Roman" w:cs="Times New Roman"/>
+                <w:sz w:val="24"/>
+                <w:szCs w:val="24"/>
+              </w:rPr>
+              <w:t>!</w:t>
+            </w:r>
+          </w:p>
+        </w:tc>
+        <w:tc>
+          <w:tcPr>
+            <w:tcW w:w="1418" w:type="dxa"/>
+          </w:tcPr>
+          <w:p>
+            <w:pPr>
+              <w:pStyle w:val="ListParagraph"/>
+              <w:ind w:left="0"/>
+              <w:rPr>
+                <w:rFonts w:ascii="Times New Roman" w:hAnsi="Times New Roman" w:cs="Times New Roman"/>
+                <w:sz w:val="24"/>
+                <w:szCs w:val="24"/>
+              </w:rPr>
+            </w:pPr>
+            <w:r>
+              <w:rPr>
+                <w:rFonts w:ascii="Times New Roman" w:hAnsi="Times New Roman" w:cs="Times New Roman"/>
+                <w:sz w:val="24"/>
+                <w:szCs w:val="24"/>
+              </w:rPr>
+              <w:t>!</w:t>
+            </w:r>
+          </w:p>
+        </w:tc>
+        <w:tc>
+          <w:tcPr>
+            <w:tcW w:w="1190" w:type="dxa"/>
+          </w:tcPr>
+          <w:p>
+            <w:pPr>
+              <w:pStyle w:val="ListParagraph"/>
+              <w:ind w:left="0"/>
+              <w:rPr>
+                <w:rFonts w:ascii="Times New Roman" w:hAnsi="Times New Roman" w:cs="Times New Roman"/>
+                <w:sz w:val="24"/>
+                <w:szCs w:val="24"/>
+              </w:rPr>
+            </w:pPr>
+            <w:r>
+              <w:rPr>
+                <w:rFonts w:ascii="Times New Roman" w:hAnsi="Times New Roman" w:cs="Times New Roman"/>
+                <w:sz w:val="24"/>
+                <w:szCs w:val="24"/>
+              </w:rPr>
+              <w:t>=</w:t>
+            </w:r>
+          </w:p>
+        </w:tc>
+        <w:tc>
+          <w:tcPr>
+            <w:tcW w:w="1103" w:type="dxa"/>
+          </w:tcPr>
+          <w:p>
+            <w:pPr>
+              <w:pStyle w:val="ListParagraph"/>
+              <w:ind w:left="0"/>
+              <w:rPr>
+                <w:rFonts w:ascii="Times New Roman" w:hAnsi="Times New Roman" w:cs="Times New Roman"/>
+                <w:sz w:val="24"/>
+                <w:szCs w:val="24"/>
+              </w:rPr>
+            </w:pPr>
+            <w:r>
+              <w:rPr>
+                <w:rFonts w:ascii="Times New Roman" w:hAnsi="Times New Roman" w:cs="Times New Roman"/>
+                <w:sz w:val="24"/>
+                <w:szCs w:val="24"/>
+              </w:rPr>
+              <w:t>!</w:t>
+            </w:r>
+          </w:p>
+        </w:tc>
+        <w:tc>
+          <w:tcPr>
+            <w:tcW w:w="1313" w:type="dxa"/>
+          </w:tcPr>
+          <w:p>
+            <w:pPr>
+              <w:pStyle w:val="ListParagraph"/>
+              <w:ind w:left="0"/>
+              <w:rPr>
+                <w:rFonts w:ascii="Times New Roman" w:hAnsi="Times New Roman" w:cs="Times New Roman"/>
+                <w:sz w:val="24"/>
+                <w:szCs w:val="24"/>
+              </w:rPr>
+            </w:pPr>
+            <w:r>
+              <w:rPr>
+                <w:rFonts w:ascii="Times New Roman" w:hAnsi="Times New Roman" w:cs="Times New Roman"/>
+                <w:sz w:val="24"/>
+                <w:szCs w:val="24"/>
+              </w:rPr>
+              <w:t>!</w:t>
+            </w:r>
+          </w:p>
+        </w:tc>
+        <w:tc>
+          <w:tcPr>
+            <w:tcW w:w="1350" w:type="dxa"/>
+          </w:tcPr>
+          <w:p>
+            <w:pPr>
+              <w:pStyle w:val="ListParagraph"/>
+              <w:ind w:left="0"/>
+              <w:rPr>
+                <w:rFonts w:ascii="Times New Roman" w:hAnsi="Times New Roman" w:cs="Times New Roman"/>
+                <w:sz w:val="24"/>
+                <w:szCs w:val="24"/>
+              </w:rPr>
+            </w:pPr>
+            <w:r>
+              <w:rPr>
+                <w:rFonts w:ascii="Times New Roman" w:hAnsi="Times New Roman" w:cs="Times New Roman"/>
+                <w:sz w:val="24"/>
+                <w:szCs w:val="24"/>
+              </w:rPr>
+              <w:t>=</w:t>
+            </w:r>
+          </w:p>
+        </w:tc>
+      </w:tr>
+      <w:tr>
+        <w:tc>
+          <w:tcPr>
+            <w:tcW w:w="1109" w:type="dxa"/>
+          </w:tcPr>
+          <w:p>
+            <w:pPr>
+              <w:pStyle w:val="ListParagraph"/>
+              <w:ind w:left="0"/>
+              <w:rPr>
+                <w:rFonts w:ascii="Times New Roman" w:hAnsi="Times New Roman" w:cs="Times New Roman"/>
+                <w:sz w:val="24"/>
+                <w:szCs w:val="24"/>
+              </w:rPr>
+            </w:pPr>
+            <w:r>
+              <w:rPr>
+                <w:rFonts w:ascii="Times New Roman" w:hAnsi="Times New Roman" w:cs="Times New Roman"/>
+                <w:sz w:val="24"/>
+                <w:szCs w:val="24"/>
+              </w:rPr>
+              <w:t>Magic</w:t>
+            </w:r>
+          </w:p>
+        </w:tc>
+        <w:tc>
+          <w:tcPr>
+            <w:tcW w:w="1147" w:type="dxa"/>
+          </w:tcPr>
+          <w:p>
+            <w:pPr>
+              <w:pStyle w:val="ListParagraph"/>
+              <w:ind w:left="0"/>
+              <w:rPr>
+                <w:rFonts w:ascii="Times New Roman" w:hAnsi="Times New Roman" w:cs="Times New Roman"/>
+                <w:sz w:val="24"/>
+                <w:szCs w:val="24"/>
+              </w:rPr>
+            </w:pPr>
+            <w:r>
+              <w:rPr>
+                <w:rFonts w:ascii="Times New Roman" w:hAnsi="Times New Roman" w:cs="Times New Roman"/>
+                <w:sz w:val="24"/>
+                <w:szCs w:val="24"/>
+              </w:rPr>
+              <w:t>!</w:t>
+            </w:r>
+          </w:p>
+        </w:tc>
+        <w:tc>
+          <w:tcPr>
+            <w:tcW w:w="1418" w:type="dxa"/>
+          </w:tcPr>
+          <w:p>
+            <w:pPr>
+              <w:pStyle w:val="ListParagraph"/>
+              <w:ind w:left="0"/>
+              <w:rPr>
+                <w:rFonts w:ascii="Times New Roman" w:hAnsi="Times New Roman" w:cs="Times New Roman"/>
+                <w:sz w:val="24"/>
+                <w:szCs w:val="24"/>
+              </w:rPr>
+            </w:pPr>
+            <w:r>
+              <w:rPr>
+                <w:rFonts w:ascii="Times New Roman" w:hAnsi="Times New Roman" w:cs="Times New Roman"/>
+                <w:sz w:val="24"/>
+                <w:szCs w:val="24"/>
+              </w:rPr>
+              <w:t>=</w:t>
+            </w:r>
+          </w:p>
+        </w:tc>
+        <w:tc>
+          <w:tcPr>
+            <w:tcW w:w="1190" w:type="dxa"/>
+          </w:tcPr>
+          <w:p>
+            <w:pPr>
+              <w:pStyle w:val="ListParagraph"/>
+              <w:ind w:left="0"/>
+              <w:rPr>
+                <w:rFonts w:ascii="Times New Roman" w:hAnsi="Times New Roman" w:cs="Times New Roman"/>
+                <w:sz w:val="24"/>
+                <w:szCs w:val="24"/>
+              </w:rPr>
+            </w:pPr>
+            <w:r>
+              <w:rPr>
+                <w:rFonts w:ascii="Times New Roman" w:hAnsi="Times New Roman" w:cs="Times New Roman"/>
+                <w:sz w:val="24"/>
+                <w:szCs w:val="24"/>
+              </w:rPr>
+              <w:t>!</w:t>
+            </w:r>
+          </w:p>
+        </w:tc>
+        <w:tc>
+          <w:tcPr>
+            <w:tcW w:w="1103" w:type="dxa"/>
+          </w:tcPr>
+          <w:p>
+            <w:pPr>
+              <w:pStyle w:val="ListParagraph"/>
+              <w:ind w:left="0"/>
+              <w:rPr>
+                <w:rFonts w:ascii="Times New Roman" w:hAnsi="Times New Roman" w:cs="Times New Roman"/>
+                <w:sz w:val="24"/>
+                <w:szCs w:val="24"/>
+              </w:rPr>
+            </w:pPr>
+            <w:r>
+              <w:rPr>
+                <w:rFonts w:ascii="Times New Roman" w:hAnsi="Times New Roman" w:cs="Times New Roman"/>
+                <w:sz w:val="24"/>
+                <w:szCs w:val="24"/>
+              </w:rPr>
+              <w:t>=</w:t>
+            </w:r>
+          </w:p>
+        </w:tc>
+        <w:tc>
+          <w:tcPr>
+            <w:tcW w:w="1313" w:type="dxa"/>
+          </w:tcPr>
+          <w:p>
+            <w:pPr>
+              <w:pStyle w:val="ListParagraph"/>
+              <w:ind w:left="0"/>
+              <w:rPr>
+                <w:rFonts w:ascii="Times New Roman" w:hAnsi="Times New Roman" w:cs="Times New Roman"/>
+                <w:sz w:val="24"/>
+                <w:szCs w:val="24"/>
+              </w:rPr>
+            </w:pPr>
+            <w:r>
+              <w:rPr>
+                <w:rFonts w:ascii="Times New Roman" w:hAnsi="Times New Roman" w:cs="Times New Roman"/>
+                <w:sz w:val="24"/>
+                <w:szCs w:val="24"/>
+              </w:rPr>
+              <w:t>!</w:t>
+            </w:r>
+          </w:p>
+        </w:tc>
+        <w:tc>
+          <w:tcPr>
+            <w:tcW w:w="1350" w:type="dxa"/>
+          </w:tcPr>
+          <w:p>
+            <w:pPr>
+              <w:pStyle w:val="ListParagraph"/>
+              <w:ind w:left="0"/>
+              <w:rPr>
+                <w:rFonts w:ascii="Times New Roman" w:hAnsi="Times New Roman" w:cs="Times New Roman"/>
+                <w:sz w:val="24"/>
+                <w:szCs w:val="24"/>
+              </w:rPr>
+            </w:pPr>
+            <w:r>
+              <w:rPr>
+                <w:rFonts w:ascii="Times New Roman" w:hAnsi="Times New Roman" w:cs="Times New Roman"/>
+                <w:sz w:val="24"/>
+                <w:szCs w:val="24"/>
+              </w:rPr>
+              <w:t>!</w:t>
+            </w:r>
+          </w:p>
+        </w:tc>
+      </w:tr>
+      <w:tr>
+        <w:tc>
+          <w:tcPr>
+            <w:tcW w:w="1109" w:type="dxa"/>
+          </w:tcPr>
+          <w:p>
+            <w:pPr>
+              <w:pStyle w:val="ListParagraph"/>
+              <w:ind w:left="0"/>
+              <w:rPr>
+                <w:rFonts w:ascii="Times New Roman" w:hAnsi="Times New Roman" w:cs="Times New Roman"/>
+                <w:sz w:val="24"/>
+                <w:szCs w:val="24"/>
+              </w:rPr>
+            </w:pPr>
+            <w:r>
+              <w:rPr>
+                <w:rFonts w:ascii="Times New Roman" w:hAnsi="Times New Roman" w:cs="Times New Roman"/>
+                <w:sz w:val="24"/>
+                <w:szCs w:val="24"/>
+              </w:rPr>
+              <w:t>Sword</w:t>
+            </w:r>
+          </w:p>
+        </w:tc>
+        <w:tc>
+          <w:tcPr>
+            <w:tcW w:w="1147" w:type="dxa"/>
+          </w:tcPr>
+          <w:p>
+            <w:pPr>
+              <w:pStyle w:val="ListParagraph"/>
+              <w:ind w:left="0"/>
+              <w:rPr>
+                <w:rFonts w:ascii="Times New Roman" w:hAnsi="Times New Roman" w:cs="Times New Roman"/>
+                <w:sz w:val="24"/>
+                <w:szCs w:val="24"/>
+              </w:rPr>
+            </w:pPr>
+            <w:r>
+              <w:rPr>
+                <w:rFonts w:ascii="Times New Roman" w:hAnsi="Times New Roman" w:cs="Times New Roman"/>
+                <w:sz w:val="24"/>
+                <w:szCs w:val="24"/>
+              </w:rPr>
+              <w:t>=</w:t>
+            </w:r>
+          </w:p>
+        </w:tc>
+        <w:tc>
+          <w:tcPr>
+            <w:tcW w:w="1418" w:type="dxa"/>
+          </w:tcPr>
+          <w:p>
+            <w:pPr>
+              <w:pStyle w:val="ListParagraph"/>
+              <w:ind w:left="0"/>
+              <w:rPr>
+                <w:rFonts w:ascii="Times New Roman" w:hAnsi="Times New Roman" w:cs="Times New Roman"/>
+                <w:sz w:val="24"/>
+                <w:szCs w:val="24"/>
+              </w:rPr>
+            </w:pPr>
+            <w:r>
+              <w:rPr>
+                <w:rFonts w:ascii="Times New Roman" w:hAnsi="Times New Roman" w:cs="Times New Roman"/>
+                <w:sz w:val="24"/>
+                <w:szCs w:val="24"/>
+              </w:rPr>
+              <w:t>!</w:t>
+            </w:r>
+          </w:p>
+        </w:tc>
+        <w:tc>
+          <w:tcPr>
+            <w:tcW w:w="1190" w:type="dxa"/>
+          </w:tcPr>
+          <w:p>
+            <w:pPr>
+              <w:pStyle w:val="ListParagraph"/>
+              <w:ind w:left="0"/>
+              <w:rPr>
+                <w:rFonts w:ascii="Times New Roman" w:hAnsi="Times New Roman" w:cs="Times New Roman"/>
+                <w:sz w:val="24"/>
+                <w:szCs w:val="24"/>
+              </w:rPr>
+            </w:pPr>
+            <w:r>
+              <w:rPr>
+                <w:rFonts w:ascii="Times New Roman" w:hAnsi="Times New Roman" w:cs="Times New Roman"/>
+                <w:sz w:val="24"/>
+                <w:szCs w:val="24"/>
+              </w:rPr>
+              <w:t>!</w:t>
+            </w:r>
+          </w:p>
+        </w:tc>
+        <w:tc>
+          <w:tcPr>
+            <w:tcW w:w="1103" w:type="dxa"/>
+          </w:tcPr>
+          <w:p>
+            <w:pPr>
+              <w:pStyle w:val="ListParagraph"/>
+              <w:ind w:left="0"/>
+              <w:rPr>
+                <w:rFonts w:ascii="Times New Roman" w:hAnsi="Times New Roman" w:cs="Times New Roman"/>
+                <w:sz w:val="24"/>
+                <w:szCs w:val="24"/>
+              </w:rPr>
+            </w:pPr>
+            <w:r>
+              <w:rPr>
+                <w:rFonts w:ascii="Times New Roman" w:hAnsi="Times New Roman" w:cs="Times New Roman"/>
+                <w:sz w:val="24"/>
+                <w:szCs w:val="24"/>
+              </w:rPr>
+              <w:t>!</w:t>
+            </w:r>
+          </w:p>
+        </w:tc>
+        <w:tc>
+          <w:tcPr>
+            <w:tcW w:w="1313" w:type="dxa"/>
+          </w:tcPr>
+          <w:p>
+            <w:pPr>
+              <w:pStyle w:val="ListParagraph"/>
+              <w:ind w:left="0"/>
+              <w:rPr>
+                <w:rFonts w:ascii="Times New Roman" w:hAnsi="Times New Roman" w:cs="Times New Roman"/>
+                <w:sz w:val="24"/>
+                <w:szCs w:val="24"/>
+              </w:rPr>
+            </w:pPr>
+            <w:r>
+              <w:rPr>
+                <w:rFonts w:ascii="Times New Roman" w:hAnsi="Times New Roman" w:cs="Times New Roman"/>
+                <w:sz w:val="24"/>
+                <w:szCs w:val="24"/>
+              </w:rPr>
+              <w:t>=</w:t>
+            </w:r>
+          </w:p>
+        </w:tc>
+        <w:tc>
+          <w:tcPr>
+            <w:tcW w:w="1350" w:type="dxa"/>
+          </w:tcPr>
+          <w:p>
+            <w:pPr>
+              <w:pStyle w:val="ListParagraph"/>
+              <w:ind w:left="0"/>
+              <w:rPr>
+                <w:rFonts w:ascii="Times New Roman" w:hAnsi="Times New Roman" w:cs="Times New Roman"/>
+                <w:sz w:val="24"/>
+                <w:szCs w:val="24"/>
+              </w:rPr>
+            </w:pPr>
+            <w:r>
+              <w:rPr>
+                <w:rFonts w:ascii="Times New Roman" w:hAnsi="Times New Roman" w:cs="Times New Roman"/>
+                <w:sz w:val="24"/>
+                <w:szCs w:val="24"/>
+              </w:rPr>
+              <w:t>!</w:t>
+            </w:r>
+          </w:p>
+        </w:tc>
+      </w:tr>
+      <w:tr>
+        <w:trPr>
+          <w:gridAfter w:val="3"/>
+          <w:wAfter w:w="3766" w:type="dxa"/>
+        </w:trPr>
+        <w:tc>
+          <w:tcPr>
+            <w:tcW w:w="1109" w:type="dxa"/>
+          </w:tcPr>
+          <w:p>
+            <w:pPr>
+              <w:pStyle w:val="ListParagraph"/>
+              <w:ind w:left="0"/>
+              <w:rPr>
+                <w:rFonts w:ascii="Times New Roman" w:hAnsi="Times New Roman" w:cs="Times New Roman"/>
+                <w:sz w:val="24"/>
+                <w:szCs w:val="24"/>
+              </w:rPr>
+            </w:pPr>
+            <w:r>
+              <w:rPr>
+                <w:rFonts w:ascii="Times New Roman" w:hAnsi="Times New Roman" w:cs="Times New Roman"/>
+                <w:sz w:val="24"/>
+                <w:szCs w:val="24"/>
+              </w:rPr>
+              <w:t>Poe</w:t>
+            </w:r>
+          </w:p>
+        </w:tc>
+        <w:tc>
+          <w:tcPr>
+            <w:tcW w:w="1147" w:type="dxa"/>
+          </w:tcPr>
+          <w:p>
+            <w:pPr>
+              <w:pStyle w:val="ListParagraph"/>
+              <w:ind w:left="0"/>
+              <w:rPr>
+                <w:rFonts w:ascii="Times New Roman" w:hAnsi="Times New Roman" w:cs="Times New Roman"/>
+                <w:sz w:val="24"/>
+                <w:szCs w:val="24"/>
+              </w:rPr>
+            </w:pPr>
+            <w:r>
+              <w:rPr>
+                <w:rFonts w:ascii="Times New Roman" w:hAnsi="Times New Roman" w:cs="Times New Roman"/>
+                <w:sz w:val="24"/>
+                <w:szCs w:val="24"/>
+              </w:rPr>
+              <w:t>!</w:t>
+            </w:r>
+          </w:p>
+        </w:tc>
+        <w:tc>
+          <w:tcPr>
+            <w:tcW w:w="1418" w:type="dxa"/>
+          </w:tcPr>
+          <w:p>
+            <w:pPr>
+              <w:pStyle w:val="ListParagraph"/>
+              <w:ind w:left="0"/>
+              <w:rPr>
+                <w:rFonts w:ascii="Times New Roman" w:hAnsi="Times New Roman" w:cs="Times New Roman"/>
+                <w:sz w:val="24"/>
+                <w:szCs w:val="24"/>
+              </w:rPr>
+            </w:pPr>
+            <w:r>
+              <w:rPr>
+                <w:rFonts w:ascii="Times New Roman" w:hAnsi="Times New Roman" w:cs="Times New Roman"/>
+                <w:sz w:val="24"/>
+                <w:szCs w:val="24"/>
+              </w:rPr>
+              <w:t>=</w:t>
+            </w:r>
+          </w:p>
+        </w:tc>
+        <w:tc>
+          <w:tcPr>
+            <w:tcW w:w="1190" w:type="dxa"/>
+          </w:tcPr>
+          <w:p>
+            <w:pPr>
+              <w:pStyle w:val="ListParagraph"/>
+              <w:ind w:left="0"/>
+              <w:rPr>
+                <w:rFonts w:ascii="Times New Roman" w:hAnsi="Times New Roman" w:cs="Times New Roman"/>
+                <w:sz w:val="24"/>
+                <w:szCs w:val="24"/>
+              </w:rPr>
+            </w:pPr>
+            <w:r>
+              <w:rPr>
+                <w:rFonts w:ascii="Times New Roman" w:hAnsi="Times New Roman" w:cs="Times New Roman"/>
+                <w:sz w:val="24"/>
+                <w:szCs w:val="24"/>
+              </w:rPr>
+              <w:t>!</w:t>
+            </w:r>
+          </w:p>
+        </w:tc>
+      </w:tr>
+      <w:tr>
+        <w:trPr>
+          <w:gridAfter w:val="3"/>
+          <w:wAfter w:w="3766" w:type="dxa"/>
+        </w:trPr>
+        <w:tc>
+          <w:tcPr>
+            <w:tcW w:w="1109" w:type="dxa"/>
+          </w:tcPr>
+          <w:p>
+            <w:pPr>
+              <w:pStyle w:val="ListParagraph"/>
+              <w:ind w:left="0"/>
+              <w:rPr>
+                <w:rFonts w:ascii="Times New Roman" w:hAnsi="Times New Roman" w:cs="Times New Roman"/>
+                <w:sz w:val="24"/>
+                <w:szCs w:val="24"/>
+              </w:rPr>
+            </w:pPr>
+            <w:r>
+              <w:rPr>
+                <w:rFonts w:ascii="Times New Roman" w:hAnsi="Times New Roman" w:cs="Times New Roman"/>
+                <w:sz w:val="24"/>
+                <w:szCs w:val="24"/>
+              </w:rPr>
+              <w:t>Iron Knuckle</w:t>
+            </w:r>
+          </w:p>
+        </w:tc>
+        <w:tc>
+          <w:tcPr>
+            <w:tcW w:w="1147" w:type="dxa"/>
+          </w:tcPr>
+          <w:p>
+            <w:pPr>
+              <w:pStyle w:val="ListParagraph"/>
+              <w:ind w:left="0"/>
+              <w:rPr>
+                <w:rFonts w:ascii="Times New Roman" w:hAnsi="Times New Roman" w:cs="Times New Roman"/>
+                <w:sz w:val="24"/>
+                <w:szCs w:val="24"/>
+              </w:rPr>
+            </w:pPr>
+            <w:r>
+              <w:rPr>
+                <w:rFonts w:ascii="Times New Roman" w:hAnsi="Times New Roman" w:cs="Times New Roman"/>
+                <w:sz w:val="24"/>
+                <w:szCs w:val="24"/>
+              </w:rPr>
+              <w:t>=</w:t>
+            </w:r>
+          </w:p>
+        </w:tc>
+        <w:tc>
+          <w:tcPr>
+            <w:tcW w:w="1418" w:type="dxa"/>
+          </w:tcPr>
+          <w:p>
+            <w:pPr>
+              <w:pStyle w:val="ListParagraph"/>
+              <w:ind w:left="0"/>
+              <w:rPr>
+                <w:rFonts w:ascii="Times New Roman" w:hAnsi="Times New Roman" w:cs="Times New Roman"/>
+                <w:sz w:val="24"/>
+                <w:szCs w:val="24"/>
+              </w:rPr>
+            </w:pPr>
+            <w:r>
+              <w:rPr>
+                <w:rFonts w:ascii="Times New Roman" w:hAnsi="Times New Roman" w:cs="Times New Roman"/>
+                <w:sz w:val="24"/>
+                <w:szCs w:val="24"/>
+              </w:rPr>
+              <w:t>!</w:t>
+            </w:r>
+          </w:p>
+        </w:tc>
+        <w:tc>
+          <w:tcPr>
+            <w:tcW w:w="1190" w:type="dxa"/>
+          </w:tcPr>
+          <w:p>
+            <w:pPr>
+              <w:pStyle w:val="ListParagraph"/>
+              <w:ind w:left="0"/>
+              <w:rPr>
+                <w:rFonts w:ascii="Times New Roman" w:hAnsi="Times New Roman" w:cs="Times New Roman"/>
+                <w:sz w:val="24"/>
+                <w:szCs w:val="24"/>
+              </w:rPr>
+            </w:pPr>
+            <w:r>
+              <w:rPr>
+                <w:rFonts w:ascii="Times New Roman" w:hAnsi="Times New Roman" w:cs="Times New Roman"/>
+                <w:sz w:val="24"/>
+                <w:szCs w:val="24"/>
+              </w:rPr>
+              <w:t>!</w:t>
+            </w:r>
+          </w:p>
+        </w:tc>
+      </w:tr>
+      <w:tr>
+        <w:trPr>
+          <w:gridAfter w:val="3"/>
+          <w:wAfter w:w="3766" w:type="dxa"/>
+        </w:trPr>
+        <w:tc>
+          <w:tcPr>
+            <w:tcW w:w="1109" w:type="dxa"/>
+          </w:tcPr>
+          <w:p>
+            <w:pPr>
+              <w:pStyle w:val="ListParagraph"/>
+              <w:ind w:left="0"/>
+              <w:rPr>
+                <w:rFonts w:ascii="Times New Roman" w:hAnsi="Times New Roman" w:cs="Times New Roman"/>
+                <w:sz w:val="24"/>
+                <w:szCs w:val="24"/>
+              </w:rPr>
+            </w:pPr>
+            <w:r>
+              <w:rPr>
+                <w:rFonts w:ascii="Times New Roman" w:hAnsi="Times New Roman" w:cs="Times New Roman"/>
+                <w:sz w:val="24"/>
+                <w:szCs w:val="24"/>
+              </w:rPr>
+              <w:t>Octorock</w:t>
+            </w:r>
+          </w:p>
+        </w:tc>
+        <w:tc>
+          <w:tcPr>
+            <w:tcW w:w="1147" w:type="dxa"/>
+          </w:tcPr>
+          <w:p>
+            <w:pPr>
+              <w:pStyle w:val="ListParagraph"/>
+              <w:ind w:left="0"/>
+              <w:rPr>
+                <w:rFonts w:ascii="Times New Roman" w:hAnsi="Times New Roman" w:cs="Times New Roman"/>
+                <w:sz w:val="24"/>
+                <w:szCs w:val="24"/>
+              </w:rPr>
+            </w:pPr>
+            <w:r>
+              <w:rPr>
+                <w:rFonts w:ascii="Times New Roman" w:hAnsi="Times New Roman" w:cs="Times New Roman"/>
+                <w:sz w:val="24"/>
+                <w:szCs w:val="24"/>
+              </w:rPr>
+              <w:t>!</w:t>
+            </w:r>
+          </w:p>
+        </w:tc>
+        <w:tc>
+          <w:tcPr>
+            <w:tcW w:w="1418" w:type="dxa"/>
+          </w:tcPr>
+          <w:p>
+            <w:pPr>
+              <w:pStyle w:val="ListParagraph"/>
+              <w:ind w:left="0"/>
+              <w:rPr>
+                <w:rFonts w:ascii="Times New Roman" w:hAnsi="Times New Roman" w:cs="Times New Roman"/>
+                <w:sz w:val="24"/>
+                <w:szCs w:val="24"/>
+              </w:rPr>
+            </w:pPr>
+            <w:r>
+              <w:rPr>
+                <w:rFonts w:ascii="Times New Roman" w:hAnsi="Times New Roman" w:cs="Times New Roman"/>
+                <w:sz w:val="24"/>
+                <w:szCs w:val="24"/>
+              </w:rPr>
+              <w:t>!</w:t>
+            </w:r>
+          </w:p>
+        </w:tc>
+        <w:tc>
+          <w:tcPr>
+            <w:tcW w:w="1190" w:type="dxa"/>
+          </w:tcPr>
+          <w:p>
+            <w:pPr>
+              <w:pStyle w:val="ListParagraph"/>
+              <w:ind w:left="0"/>
+              <w:rPr>
+                <w:rFonts w:ascii="Times New Roman" w:hAnsi="Times New Roman" w:cs="Times New Roman"/>
+                <w:sz w:val="24"/>
+                <w:szCs w:val="24"/>
+              </w:rPr>
+            </w:pPr>
+            <w:r>
+              <w:rPr>
+                <w:rFonts w:ascii="Times New Roman" w:hAnsi="Times New Roman" w:cs="Times New Roman"/>
+                <w:sz w:val="24"/>
+                <w:szCs w:val="24"/>
+              </w:rPr>
+              <w:t>=</w:t>
+            </w:r>
+          </w:p>
+        </w:tc>
+      </w:tr>
+    </w:tbl>
+    <w:p>
+      <w:pPr>
+        <w:pStyle w:val="ListParagraph"/>
+        <w:rPr>
+          <w:rFonts w:ascii="Times New Roman" w:hAnsi="Times New Roman" w:cs="Times New Roman"/>
+          <w:sz w:val="24"/>
+          <w:szCs w:val="24"/>
+        </w:rPr>
+      </w:pPr>
+    </w:p>
+    <w:p>
+      <w:pPr>
+        <w:pStyle w:val="ListParagraph"/>
+        <w:rPr>
+          <w:rFonts w:ascii="Times New Roman" w:hAnsi="Times New Roman" w:cs="Times New Roman"/>
+          <w:sz w:val="24"/>
+          <w:szCs w:val="24"/>
+        </w:rPr>
+      </w:pPr>
     </w:p>
     <w:p>
       <w:pPr>
@@ -2501,6 +7210,24 @@
           <w:ilvl w:val="0"/>
           <w:numId w:val="1"/>
         </w:numPr>
+        <w:rPr>
+          <w:rFonts w:ascii="Times New Roman" w:hAnsi="Times New Roman" w:cs="Times New Roman"/>
+          <w:sz w:val="24"/>
+          <w:szCs w:val="24"/>
+        </w:rPr>
+      </w:pPr>
+      <w:r>
+        <w:rPr>
+          <w:rFonts w:ascii="Times New Roman" w:hAnsi="Times New Roman" w:cs="Times New Roman"/>
+          <w:sz w:val="24"/>
+          <w:szCs w:val="24"/>
+        </w:rPr>
+        <w:t xml:space="preserve"> </w:t>
+      </w:r>
+    </w:p>
+    <w:p>
+      <w:pPr>
+        <w:pStyle w:val="ListParagraph"/>
         <w:rPr>
           <w:rFonts w:ascii="Times New Roman" w:hAnsi="Times New Roman" w:cs="Times New Roman"/>
           <w:sz w:val="24"/>

</xml_diff>

<commit_message>
o assignment3 writeup complete
</commit_message>
<xml_diff>
--- a/Demore_Assignment3.docx
+++ b/Demore_Assignment3.docx
@@ -2820,7 +2820,6 @@
                 <w:szCs w:val="24"/>
               </w:rPr>
             </w:pPr>
-            <w:proofErr w:type="spellStart"/>
             <w:r>
               <w:rPr>
                 <w:rFonts w:ascii="Times New Roman" w:hAnsi="Times New Roman" w:cs="Times New Roman"/>
@@ -2829,7 +2828,6 @@
               </w:rPr>
               <w:t>Ganondorf</w:t>
             </w:r>
-            <w:proofErr w:type="spellEnd"/>
           </w:p>
         </w:tc>
         <w:tc>
@@ -2894,7 +2892,6 @@
                 <w:szCs w:val="24"/>
               </w:rPr>
             </w:pPr>
-            <w:proofErr w:type="spellStart"/>
             <w:r>
               <w:rPr>
                 <w:rFonts w:ascii="Times New Roman" w:hAnsi="Times New Roman" w:cs="Times New Roman"/>
@@ -2903,7 +2900,6 @@
               </w:rPr>
               <w:t>Octorock</w:t>
             </w:r>
-            <w:proofErr w:type="spellEnd"/>
           </w:p>
         </w:tc>
       </w:tr>
@@ -3332,7 +3328,6 @@
                 <w:szCs w:val="24"/>
               </w:rPr>
             </w:pPr>
-            <w:proofErr w:type="spellStart"/>
             <w:r>
               <w:rPr>
                 <w:rFonts w:ascii="Times New Roman" w:hAnsi="Times New Roman" w:cs="Times New Roman"/>
@@ -3341,7 +3336,6 @@
               </w:rPr>
               <w:t>Octorock</w:t>
             </w:r>
-            <w:proofErr w:type="spellEnd"/>
           </w:p>
         </w:tc>
         <w:tc>
@@ -3655,7 +3649,6 @@
                 <w:szCs w:val="24"/>
               </w:rPr>
             </w:pPr>
-            <w:proofErr w:type="spellStart"/>
             <w:r>
               <w:rPr>
                 <w:rFonts w:ascii="Times New Roman" w:hAnsi="Times New Roman" w:cs="Times New Roman"/>
@@ -3664,7 +3657,6 @@
               </w:rPr>
               <w:t>Ganondorf</w:t>
             </w:r>
-            <w:proofErr w:type="spellEnd"/>
           </w:p>
         </w:tc>
         <w:tc>
@@ -3729,7 +3721,6 @@
                 <w:szCs w:val="24"/>
               </w:rPr>
             </w:pPr>
-            <w:proofErr w:type="spellStart"/>
             <w:r>
               <w:rPr>
                 <w:rFonts w:ascii="Times New Roman" w:hAnsi="Times New Roman" w:cs="Times New Roman"/>
@@ -3738,7 +3729,6 @@
               </w:rPr>
               <w:t>Octorock</w:t>
             </w:r>
-            <w:proofErr w:type="spellEnd"/>
           </w:p>
         </w:tc>
       </w:tr>
@@ -4191,7 +4181,6 @@
                 <w:szCs w:val="24"/>
               </w:rPr>
             </w:pPr>
-            <w:proofErr w:type="spellStart"/>
             <w:r>
               <w:rPr>
                 <w:rFonts w:ascii="Times New Roman" w:hAnsi="Times New Roman" w:cs="Times New Roman"/>
@@ -4200,7 +4189,6 @@
               </w:rPr>
               <w:t>Octorock</w:t>
             </w:r>
-            <w:proofErr w:type="spellEnd"/>
           </w:p>
         </w:tc>
         <w:tc>
@@ -4514,7 +4502,6 @@
                 <w:szCs w:val="24"/>
               </w:rPr>
             </w:pPr>
-            <w:proofErr w:type="spellStart"/>
             <w:r>
               <w:rPr>
                 <w:rFonts w:ascii="Times New Roman" w:hAnsi="Times New Roman" w:cs="Times New Roman"/>
@@ -4523,7 +4510,6 @@
               </w:rPr>
               <w:t>Ganondorf</w:t>
             </w:r>
-            <w:proofErr w:type="spellEnd"/>
           </w:p>
         </w:tc>
         <w:tc>
@@ -4588,7 +4574,6 @@
                 <w:szCs w:val="24"/>
               </w:rPr>
             </w:pPr>
-            <w:proofErr w:type="spellStart"/>
             <w:r>
               <w:rPr>
                 <w:rFonts w:ascii="Times New Roman" w:hAnsi="Times New Roman" w:cs="Times New Roman"/>
@@ -4597,7 +4582,6 @@
               </w:rPr>
               <w:t>Octorock</w:t>
             </w:r>
-            <w:proofErr w:type="spellEnd"/>
           </w:p>
         </w:tc>
       </w:tr>
@@ -5058,7 +5042,6 @@
                 <w:szCs w:val="24"/>
               </w:rPr>
             </w:pPr>
-            <w:proofErr w:type="spellStart"/>
             <w:r>
               <w:rPr>
                 <w:rFonts w:ascii="Times New Roman" w:hAnsi="Times New Roman" w:cs="Times New Roman"/>
@@ -5067,7 +5050,6 @@
               </w:rPr>
               <w:t>Octorock</w:t>
             </w:r>
-            <w:proofErr w:type="spellEnd"/>
           </w:p>
         </w:tc>
         <w:tc>
@@ -5381,7 +5363,6 @@
                 <w:szCs w:val="24"/>
               </w:rPr>
             </w:pPr>
-            <w:proofErr w:type="spellStart"/>
             <w:r>
               <w:rPr>
                 <w:rFonts w:ascii="Times New Roman" w:hAnsi="Times New Roman" w:cs="Times New Roman"/>
@@ -5390,7 +5371,6 @@
               </w:rPr>
               <w:t>Ganondorf</w:t>
             </w:r>
-            <w:proofErr w:type="spellEnd"/>
           </w:p>
         </w:tc>
         <w:tc>
@@ -5455,7 +5435,6 @@
                 <w:szCs w:val="24"/>
               </w:rPr>
             </w:pPr>
-            <w:proofErr w:type="spellStart"/>
             <w:r>
               <w:rPr>
                 <w:rFonts w:ascii="Times New Roman" w:hAnsi="Times New Roman" w:cs="Times New Roman"/>
@@ -5464,7 +5443,6 @@
               </w:rPr>
               <w:t>Octorock</w:t>
             </w:r>
-            <w:proofErr w:type="spellEnd"/>
           </w:p>
         </w:tc>
       </w:tr>
@@ -5925,7 +5903,6 @@
                 <w:szCs w:val="24"/>
               </w:rPr>
             </w:pPr>
-            <w:proofErr w:type="spellStart"/>
             <w:r>
               <w:rPr>
                 <w:rFonts w:ascii="Times New Roman" w:hAnsi="Times New Roman" w:cs="Times New Roman"/>
@@ -5934,7 +5911,6 @@
               </w:rPr>
               <w:t>Octorock</w:t>
             </w:r>
-            <w:proofErr w:type="spellEnd"/>
           </w:p>
         </w:tc>
         <w:tc>
@@ -6288,7 +6264,6 @@
                 <w:szCs w:val="24"/>
               </w:rPr>
             </w:pPr>
-            <w:proofErr w:type="spellStart"/>
             <w:r>
               <w:rPr>
                 <w:rFonts w:ascii="Times New Roman" w:hAnsi="Times New Roman" w:cs="Times New Roman"/>
@@ -6297,7 +6272,6 @@
               </w:rPr>
               <w:t>Ganondorf</w:t>
             </w:r>
-            <w:proofErr w:type="spellEnd"/>
           </w:p>
         </w:tc>
         <w:tc>
@@ -6362,7 +6336,6 @@
                 <w:szCs w:val="24"/>
               </w:rPr>
             </w:pPr>
-            <w:proofErr w:type="spellStart"/>
             <w:r>
               <w:rPr>
                 <w:rFonts w:ascii="Times New Roman" w:hAnsi="Times New Roman" w:cs="Times New Roman"/>
@@ -6371,7 +6344,6 @@
               </w:rPr>
               <w:t>Octorock</w:t>
             </w:r>
-            <w:proofErr w:type="spellEnd"/>
           </w:p>
         </w:tc>
       </w:tr>
@@ -6832,7 +6804,6 @@
                 <w:szCs w:val="24"/>
               </w:rPr>
             </w:pPr>
-            <w:proofErr w:type="spellStart"/>
             <w:r>
               <w:rPr>
                 <w:rFonts w:ascii="Times New Roman" w:hAnsi="Times New Roman" w:cs="Times New Roman"/>
@@ -6841,7 +6812,6 @@
               </w:rPr>
               <w:t>Octorock</w:t>
             </w:r>
-            <w:proofErr w:type="spellEnd"/>
           </w:p>
         </w:tc>
         <w:tc>
@@ -7219,7 +7189,6 @@
                 <w:szCs w:val="24"/>
               </w:rPr>
             </w:pPr>
-            <w:proofErr w:type="spellStart"/>
             <w:r>
               <w:rPr>
                 <w:rFonts w:ascii="Times New Roman" w:hAnsi="Times New Roman" w:cs="Times New Roman"/>
@@ -7228,7 +7197,6 @@
               </w:rPr>
               <w:t>Ganondorf</w:t>
             </w:r>
-            <w:proofErr w:type="spellEnd"/>
           </w:p>
         </w:tc>
         <w:tc>
@@ -7293,7 +7261,6 @@
                 <w:szCs w:val="24"/>
               </w:rPr>
             </w:pPr>
-            <w:proofErr w:type="spellStart"/>
             <w:r>
               <w:rPr>
                 <w:rFonts w:ascii="Times New Roman" w:hAnsi="Times New Roman" w:cs="Times New Roman"/>
@@ -7302,7 +7269,6 @@
               </w:rPr>
               <w:t>Octorock</w:t>
             </w:r>
-            <w:proofErr w:type="spellEnd"/>
           </w:p>
         </w:tc>
       </w:tr>
@@ -7763,7 +7729,6 @@
                 <w:szCs w:val="24"/>
               </w:rPr>
             </w:pPr>
-            <w:proofErr w:type="spellStart"/>
             <w:r>
               <w:rPr>
                 <w:rFonts w:ascii="Times New Roman" w:hAnsi="Times New Roman" w:cs="Times New Roman"/>
@@ -7772,7 +7737,6 @@
               </w:rPr>
               <w:t>Octorock</w:t>
             </w:r>
-            <w:proofErr w:type="spellEnd"/>
           </w:p>
         </w:tc>
         <w:tc>
@@ -8158,7 +8122,6 @@
                 <w:szCs w:val="24"/>
               </w:rPr>
             </w:pPr>
-            <w:proofErr w:type="spellStart"/>
             <w:r>
               <w:rPr>
                 <w:rFonts w:ascii="Times New Roman" w:hAnsi="Times New Roman" w:cs="Times New Roman"/>
@@ -8167,7 +8130,6 @@
               </w:rPr>
               <w:t>Ganondorf</w:t>
             </w:r>
-            <w:proofErr w:type="spellEnd"/>
           </w:p>
         </w:tc>
         <w:tc>
@@ -8232,7 +8194,6 @@
                 <w:szCs w:val="24"/>
               </w:rPr>
             </w:pPr>
-            <w:proofErr w:type="spellStart"/>
             <w:r>
               <w:rPr>
                 <w:rFonts w:ascii="Times New Roman" w:hAnsi="Times New Roman" w:cs="Times New Roman"/>
@@ -8241,7 +8202,6 @@
               </w:rPr>
               <w:t>Octorock</w:t>
             </w:r>
-            <w:proofErr w:type="spellEnd"/>
           </w:p>
         </w:tc>
       </w:tr>
@@ -8742,7 +8702,6 @@
                 <w:szCs w:val="24"/>
               </w:rPr>
             </w:pPr>
-            <w:proofErr w:type="spellStart"/>
             <w:r>
               <w:rPr>
                 <w:rFonts w:ascii="Times New Roman" w:hAnsi="Times New Roman" w:cs="Times New Roman"/>
@@ -8751,7 +8710,6 @@
               </w:rPr>
               <w:t>Octorock</w:t>
             </w:r>
-            <w:proofErr w:type="spellEnd"/>
           </w:p>
         </w:tc>
         <w:tc>
@@ -9047,43 +9005,7 @@
           <w:sz w:val="24"/>
           <w:szCs w:val="24"/>
         </w:rPr>
-        <w:t xml:space="preserve">Violated: </w:t>
-      </w:r>
-      <w:proofErr w:type="spellStart"/>
-      <w:r>
-        <w:rPr>
-          <w:rFonts w:ascii="Times New Roman" w:hAnsi="Times New Roman" w:cs="Times New Roman"/>
-          <w:sz w:val="24"/>
-          <w:szCs w:val="24"/>
-        </w:rPr>
-        <w:t>Ganondorf</w:t>
-      </w:r>
-      <w:proofErr w:type="spellEnd"/>
-      <w:r>
-        <w:rPr>
-          <w:rFonts w:ascii="Times New Roman" w:hAnsi="Times New Roman" w:cs="Times New Roman"/>
-          <w:sz w:val="24"/>
-          <w:szCs w:val="24"/>
-        </w:rPr>
-        <w:t xml:space="preserve"> fought Poe and </w:t>
-      </w:r>
-      <w:proofErr w:type="spellStart"/>
-      <w:r>
-        <w:rPr>
-          <w:rFonts w:ascii="Times New Roman" w:hAnsi="Times New Roman" w:cs="Times New Roman"/>
-          <w:sz w:val="24"/>
-          <w:szCs w:val="24"/>
-        </w:rPr>
-        <w:t>Ganondorf</w:t>
-      </w:r>
-      <w:proofErr w:type="spellEnd"/>
-      <w:r>
-        <w:rPr>
-          <w:rFonts w:ascii="Times New Roman" w:hAnsi="Times New Roman" w:cs="Times New Roman"/>
-          <w:sz w:val="24"/>
-          <w:szCs w:val="24"/>
-        </w:rPr>
-        <w:t xml:space="preserve"> does not have the bow.</w:t>
+        <w:t>Violated: Ganondorf fought Poe and Ganondorf does not have the bow.</w:t>
       </w:r>
     </w:p>
     <w:p>
@@ -9191,7 +9113,6 @@
                 <w:szCs w:val="24"/>
               </w:rPr>
             </w:pPr>
-            <w:proofErr w:type="spellStart"/>
             <w:r>
               <w:rPr>
                 <w:rFonts w:ascii="Times New Roman" w:hAnsi="Times New Roman" w:cs="Times New Roman"/>
@@ -9200,7 +9121,6 @@
               </w:rPr>
               <w:t>Ganondorf</w:t>
             </w:r>
-            <w:proofErr w:type="spellEnd"/>
           </w:p>
         </w:tc>
         <w:tc>
@@ -9265,7 +9185,6 @@
                 <w:szCs w:val="24"/>
               </w:rPr>
             </w:pPr>
-            <w:proofErr w:type="spellStart"/>
             <w:r>
               <w:rPr>
                 <w:rFonts w:ascii="Times New Roman" w:hAnsi="Times New Roman" w:cs="Times New Roman"/>
@@ -9274,7 +9193,6 @@
               </w:rPr>
               <w:t>Octorock</w:t>
             </w:r>
-            <w:proofErr w:type="spellEnd"/>
           </w:p>
         </w:tc>
       </w:tr>
@@ -9776,7 +9694,6 @@
                 <w:szCs w:val="24"/>
               </w:rPr>
             </w:pPr>
-            <w:proofErr w:type="spellStart"/>
             <w:r>
               <w:rPr>
                 <w:rFonts w:ascii="Times New Roman" w:hAnsi="Times New Roman" w:cs="Times New Roman"/>
@@ -9785,7 +9702,6 @@
               </w:rPr>
               <w:t>Octorock</w:t>
             </w:r>
-            <w:proofErr w:type="spellEnd"/>
           </w:p>
         </w:tc>
         <w:tc>
@@ -10189,7 +10105,6 @@
                 <w:szCs w:val="24"/>
               </w:rPr>
             </w:pPr>
-            <w:proofErr w:type="spellStart"/>
             <w:r>
               <w:rPr>
                 <w:rFonts w:ascii="Times New Roman" w:hAnsi="Times New Roman" w:cs="Times New Roman"/>
@@ -10198,7 +10113,6 @@
               </w:rPr>
               <w:t>Ganondorf</w:t>
             </w:r>
-            <w:proofErr w:type="spellEnd"/>
           </w:p>
         </w:tc>
         <w:tc>
@@ -10263,7 +10177,6 @@
                 <w:szCs w:val="24"/>
               </w:rPr>
             </w:pPr>
-            <w:proofErr w:type="spellStart"/>
             <w:r>
               <w:rPr>
                 <w:rFonts w:ascii="Times New Roman" w:hAnsi="Times New Roman" w:cs="Times New Roman"/>
@@ -10272,7 +10185,6 @@
               </w:rPr>
               <w:t>Octorock</w:t>
             </w:r>
-            <w:proofErr w:type="spellEnd"/>
           </w:p>
         </w:tc>
       </w:tr>
@@ -10773,7 +10685,6 @@
                 <w:szCs w:val="24"/>
               </w:rPr>
             </w:pPr>
-            <w:proofErr w:type="spellStart"/>
             <w:r>
               <w:rPr>
                 <w:rFonts w:ascii="Times New Roman" w:hAnsi="Times New Roman" w:cs="Times New Roman"/>
@@ -10782,7 +10693,6 @@
               </w:rPr>
               <w:t>Octorock</w:t>
             </w:r>
-            <w:proofErr w:type="spellEnd"/>
           </w:p>
         </w:tc>
         <w:tc>
@@ -11168,7 +11078,6 @@
                 <w:szCs w:val="24"/>
               </w:rPr>
             </w:pPr>
-            <w:proofErr w:type="spellStart"/>
             <w:r>
               <w:rPr>
                 <w:rFonts w:ascii="Times New Roman" w:hAnsi="Times New Roman" w:cs="Times New Roman"/>
@@ -11177,7 +11086,6 @@
               </w:rPr>
               <w:t>Ganondorf</w:t>
             </w:r>
-            <w:proofErr w:type="spellEnd"/>
           </w:p>
         </w:tc>
         <w:tc>
@@ -11242,7 +11150,6 @@
                 <w:szCs w:val="24"/>
               </w:rPr>
             </w:pPr>
-            <w:proofErr w:type="spellStart"/>
             <w:r>
               <w:rPr>
                 <w:rFonts w:ascii="Times New Roman" w:hAnsi="Times New Roman" w:cs="Times New Roman"/>
@@ -11251,7 +11158,6 @@
               </w:rPr>
               <w:t>Octorock</w:t>
             </w:r>
-            <w:proofErr w:type="spellEnd"/>
           </w:p>
         </w:tc>
       </w:tr>
@@ -11776,7 +11682,6 @@
                 <w:szCs w:val="24"/>
               </w:rPr>
             </w:pPr>
-            <w:proofErr w:type="spellStart"/>
             <w:r>
               <w:rPr>
                 <w:rFonts w:ascii="Times New Roman" w:hAnsi="Times New Roman" w:cs="Times New Roman"/>
@@ -11785,7 +11690,6 @@
               </w:rPr>
               <w:t>Octorock</w:t>
             </w:r>
-            <w:proofErr w:type="spellEnd"/>
           </w:p>
         </w:tc>
         <w:tc>
@@ -12189,7 +12093,6 @@
                 <w:szCs w:val="24"/>
               </w:rPr>
             </w:pPr>
-            <w:proofErr w:type="spellStart"/>
             <w:r>
               <w:rPr>
                 <w:rFonts w:ascii="Times New Roman" w:hAnsi="Times New Roman" w:cs="Times New Roman"/>
@@ -12198,7 +12101,6 @@
               </w:rPr>
               <w:t>Ganondorf</w:t>
             </w:r>
-            <w:proofErr w:type="spellEnd"/>
           </w:p>
         </w:tc>
         <w:tc>
@@ -12263,7 +12165,6 @@
                 <w:szCs w:val="24"/>
               </w:rPr>
             </w:pPr>
-            <w:proofErr w:type="spellStart"/>
             <w:r>
               <w:rPr>
                 <w:rFonts w:ascii="Times New Roman" w:hAnsi="Times New Roman" w:cs="Times New Roman"/>
@@ -12272,7 +12173,6 @@
               </w:rPr>
               <w:t>Octorock</w:t>
             </w:r>
-            <w:proofErr w:type="spellEnd"/>
           </w:p>
         </w:tc>
       </w:tr>
@@ -12797,7 +12697,6 @@
                 <w:szCs w:val="24"/>
               </w:rPr>
             </w:pPr>
-            <w:proofErr w:type="spellStart"/>
             <w:r>
               <w:rPr>
                 <w:rFonts w:ascii="Times New Roman" w:hAnsi="Times New Roman" w:cs="Times New Roman"/>
@@ -12806,7 +12705,6 @@
               </w:rPr>
               <w:t>Octorock</w:t>
             </w:r>
-            <w:proofErr w:type="spellEnd"/>
           </w:p>
         </w:tc>
         <w:tc>
@@ -13192,7 +13090,6 @@
                 <w:szCs w:val="24"/>
               </w:rPr>
             </w:pPr>
-            <w:proofErr w:type="spellStart"/>
             <w:r>
               <w:rPr>
                 <w:rFonts w:ascii="Times New Roman" w:hAnsi="Times New Roman" w:cs="Times New Roman"/>
@@ -13201,7 +13098,6 @@
               </w:rPr>
               <w:t>Ganondorf</w:t>
             </w:r>
-            <w:proofErr w:type="spellEnd"/>
           </w:p>
         </w:tc>
         <w:tc>
@@ -13266,7 +13162,6 @@
                 <w:szCs w:val="24"/>
               </w:rPr>
             </w:pPr>
-            <w:proofErr w:type="spellStart"/>
             <w:r>
               <w:rPr>
                 <w:rFonts w:ascii="Times New Roman" w:hAnsi="Times New Roman" w:cs="Times New Roman"/>
@@ -13275,7 +13170,6 @@
               </w:rPr>
               <w:t>Octorock</w:t>
             </w:r>
-            <w:proofErr w:type="spellEnd"/>
           </w:p>
         </w:tc>
       </w:tr>
@@ -13808,7 +13702,6 @@
                 <w:szCs w:val="24"/>
               </w:rPr>
             </w:pPr>
-            <w:proofErr w:type="spellStart"/>
             <w:r>
               <w:rPr>
                 <w:rFonts w:ascii="Times New Roman" w:hAnsi="Times New Roman" w:cs="Times New Roman"/>
@@ -13817,7 +13710,6 @@
               </w:rPr>
               <w:t>Octorock</w:t>
             </w:r>
-            <w:proofErr w:type="spellEnd"/>
           </w:p>
         </w:tc>
         <w:tc>
@@ -14140,6 +14032,257 @@
           <w:szCs w:val="24"/>
         </w:rPr>
       </w:pPr>
+      <w:r>
+        <w:rPr>
+          <w:rFonts w:ascii="Times New Roman" w:hAnsi="Times New Roman" w:cs="Times New Roman"/>
+          <w:sz w:val="24"/>
+          <w:szCs w:val="24"/>
+        </w:rPr>
+        <w:t>Blocks:</w:t>
+      </w:r>
+    </w:p>
+    <w:p>
+      <w:pPr>
+        <w:pStyle w:val="ListParagraph"/>
+        <w:rPr>
+          <w:rFonts w:ascii="Times New Roman" w:hAnsi="Times New Roman" w:cs="Times New Roman"/>
+          <w:sz w:val="24"/>
+          <w:szCs w:val="24"/>
+        </w:rPr>
+      </w:pPr>
+      <w:r>
+        <w:rPr>
+          <w:noProof/>
+        </w:rPr>
+        <w:drawing>
+          <wp:inline distT="0" distB="0" distL="0" distR="0" wp14:anchorId="5F16003F" wp14:editId="6A1465B3">
+            <wp:extent cx="5124450" cy="2514600"/>
+            <wp:effectExtent l="0" t="0" r="0" b="0"/>
+            <wp:docPr id="5" name="Picture 5"/>
+            <wp:cNvGraphicFramePr>
+              <a:graphicFrameLocks xmlns:a="http://schemas.openxmlformats.org/drawingml/2006/main" noChangeAspect="1"/>
+            </wp:cNvGraphicFramePr>
+            <a:graphic xmlns:a="http://schemas.openxmlformats.org/drawingml/2006/main">
+              <a:graphicData uri="http://schemas.openxmlformats.org/drawingml/2006/picture">
+                <pic:pic xmlns:pic="http://schemas.openxmlformats.org/drawingml/2006/picture">
+                  <pic:nvPicPr>
+                    <pic:cNvPr id="1" name=""/>
+                    <pic:cNvPicPr/>
+                  </pic:nvPicPr>
+                  <pic:blipFill>
+                    <a:blip r:embed="rId9"/>
+                    <a:stretch>
+                      <a:fillRect/>
+                    </a:stretch>
+                  </pic:blipFill>
+                  <pic:spPr>
+                    <a:xfrm>
+                      <a:off x="0" y="0"/>
+                      <a:ext cx="5124450" cy="2514600"/>
+                    </a:xfrm>
+                    <a:prstGeom prst="rect">
+                      <a:avLst/>
+                    </a:prstGeom>
+                  </pic:spPr>
+                </pic:pic>
+              </a:graphicData>
+            </a:graphic>
+          </wp:inline>
+        </w:drawing>
+      </w:r>
+    </w:p>
+    <w:p>
+      <w:pPr>
+        <w:pStyle w:val="ListParagraph"/>
+        <w:rPr>
+          <w:rFonts w:ascii="Times New Roman" w:hAnsi="Times New Roman" w:cs="Times New Roman"/>
+          <w:sz w:val="24"/>
+          <w:szCs w:val="24"/>
+        </w:rPr>
+      </w:pPr>
+    </w:p>
+    <w:p>
+      <w:pPr>
+        <w:pStyle w:val="ListParagraph"/>
+        <w:rPr>
+          <w:rFonts w:ascii="Times New Roman" w:hAnsi="Times New Roman" w:cs="Times New Roman"/>
+          <w:sz w:val="24"/>
+          <w:szCs w:val="24"/>
+        </w:rPr>
+      </w:pPr>
+      <w:r>
+        <w:rPr>
+          <w:rFonts w:ascii="Times New Roman" w:hAnsi="Times New Roman" w:cs="Times New Roman"/>
+          <w:sz w:val="24"/>
+          <w:szCs w:val="24"/>
+        </w:rPr>
+        <w:t>Rush Hour 1:</w:t>
+      </w:r>
+    </w:p>
+    <w:p>
+      <w:pPr>
+        <w:pStyle w:val="ListParagraph"/>
+        <w:rPr>
+          <w:rFonts w:ascii="Times New Roman" w:hAnsi="Times New Roman" w:cs="Times New Roman"/>
+          <w:sz w:val="24"/>
+          <w:szCs w:val="24"/>
+        </w:rPr>
+      </w:pPr>
+      <w:r>
+        <w:rPr>
+          <w:noProof/>
+        </w:rPr>
+        <w:drawing>
+          <wp:inline distT="0" distB="0" distL="0" distR="0" wp14:anchorId="0676C11E" wp14:editId="14DB4CAE">
+            <wp:extent cx="4914900" cy="1885950"/>
+            <wp:effectExtent l="0" t="0" r="0" b="0"/>
+            <wp:docPr id="6" name="Picture 6"/>
+            <wp:cNvGraphicFramePr>
+              <a:graphicFrameLocks xmlns:a="http://schemas.openxmlformats.org/drawingml/2006/main" noChangeAspect="1"/>
+            </wp:cNvGraphicFramePr>
+            <a:graphic xmlns:a="http://schemas.openxmlformats.org/drawingml/2006/main">
+              <a:graphicData uri="http://schemas.openxmlformats.org/drawingml/2006/picture">
+                <pic:pic xmlns:pic="http://schemas.openxmlformats.org/drawingml/2006/picture">
+                  <pic:nvPicPr>
+                    <pic:cNvPr id="1" name=""/>
+                    <pic:cNvPicPr/>
+                  </pic:nvPicPr>
+                  <pic:blipFill>
+                    <a:blip r:embed="rId10"/>
+                    <a:stretch>
+                      <a:fillRect/>
+                    </a:stretch>
+                  </pic:blipFill>
+                  <pic:spPr>
+                    <a:xfrm>
+                      <a:off x="0" y="0"/>
+                      <a:ext cx="4914900" cy="1885950"/>
+                    </a:xfrm>
+                    <a:prstGeom prst="rect">
+                      <a:avLst/>
+                    </a:prstGeom>
+                  </pic:spPr>
+                </pic:pic>
+              </a:graphicData>
+            </a:graphic>
+          </wp:inline>
+        </w:drawing>
+      </w:r>
+    </w:p>
+    <w:p>
+      <w:pPr>
+        <w:pStyle w:val="ListParagraph"/>
+        <w:rPr>
+          <w:rFonts w:ascii="Times New Roman" w:hAnsi="Times New Roman" w:cs="Times New Roman"/>
+          <w:sz w:val="24"/>
+          <w:szCs w:val="24"/>
+        </w:rPr>
+      </w:pPr>
+      <w:r>
+        <w:rPr>
+          <w:rFonts w:ascii="Times New Roman" w:hAnsi="Times New Roman" w:cs="Times New Roman"/>
+          <w:sz w:val="24"/>
+          <w:szCs w:val="24"/>
+        </w:rPr>
+        <w:t>For this basic case, graphplan took approximately 10x as long as the Java implementation from assignment 1 (0.008 seconds). More importantly, entering everything into graphplan is a huge pain and there’s no easy way to read in a new board. The Java implementation makes far more sense for this application.</w:t>
+      </w:r>
+    </w:p>
+    <w:p>
+      <w:pPr>
+        <w:pStyle w:val="ListParagraph"/>
+        <w:rPr>
+          <w:rFonts w:ascii="Times New Roman" w:hAnsi="Times New Roman" w:cs="Times New Roman"/>
+          <w:sz w:val="24"/>
+          <w:szCs w:val="24"/>
+        </w:rPr>
+      </w:pPr>
+    </w:p>
+    <w:p>
+      <w:pPr>
+        <w:pStyle w:val="ListParagraph"/>
+        <w:rPr>
+          <w:rFonts w:ascii="Times New Roman" w:hAnsi="Times New Roman" w:cs="Times New Roman"/>
+          <w:sz w:val="24"/>
+          <w:szCs w:val="24"/>
+        </w:rPr>
+      </w:pPr>
+      <w:r>
+        <w:rPr>
+          <w:rFonts w:ascii="Times New Roman" w:hAnsi="Times New Roman" w:cs="Times New Roman"/>
+          <w:sz w:val="24"/>
+          <w:szCs w:val="24"/>
+        </w:rPr>
+        <w:t>Rush Hour 2:</w:t>
+      </w:r>
+    </w:p>
+    <w:p>
+      <w:pPr>
+        <w:pStyle w:val="ListParagraph"/>
+        <w:rPr>
+          <w:rFonts w:ascii="Times New Roman" w:hAnsi="Times New Roman" w:cs="Times New Roman"/>
+          <w:sz w:val="24"/>
+          <w:szCs w:val="24"/>
+        </w:rPr>
+      </w:pPr>
+      <w:r>
+        <w:rPr>
+          <w:noProof/>
+        </w:rPr>
+        <w:lastRenderedPageBreak/>
+        <w:drawing>
+          <wp:inline distT="0" distB="0" distL="0" distR="0" wp14:anchorId="1EF62AAF" wp14:editId="64D0496C">
+            <wp:extent cx="4876800" cy="2171700"/>
+            <wp:effectExtent l="0" t="0" r="0" b="0"/>
+            <wp:docPr id="7" name="Picture 7"/>
+            <wp:cNvGraphicFramePr>
+              <a:graphicFrameLocks xmlns:a="http://schemas.openxmlformats.org/drawingml/2006/main" noChangeAspect="1"/>
+            </wp:cNvGraphicFramePr>
+            <a:graphic xmlns:a="http://schemas.openxmlformats.org/drawingml/2006/main">
+              <a:graphicData uri="http://schemas.openxmlformats.org/drawingml/2006/picture">
+                <pic:pic xmlns:pic="http://schemas.openxmlformats.org/drawingml/2006/picture">
+                  <pic:nvPicPr>
+                    <pic:cNvPr id="1" name=""/>
+                    <pic:cNvPicPr/>
+                  </pic:nvPicPr>
+                  <pic:blipFill>
+                    <a:blip r:embed="rId11"/>
+                    <a:stretch>
+                      <a:fillRect/>
+                    </a:stretch>
+                  </pic:blipFill>
+                  <pic:spPr>
+                    <a:xfrm>
+                      <a:off x="0" y="0"/>
+                      <a:ext cx="4876800" cy="2171700"/>
+                    </a:xfrm>
+                    <a:prstGeom prst="rect">
+                      <a:avLst/>
+                    </a:prstGeom>
+                  </pic:spPr>
+                </pic:pic>
+              </a:graphicData>
+            </a:graphic>
+          </wp:inline>
+        </w:drawing>
+      </w:r>
+    </w:p>
+    <w:p>
+      <w:pPr>
+        <w:pStyle w:val="ListParagraph"/>
+        <w:rPr>
+          <w:rFonts w:ascii="Times New Roman" w:hAnsi="Times New Roman" w:cs="Times New Roman"/>
+          <w:sz w:val="24"/>
+          <w:szCs w:val="24"/>
+        </w:rPr>
+      </w:pPr>
+      <w:r>
+        <w:rPr>
+          <w:rFonts w:ascii="Times New Roman" w:hAnsi="Times New Roman" w:cs="Times New Roman"/>
+          <w:sz w:val="24"/>
+          <w:szCs w:val="24"/>
+        </w:rPr>
+        <w:t>Similar to the first rush hour problem, graphplan again took approximately 10x as long as the Java implementation (0.014 seconds). For the same reasons enumerated above, the Java implementation remains the more reasonable approach to Rush Hour.</w:t>
+      </w:r>
       <w:bookmarkStart w:id="0" w:name="_GoBack"/>
       <w:bookmarkEnd w:id="0"/>
     </w:p>

</xml_diff>